<commit_message>
update doc & java code
</commit_message>
<xml_diff>
--- a/接口文档.docx
+++ b/接口文档.docx
@@ -57,8 +57,6 @@
         </w:rPr>
         <w:t>计算接口（在原有接口基础上增加参数）</w:t>
       </w:r>
-      <w:bookmarkStart w:id="0" w:name="_GoBack"/>
-      <w:bookmarkEnd w:id="0"/>
     </w:p>
     <w:p>
       <w:pPr>
@@ -4373,7 +4371,7 @@
           <w:rFonts w:hint="eastAsia"/>
           <w:lang w:val="en-US" w:eastAsia="zh-CN"/>
         </w:rPr>
-        <w:t>入参（参数均可选，传会作为查询条件，传空查询所有角色）：</w:t>
+        <w:t>入参（参数均可选，传会作为查询条件，传空查询所有角色；分页参数传则为分页查询）：</w:t>
       </w:r>
     </w:p>
     <w:p>
@@ -4862,30 +4860,20 @@
         <w:suppressLineNumbers w:val="0"/>
         <w:shd w:val="clear" w:fill="FFFFFE"/>
         <w:spacing w:line="270" w:lineRule="atLeast"/>
-        <w:jc w:val="left"/>
-        <w:rPr>
-          <w:rFonts w:hint="default" w:ascii="Consolas" w:hAnsi="Consolas" w:eastAsia="Consolas" w:cs="Consolas"/>
-          <w:b w:val="0"/>
-          <w:bCs w:val="0"/>
-          <w:color w:val="000000"/>
-          <w:sz w:val="18"/>
-          <w:szCs w:val="18"/>
-        </w:rPr>
-      </w:pPr>
-      <w:r>
-        <w:rPr>
-          <w:rFonts w:hint="default" w:ascii="Consolas" w:hAnsi="Consolas" w:eastAsia="Consolas" w:cs="Consolas"/>
-          <w:b w:val="0"/>
-          <w:bCs w:val="0"/>
-          <w:color w:val="000000"/>
-          <w:kern w:val="0"/>
-          <w:sz w:val="18"/>
-          <w:szCs w:val="18"/>
-          <w:shd w:val="clear" w:fill="FFFFFE"/>
-          <w:lang w:val="en-US" w:eastAsia="zh-CN" w:bidi="ar"/>
-        </w:rPr>
-        <w:t>    </w:t>
-      </w:r>
+        <w:ind w:firstLine="395"/>
+        <w:jc w:val="left"/>
+        <w:rPr>
+          <w:rFonts w:hint="eastAsia" w:ascii="Consolas" w:hAnsi="Consolas" w:eastAsia="Consolas" w:cs="Consolas"/>
+          <w:b w:val="0"/>
+          <w:bCs w:val="0"/>
+          <w:color w:val="0451A5"/>
+          <w:kern w:val="0"/>
+          <w:sz w:val="18"/>
+          <w:szCs w:val="18"/>
+          <w:shd w:val="clear" w:fill="FFFFFE"/>
+          <w:lang w:val="en-US" w:eastAsia="zh-CN" w:bidi="ar"/>
+        </w:rPr>
+      </w:pPr>
       <w:r>
         <w:rPr>
           <w:rFonts w:hint="default" w:ascii="Consolas" w:hAnsi="Consolas" w:eastAsia="Consolas" w:cs="Consolas"/>
@@ -4927,6 +4915,192 @@
           <w:lang w:val="en-US" w:eastAsia="zh-CN" w:bidi="ar"/>
         </w:rPr>
         <w:t>"1031dd2d-6ff7-450e-af52-171c384275cb"</w:t>
+      </w:r>
+      <w:r>
+        <w:rPr>
+          <w:rFonts w:hint="eastAsia" w:ascii="Consolas" w:hAnsi="Consolas" w:eastAsia="Consolas" w:cs="Consolas"/>
+          <w:b w:val="0"/>
+          <w:bCs w:val="0"/>
+          <w:color w:val="0451A5"/>
+          <w:kern w:val="0"/>
+          <w:sz w:val="18"/>
+          <w:szCs w:val="18"/>
+          <w:shd w:val="clear" w:fill="FFFFFE"/>
+          <w:lang w:val="en-US" w:eastAsia="zh-CN" w:bidi="ar"/>
+        </w:rPr>
+        <w:t>,</w:t>
+      </w:r>
+    </w:p>
+    <w:p>
+      <w:pPr>
+        <w:keepNext w:val="0"/>
+        <w:keepLines w:val="0"/>
+        <w:widowControl/>
+        <w:suppressLineNumbers w:val="0"/>
+        <w:shd w:val="clear" w:fill="FFFFFE"/>
+        <w:spacing w:line="270" w:lineRule="atLeast"/>
+        <w:ind w:firstLine="360" w:firstLineChars="200"/>
+        <w:jc w:val="left"/>
+        <w:rPr>
+          <w:rFonts w:hint="default" w:ascii="Consolas" w:hAnsi="Consolas" w:eastAsia="Consolas" w:cs="Consolas"/>
+          <w:b w:val="0"/>
+          <w:bCs w:val="0"/>
+          <w:color w:val="000000"/>
+          <w:kern w:val="0"/>
+          <w:sz w:val="18"/>
+          <w:szCs w:val="18"/>
+          <w:shd w:val="clear" w:fill="FFFFFE"/>
+          <w:lang w:val="en-US" w:eastAsia="zh-CN" w:bidi="ar"/>
+        </w:rPr>
+      </w:pPr>
+      <w:r>
+        <w:rPr>
+          <w:rFonts w:hint="default" w:ascii="Consolas" w:hAnsi="Consolas" w:eastAsia="Consolas" w:cs="Consolas"/>
+          <w:b w:val="0"/>
+          <w:bCs w:val="0"/>
+          <w:color w:val="A31515"/>
+          <w:kern w:val="0"/>
+          <w:sz w:val="18"/>
+          <w:szCs w:val="18"/>
+          <w:shd w:val="clear" w:fill="FFFFFE"/>
+          <w:lang w:val="en-US" w:eastAsia="zh-CN" w:bidi="ar"/>
+        </w:rPr>
+        <w:t>"pageNum"</w:t>
+      </w:r>
+      <w:r>
+        <w:rPr>
+          <w:rFonts w:hint="default" w:ascii="Consolas" w:hAnsi="Consolas" w:eastAsia="Consolas" w:cs="Consolas"/>
+          <w:b w:val="0"/>
+          <w:bCs w:val="0"/>
+          <w:color w:val="000000"/>
+          <w:kern w:val="0"/>
+          <w:sz w:val="18"/>
+          <w:szCs w:val="18"/>
+          <w:shd w:val="clear" w:fill="FFFFFE"/>
+          <w:lang w:val="en-US" w:eastAsia="zh-CN" w:bidi="ar"/>
+        </w:rPr>
+        <w:t>:</w:t>
+      </w:r>
+      <w:r>
+        <w:rPr>
+          <w:rFonts w:hint="default" w:ascii="Consolas" w:hAnsi="Consolas" w:eastAsia="Consolas" w:cs="Consolas"/>
+          <w:b w:val="0"/>
+          <w:bCs w:val="0"/>
+          <w:color w:val="098658"/>
+          <w:kern w:val="0"/>
+          <w:sz w:val="18"/>
+          <w:szCs w:val="18"/>
+          <w:shd w:val="clear" w:fill="FFFFFE"/>
+          <w:lang w:val="en-US" w:eastAsia="zh-CN" w:bidi="ar"/>
+        </w:rPr>
+        <w:t>1</w:t>
+      </w:r>
+      <w:r>
+        <w:rPr>
+          <w:rFonts w:hint="default" w:ascii="Consolas" w:hAnsi="Consolas" w:eastAsia="Consolas" w:cs="Consolas"/>
+          <w:b w:val="0"/>
+          <w:bCs w:val="0"/>
+          <w:color w:val="000000"/>
+          <w:kern w:val="0"/>
+          <w:sz w:val="18"/>
+          <w:szCs w:val="18"/>
+          <w:shd w:val="clear" w:fill="FFFFFE"/>
+          <w:lang w:val="en-US" w:eastAsia="zh-CN" w:bidi="ar"/>
+        </w:rPr>
+        <w:t>,</w:t>
+      </w:r>
+      <w:r>
+        <w:rPr>
+          <w:rFonts w:hint="eastAsia" w:ascii="Consolas" w:hAnsi="Consolas" w:eastAsia="Consolas" w:cs="Consolas"/>
+          <w:b w:val="0"/>
+          <w:bCs w:val="0"/>
+          <w:color w:val="000000"/>
+          <w:kern w:val="0"/>
+          <w:sz w:val="18"/>
+          <w:szCs w:val="18"/>
+          <w:shd w:val="clear" w:fill="FFFFFE"/>
+          <w:lang w:val="en-US" w:eastAsia="zh-CN" w:bidi="ar"/>
+        </w:rPr>
+        <w:t>//分页参数，可选</w:t>
+      </w:r>
+    </w:p>
+    <w:p>
+      <w:pPr>
+        <w:keepNext w:val="0"/>
+        <w:keepLines w:val="0"/>
+        <w:widowControl/>
+        <w:suppressLineNumbers w:val="0"/>
+        <w:shd w:val="clear" w:fill="FFFFFE"/>
+        <w:spacing w:line="270" w:lineRule="atLeast"/>
+        <w:ind w:firstLine="360" w:firstLineChars="200"/>
+        <w:jc w:val="left"/>
+        <w:rPr>
+          <w:rFonts w:hint="default" w:ascii="Consolas" w:hAnsi="Consolas" w:eastAsia="Consolas" w:cs="Consolas"/>
+          <w:b w:val="0"/>
+          <w:bCs w:val="0"/>
+          <w:color w:val="0451A5"/>
+          <w:kern w:val="0"/>
+          <w:sz w:val="18"/>
+          <w:szCs w:val="18"/>
+          <w:shd w:val="clear" w:fill="FFFFFE"/>
+          <w:lang w:val="en-US" w:eastAsia="zh-CN" w:bidi="ar"/>
+        </w:rPr>
+      </w:pPr>
+      <w:r>
+        <w:rPr>
+          <w:rFonts w:hint="default" w:ascii="Consolas" w:hAnsi="Consolas" w:eastAsia="Consolas" w:cs="Consolas"/>
+          <w:b w:val="0"/>
+          <w:bCs w:val="0"/>
+          <w:color w:val="A31515"/>
+          <w:kern w:val="0"/>
+          <w:sz w:val="18"/>
+          <w:szCs w:val="18"/>
+          <w:shd w:val="clear" w:fill="FFFFFE"/>
+          <w:lang w:val="en-US" w:eastAsia="zh-CN" w:bidi="ar"/>
+        </w:rPr>
+        <w:t>"pageSize"</w:t>
+      </w:r>
+      <w:r>
+        <w:rPr>
+          <w:rFonts w:hint="default" w:ascii="Consolas" w:hAnsi="Consolas" w:eastAsia="Consolas" w:cs="Consolas"/>
+          <w:b w:val="0"/>
+          <w:bCs w:val="0"/>
+          <w:color w:val="000000"/>
+          <w:kern w:val="0"/>
+          <w:sz w:val="18"/>
+          <w:szCs w:val="18"/>
+          <w:shd w:val="clear" w:fill="FFFFFE"/>
+          <w:lang w:val="en-US" w:eastAsia="zh-CN" w:bidi="ar"/>
+        </w:rPr>
+        <w:t>:</w:t>
+      </w:r>
+      <w:r>
+        <w:rPr>
+          <w:rFonts w:hint="default" w:ascii="Consolas" w:hAnsi="Consolas" w:eastAsia="Consolas" w:cs="Consolas"/>
+          <w:b w:val="0"/>
+          <w:bCs w:val="0"/>
+          <w:color w:val="098658"/>
+          <w:kern w:val="0"/>
+          <w:sz w:val="18"/>
+          <w:szCs w:val="18"/>
+          <w:shd w:val="clear" w:fill="FFFFFE"/>
+          <w:lang w:val="en-US" w:eastAsia="zh-CN" w:bidi="ar"/>
+        </w:rPr>
+        <w:t>2</w:t>
+      </w:r>
+      <w:r>
+        <w:rPr>
+          <w:rFonts w:hint="eastAsia" w:ascii="Consolas" w:hAnsi="Consolas" w:eastAsia="Consolas" w:cs="Consolas"/>
+          <w:b w:val="0"/>
+          <w:bCs w:val="0"/>
+          <w:color w:val="000000"/>
+          <w:kern w:val="0"/>
+          <w:sz w:val="18"/>
+          <w:szCs w:val="18"/>
+          <w:shd w:val="clear" w:fill="FFFFFE"/>
+          <w:lang w:val="en-US" w:eastAsia="zh-CN" w:bidi="ar"/>
+        </w:rPr>
+        <w:t>//分页参数，可选</w:t>
       </w:r>
     </w:p>
     <w:p>
@@ -5882,8 +6056,11 @@
           <w:b w:val="0"/>
           <w:bCs w:val="0"/>
           <w:color w:val="000000"/>
-          <w:sz w:val="18"/>
-          <w:szCs w:val="18"/>
+          <w:kern w:val="0"/>
+          <w:sz w:val="18"/>
+          <w:szCs w:val="18"/>
+          <w:shd w:val="clear" w:fill="FFFFFE"/>
+          <w:lang w:val="en-US" w:eastAsia="zh-CN" w:bidi="ar"/>
         </w:rPr>
       </w:pPr>
       <w:r>
@@ -5900,6 +6077,2113 @@
         </w:rPr>
         <w:t>}</w:t>
       </w:r>
+    </w:p>
+    <w:p>
+      <w:pPr>
+        <w:keepNext w:val="0"/>
+        <w:keepLines w:val="0"/>
+        <w:widowControl/>
+        <w:suppressLineNumbers w:val="0"/>
+        <w:shd w:val="clear" w:fill="FFFFFE"/>
+        <w:spacing w:line="270" w:lineRule="atLeast"/>
+        <w:jc w:val="left"/>
+        <w:rPr>
+          <w:rFonts w:hint="default" w:ascii="Consolas" w:hAnsi="Consolas" w:eastAsia="Consolas" w:cs="Consolas"/>
+          <w:b w:val="0"/>
+          <w:bCs w:val="0"/>
+          <w:color w:val="000000"/>
+          <w:kern w:val="0"/>
+          <w:sz w:val="18"/>
+          <w:szCs w:val="18"/>
+          <w:shd w:val="clear" w:fill="FFFFFE"/>
+          <w:lang w:val="en-US" w:eastAsia="zh-CN" w:bidi="ar"/>
+        </w:rPr>
+      </w:pPr>
+      <w:r>
+        <w:rPr>
+          <w:rFonts w:hint="eastAsia" w:ascii="Consolas" w:hAnsi="Consolas" w:eastAsia="Consolas" w:cs="Consolas"/>
+          <w:b w:val="0"/>
+          <w:bCs w:val="0"/>
+          <w:color w:val="000000"/>
+          <w:kern w:val="0"/>
+          <w:sz w:val="18"/>
+          <w:szCs w:val="18"/>
+          <w:shd w:val="clear" w:fill="FFFFFE"/>
+          <w:lang w:val="en-US" w:eastAsia="zh-CN" w:bidi="ar"/>
+        </w:rPr>
+        <w:t>分页出参：</w:t>
+      </w:r>
+    </w:p>
+    <w:p>
+      <w:pPr>
+        <w:keepNext w:val="0"/>
+        <w:keepLines w:val="0"/>
+        <w:widowControl/>
+        <w:suppressLineNumbers w:val="0"/>
+        <w:shd w:val="clear" w:fill="FFFFFE"/>
+        <w:spacing w:line="270" w:lineRule="atLeast"/>
+        <w:jc w:val="left"/>
+        <w:rPr>
+          <w:rFonts w:ascii="Consolas" w:hAnsi="Consolas" w:eastAsia="Consolas" w:cs="Consolas"/>
+          <w:b w:val="0"/>
+          <w:bCs w:val="0"/>
+          <w:color w:val="000000"/>
+          <w:sz w:val="18"/>
+          <w:szCs w:val="18"/>
+        </w:rPr>
+      </w:pPr>
+      <w:r>
+        <w:rPr>
+          <w:rFonts w:hint="default" w:ascii="Consolas" w:hAnsi="Consolas" w:eastAsia="Consolas" w:cs="Consolas"/>
+          <w:b w:val="0"/>
+          <w:bCs w:val="0"/>
+          <w:color w:val="000000"/>
+          <w:kern w:val="0"/>
+          <w:sz w:val="18"/>
+          <w:szCs w:val="18"/>
+          <w:shd w:val="clear" w:fill="FFFFFE"/>
+          <w:lang w:val="en-US" w:eastAsia="zh-CN" w:bidi="ar"/>
+        </w:rPr>
+        <w:t>{</w:t>
+      </w:r>
+    </w:p>
+    <w:p>
+      <w:pPr>
+        <w:keepNext w:val="0"/>
+        <w:keepLines w:val="0"/>
+        <w:widowControl/>
+        <w:suppressLineNumbers w:val="0"/>
+        <w:shd w:val="clear" w:fill="FFFFFE"/>
+        <w:spacing w:line="270" w:lineRule="atLeast"/>
+        <w:jc w:val="left"/>
+        <w:rPr>
+          <w:rFonts w:hint="default" w:ascii="Consolas" w:hAnsi="Consolas" w:eastAsia="Consolas" w:cs="Consolas"/>
+          <w:b w:val="0"/>
+          <w:bCs w:val="0"/>
+          <w:color w:val="000000"/>
+          <w:sz w:val="18"/>
+          <w:szCs w:val="18"/>
+        </w:rPr>
+      </w:pPr>
+      <w:r>
+        <w:rPr>
+          <w:rFonts w:hint="default" w:ascii="Consolas" w:hAnsi="Consolas" w:eastAsia="Consolas" w:cs="Consolas"/>
+          <w:b w:val="0"/>
+          <w:bCs w:val="0"/>
+          <w:color w:val="000000"/>
+          <w:kern w:val="0"/>
+          <w:sz w:val="18"/>
+          <w:szCs w:val="18"/>
+          <w:shd w:val="clear" w:fill="FFFFFE"/>
+          <w:lang w:val="en-US" w:eastAsia="zh-CN" w:bidi="ar"/>
+        </w:rPr>
+        <w:t>    </w:t>
+      </w:r>
+      <w:r>
+        <w:rPr>
+          <w:rFonts w:hint="default" w:ascii="Consolas" w:hAnsi="Consolas" w:eastAsia="Consolas" w:cs="Consolas"/>
+          <w:b w:val="0"/>
+          <w:bCs w:val="0"/>
+          <w:color w:val="A31515"/>
+          <w:kern w:val="0"/>
+          <w:sz w:val="18"/>
+          <w:szCs w:val="18"/>
+          <w:shd w:val="clear" w:fill="FFFFFE"/>
+          <w:lang w:val="en-US" w:eastAsia="zh-CN" w:bidi="ar"/>
+        </w:rPr>
+        <w:t>"code"</w:t>
+      </w:r>
+      <w:r>
+        <w:rPr>
+          <w:rFonts w:hint="default" w:ascii="Consolas" w:hAnsi="Consolas" w:eastAsia="Consolas" w:cs="Consolas"/>
+          <w:b w:val="0"/>
+          <w:bCs w:val="0"/>
+          <w:color w:val="000000"/>
+          <w:kern w:val="0"/>
+          <w:sz w:val="18"/>
+          <w:szCs w:val="18"/>
+          <w:shd w:val="clear" w:fill="FFFFFE"/>
+          <w:lang w:val="en-US" w:eastAsia="zh-CN" w:bidi="ar"/>
+        </w:rPr>
+        <w:t>: </w:t>
+      </w:r>
+      <w:r>
+        <w:rPr>
+          <w:rFonts w:hint="default" w:ascii="Consolas" w:hAnsi="Consolas" w:eastAsia="Consolas" w:cs="Consolas"/>
+          <w:b w:val="0"/>
+          <w:bCs w:val="0"/>
+          <w:color w:val="098658"/>
+          <w:kern w:val="0"/>
+          <w:sz w:val="18"/>
+          <w:szCs w:val="18"/>
+          <w:shd w:val="clear" w:fill="FFFFFE"/>
+          <w:lang w:val="en-US" w:eastAsia="zh-CN" w:bidi="ar"/>
+        </w:rPr>
+        <w:t>200</w:t>
+      </w:r>
+      <w:r>
+        <w:rPr>
+          <w:rFonts w:hint="default" w:ascii="Consolas" w:hAnsi="Consolas" w:eastAsia="Consolas" w:cs="Consolas"/>
+          <w:b w:val="0"/>
+          <w:bCs w:val="0"/>
+          <w:color w:val="000000"/>
+          <w:kern w:val="0"/>
+          <w:sz w:val="18"/>
+          <w:szCs w:val="18"/>
+          <w:shd w:val="clear" w:fill="FFFFFE"/>
+          <w:lang w:val="en-US" w:eastAsia="zh-CN" w:bidi="ar"/>
+        </w:rPr>
+        <w:t>,</w:t>
+      </w:r>
+    </w:p>
+    <w:p>
+      <w:pPr>
+        <w:keepNext w:val="0"/>
+        <w:keepLines w:val="0"/>
+        <w:widowControl/>
+        <w:suppressLineNumbers w:val="0"/>
+        <w:shd w:val="clear" w:fill="FFFFFE"/>
+        <w:spacing w:line="270" w:lineRule="atLeast"/>
+        <w:jc w:val="left"/>
+        <w:rPr>
+          <w:rFonts w:hint="default" w:ascii="Consolas" w:hAnsi="Consolas" w:eastAsia="Consolas" w:cs="Consolas"/>
+          <w:b w:val="0"/>
+          <w:bCs w:val="0"/>
+          <w:color w:val="000000"/>
+          <w:sz w:val="18"/>
+          <w:szCs w:val="18"/>
+        </w:rPr>
+      </w:pPr>
+      <w:r>
+        <w:rPr>
+          <w:rFonts w:hint="default" w:ascii="Consolas" w:hAnsi="Consolas" w:eastAsia="Consolas" w:cs="Consolas"/>
+          <w:b w:val="0"/>
+          <w:bCs w:val="0"/>
+          <w:color w:val="000000"/>
+          <w:kern w:val="0"/>
+          <w:sz w:val="18"/>
+          <w:szCs w:val="18"/>
+          <w:shd w:val="clear" w:fill="FFFFFE"/>
+          <w:lang w:val="en-US" w:eastAsia="zh-CN" w:bidi="ar"/>
+        </w:rPr>
+        <w:t>    </w:t>
+      </w:r>
+      <w:r>
+        <w:rPr>
+          <w:rFonts w:hint="default" w:ascii="Consolas" w:hAnsi="Consolas" w:eastAsia="Consolas" w:cs="Consolas"/>
+          <w:b w:val="0"/>
+          <w:bCs w:val="0"/>
+          <w:color w:val="A31515"/>
+          <w:kern w:val="0"/>
+          <w:sz w:val="18"/>
+          <w:szCs w:val="18"/>
+          <w:shd w:val="clear" w:fill="FFFFFE"/>
+          <w:lang w:val="en-US" w:eastAsia="zh-CN" w:bidi="ar"/>
+        </w:rPr>
+        <w:t>"msg"</w:t>
+      </w:r>
+      <w:r>
+        <w:rPr>
+          <w:rFonts w:hint="default" w:ascii="Consolas" w:hAnsi="Consolas" w:eastAsia="Consolas" w:cs="Consolas"/>
+          <w:b w:val="0"/>
+          <w:bCs w:val="0"/>
+          <w:color w:val="000000"/>
+          <w:kern w:val="0"/>
+          <w:sz w:val="18"/>
+          <w:szCs w:val="18"/>
+          <w:shd w:val="clear" w:fill="FFFFFE"/>
+          <w:lang w:val="en-US" w:eastAsia="zh-CN" w:bidi="ar"/>
+        </w:rPr>
+        <w:t>: </w:t>
+      </w:r>
+      <w:r>
+        <w:rPr>
+          <w:rFonts w:hint="default" w:ascii="Consolas" w:hAnsi="Consolas" w:eastAsia="Consolas" w:cs="Consolas"/>
+          <w:b w:val="0"/>
+          <w:bCs w:val="0"/>
+          <w:color w:val="0451A5"/>
+          <w:kern w:val="0"/>
+          <w:sz w:val="18"/>
+          <w:szCs w:val="18"/>
+          <w:shd w:val="clear" w:fill="FFFFFE"/>
+          <w:lang w:val="en-US" w:eastAsia="zh-CN" w:bidi="ar"/>
+        </w:rPr>
+        <w:t>"查询成功"</w:t>
+      </w:r>
+      <w:r>
+        <w:rPr>
+          <w:rFonts w:hint="default" w:ascii="Consolas" w:hAnsi="Consolas" w:eastAsia="Consolas" w:cs="Consolas"/>
+          <w:b w:val="0"/>
+          <w:bCs w:val="0"/>
+          <w:color w:val="000000"/>
+          <w:kern w:val="0"/>
+          <w:sz w:val="18"/>
+          <w:szCs w:val="18"/>
+          <w:shd w:val="clear" w:fill="FFFFFE"/>
+          <w:lang w:val="en-US" w:eastAsia="zh-CN" w:bidi="ar"/>
+        </w:rPr>
+        <w:t>,</w:t>
+      </w:r>
+    </w:p>
+    <w:p>
+      <w:pPr>
+        <w:keepNext w:val="0"/>
+        <w:keepLines w:val="0"/>
+        <w:widowControl/>
+        <w:suppressLineNumbers w:val="0"/>
+        <w:shd w:val="clear" w:fill="FFFFFE"/>
+        <w:spacing w:line="270" w:lineRule="atLeast"/>
+        <w:jc w:val="left"/>
+        <w:rPr>
+          <w:rFonts w:hint="default" w:ascii="Consolas" w:hAnsi="Consolas" w:eastAsia="Consolas" w:cs="Consolas"/>
+          <w:b w:val="0"/>
+          <w:bCs w:val="0"/>
+          <w:color w:val="000000"/>
+          <w:sz w:val="18"/>
+          <w:szCs w:val="18"/>
+        </w:rPr>
+      </w:pPr>
+      <w:r>
+        <w:rPr>
+          <w:rFonts w:hint="default" w:ascii="Consolas" w:hAnsi="Consolas" w:eastAsia="Consolas" w:cs="Consolas"/>
+          <w:b w:val="0"/>
+          <w:bCs w:val="0"/>
+          <w:color w:val="000000"/>
+          <w:kern w:val="0"/>
+          <w:sz w:val="18"/>
+          <w:szCs w:val="18"/>
+          <w:shd w:val="clear" w:fill="FFFFFE"/>
+          <w:lang w:val="en-US" w:eastAsia="zh-CN" w:bidi="ar"/>
+        </w:rPr>
+        <w:t>    </w:t>
+      </w:r>
+      <w:r>
+        <w:rPr>
+          <w:rFonts w:hint="default" w:ascii="Consolas" w:hAnsi="Consolas" w:eastAsia="Consolas" w:cs="Consolas"/>
+          <w:b w:val="0"/>
+          <w:bCs w:val="0"/>
+          <w:color w:val="A31515"/>
+          <w:kern w:val="0"/>
+          <w:sz w:val="18"/>
+          <w:szCs w:val="18"/>
+          <w:shd w:val="clear" w:fill="FFFFFE"/>
+          <w:lang w:val="en-US" w:eastAsia="zh-CN" w:bidi="ar"/>
+        </w:rPr>
+        <w:t>"data"</w:t>
+      </w:r>
+      <w:r>
+        <w:rPr>
+          <w:rFonts w:hint="default" w:ascii="Consolas" w:hAnsi="Consolas" w:eastAsia="Consolas" w:cs="Consolas"/>
+          <w:b w:val="0"/>
+          <w:bCs w:val="0"/>
+          <w:color w:val="000000"/>
+          <w:kern w:val="0"/>
+          <w:sz w:val="18"/>
+          <w:szCs w:val="18"/>
+          <w:shd w:val="clear" w:fill="FFFFFE"/>
+          <w:lang w:val="en-US" w:eastAsia="zh-CN" w:bidi="ar"/>
+        </w:rPr>
+        <w:t>: {</w:t>
+      </w:r>
+    </w:p>
+    <w:p>
+      <w:pPr>
+        <w:keepNext w:val="0"/>
+        <w:keepLines w:val="0"/>
+        <w:widowControl/>
+        <w:suppressLineNumbers w:val="0"/>
+        <w:shd w:val="clear" w:fill="FFFFFE"/>
+        <w:spacing w:line="270" w:lineRule="atLeast"/>
+        <w:jc w:val="left"/>
+        <w:rPr>
+          <w:rFonts w:hint="default" w:ascii="Consolas" w:hAnsi="Consolas" w:eastAsia="Consolas" w:cs="Consolas"/>
+          <w:b w:val="0"/>
+          <w:bCs w:val="0"/>
+          <w:color w:val="000000"/>
+          <w:sz w:val="18"/>
+          <w:szCs w:val="18"/>
+        </w:rPr>
+      </w:pPr>
+      <w:r>
+        <w:rPr>
+          <w:rFonts w:hint="default" w:ascii="Consolas" w:hAnsi="Consolas" w:eastAsia="Consolas" w:cs="Consolas"/>
+          <w:b w:val="0"/>
+          <w:bCs w:val="0"/>
+          <w:color w:val="000000"/>
+          <w:kern w:val="0"/>
+          <w:sz w:val="18"/>
+          <w:szCs w:val="18"/>
+          <w:shd w:val="clear" w:fill="FFFFFE"/>
+          <w:lang w:val="en-US" w:eastAsia="zh-CN" w:bidi="ar"/>
+        </w:rPr>
+        <w:t>        </w:t>
+      </w:r>
+      <w:r>
+        <w:rPr>
+          <w:rFonts w:hint="default" w:ascii="Consolas" w:hAnsi="Consolas" w:eastAsia="Consolas" w:cs="Consolas"/>
+          <w:b w:val="0"/>
+          <w:bCs w:val="0"/>
+          <w:color w:val="A31515"/>
+          <w:kern w:val="0"/>
+          <w:sz w:val="18"/>
+          <w:szCs w:val="18"/>
+          <w:shd w:val="clear" w:fill="FFFFFE"/>
+          <w:lang w:val="en-US" w:eastAsia="zh-CN" w:bidi="ar"/>
+        </w:rPr>
+        <w:t>"totle"</w:t>
+      </w:r>
+      <w:r>
+        <w:rPr>
+          <w:rFonts w:hint="default" w:ascii="Consolas" w:hAnsi="Consolas" w:eastAsia="Consolas" w:cs="Consolas"/>
+          <w:b w:val="0"/>
+          <w:bCs w:val="0"/>
+          <w:color w:val="000000"/>
+          <w:kern w:val="0"/>
+          <w:sz w:val="18"/>
+          <w:szCs w:val="18"/>
+          <w:shd w:val="clear" w:fill="FFFFFE"/>
+          <w:lang w:val="en-US" w:eastAsia="zh-CN" w:bidi="ar"/>
+        </w:rPr>
+        <w:t>: </w:t>
+      </w:r>
+      <w:r>
+        <w:rPr>
+          <w:rFonts w:hint="default" w:ascii="Consolas" w:hAnsi="Consolas" w:eastAsia="Consolas" w:cs="Consolas"/>
+          <w:b w:val="0"/>
+          <w:bCs w:val="0"/>
+          <w:color w:val="098658"/>
+          <w:kern w:val="0"/>
+          <w:sz w:val="18"/>
+          <w:szCs w:val="18"/>
+          <w:shd w:val="clear" w:fill="FFFFFE"/>
+          <w:lang w:val="en-US" w:eastAsia="zh-CN" w:bidi="ar"/>
+        </w:rPr>
+        <w:t>8</w:t>
+      </w:r>
+      <w:r>
+        <w:rPr>
+          <w:rFonts w:hint="default" w:ascii="Consolas" w:hAnsi="Consolas" w:eastAsia="Consolas" w:cs="Consolas"/>
+          <w:b w:val="0"/>
+          <w:bCs w:val="0"/>
+          <w:color w:val="000000"/>
+          <w:kern w:val="0"/>
+          <w:sz w:val="18"/>
+          <w:szCs w:val="18"/>
+          <w:shd w:val="clear" w:fill="FFFFFE"/>
+          <w:lang w:val="en-US" w:eastAsia="zh-CN" w:bidi="ar"/>
+        </w:rPr>
+        <w:t>,</w:t>
+      </w:r>
+    </w:p>
+    <w:p>
+      <w:pPr>
+        <w:keepNext w:val="0"/>
+        <w:keepLines w:val="0"/>
+        <w:widowControl/>
+        <w:suppressLineNumbers w:val="0"/>
+        <w:shd w:val="clear" w:fill="FFFFFE"/>
+        <w:spacing w:line="270" w:lineRule="atLeast"/>
+        <w:jc w:val="left"/>
+        <w:rPr>
+          <w:rFonts w:hint="default" w:ascii="Consolas" w:hAnsi="Consolas" w:eastAsia="Consolas" w:cs="Consolas"/>
+          <w:b w:val="0"/>
+          <w:bCs w:val="0"/>
+          <w:color w:val="000000"/>
+          <w:sz w:val="18"/>
+          <w:szCs w:val="18"/>
+        </w:rPr>
+      </w:pPr>
+      <w:r>
+        <w:rPr>
+          <w:rFonts w:hint="default" w:ascii="Consolas" w:hAnsi="Consolas" w:eastAsia="Consolas" w:cs="Consolas"/>
+          <w:b w:val="0"/>
+          <w:bCs w:val="0"/>
+          <w:color w:val="000000"/>
+          <w:kern w:val="0"/>
+          <w:sz w:val="18"/>
+          <w:szCs w:val="18"/>
+          <w:shd w:val="clear" w:fill="FFFFFE"/>
+          <w:lang w:val="en-US" w:eastAsia="zh-CN" w:bidi="ar"/>
+        </w:rPr>
+        <w:t>        </w:t>
+      </w:r>
+      <w:r>
+        <w:rPr>
+          <w:rFonts w:hint="default" w:ascii="Consolas" w:hAnsi="Consolas" w:eastAsia="Consolas" w:cs="Consolas"/>
+          <w:b w:val="0"/>
+          <w:bCs w:val="0"/>
+          <w:color w:val="A31515"/>
+          <w:kern w:val="0"/>
+          <w:sz w:val="18"/>
+          <w:szCs w:val="18"/>
+          <w:shd w:val="clear" w:fill="FFFFFE"/>
+          <w:lang w:val="en-US" w:eastAsia="zh-CN" w:bidi="ar"/>
+        </w:rPr>
+        <w:t>"data"</w:t>
+      </w:r>
+      <w:r>
+        <w:rPr>
+          <w:rFonts w:hint="default" w:ascii="Consolas" w:hAnsi="Consolas" w:eastAsia="Consolas" w:cs="Consolas"/>
+          <w:b w:val="0"/>
+          <w:bCs w:val="0"/>
+          <w:color w:val="000000"/>
+          <w:kern w:val="0"/>
+          <w:sz w:val="18"/>
+          <w:szCs w:val="18"/>
+          <w:shd w:val="clear" w:fill="FFFFFE"/>
+          <w:lang w:val="en-US" w:eastAsia="zh-CN" w:bidi="ar"/>
+        </w:rPr>
+        <w:t>: [</w:t>
+      </w:r>
+    </w:p>
+    <w:p>
+      <w:pPr>
+        <w:keepNext w:val="0"/>
+        <w:keepLines w:val="0"/>
+        <w:widowControl/>
+        <w:suppressLineNumbers w:val="0"/>
+        <w:shd w:val="clear" w:fill="FFFFFE"/>
+        <w:spacing w:line="270" w:lineRule="atLeast"/>
+        <w:jc w:val="left"/>
+        <w:rPr>
+          <w:rFonts w:hint="default" w:ascii="Consolas" w:hAnsi="Consolas" w:eastAsia="Consolas" w:cs="Consolas"/>
+          <w:b w:val="0"/>
+          <w:bCs w:val="0"/>
+          <w:color w:val="000000"/>
+          <w:sz w:val="18"/>
+          <w:szCs w:val="18"/>
+        </w:rPr>
+      </w:pPr>
+      <w:r>
+        <w:rPr>
+          <w:rFonts w:hint="default" w:ascii="Consolas" w:hAnsi="Consolas" w:eastAsia="Consolas" w:cs="Consolas"/>
+          <w:b w:val="0"/>
+          <w:bCs w:val="0"/>
+          <w:color w:val="000000"/>
+          <w:kern w:val="0"/>
+          <w:sz w:val="18"/>
+          <w:szCs w:val="18"/>
+          <w:shd w:val="clear" w:fill="FFFFFE"/>
+          <w:lang w:val="en-US" w:eastAsia="zh-CN" w:bidi="ar"/>
+        </w:rPr>
+        <w:t>            {</w:t>
+      </w:r>
+    </w:p>
+    <w:p>
+      <w:pPr>
+        <w:keepNext w:val="0"/>
+        <w:keepLines w:val="0"/>
+        <w:widowControl/>
+        <w:suppressLineNumbers w:val="0"/>
+        <w:shd w:val="clear" w:fill="FFFFFE"/>
+        <w:spacing w:line="270" w:lineRule="atLeast"/>
+        <w:jc w:val="left"/>
+        <w:rPr>
+          <w:rFonts w:hint="default" w:ascii="Consolas" w:hAnsi="Consolas" w:eastAsia="Consolas" w:cs="Consolas"/>
+          <w:b w:val="0"/>
+          <w:bCs w:val="0"/>
+          <w:color w:val="000000"/>
+          <w:sz w:val="18"/>
+          <w:szCs w:val="18"/>
+        </w:rPr>
+      </w:pPr>
+      <w:r>
+        <w:rPr>
+          <w:rFonts w:hint="default" w:ascii="Consolas" w:hAnsi="Consolas" w:eastAsia="Consolas" w:cs="Consolas"/>
+          <w:b w:val="0"/>
+          <w:bCs w:val="0"/>
+          <w:color w:val="000000"/>
+          <w:kern w:val="0"/>
+          <w:sz w:val="18"/>
+          <w:szCs w:val="18"/>
+          <w:shd w:val="clear" w:fill="FFFFFE"/>
+          <w:lang w:val="en-US" w:eastAsia="zh-CN" w:bidi="ar"/>
+        </w:rPr>
+        <w:t>                </w:t>
+      </w:r>
+      <w:r>
+        <w:rPr>
+          <w:rFonts w:hint="default" w:ascii="Consolas" w:hAnsi="Consolas" w:eastAsia="Consolas" w:cs="Consolas"/>
+          <w:b w:val="0"/>
+          <w:bCs w:val="0"/>
+          <w:color w:val="A31515"/>
+          <w:kern w:val="0"/>
+          <w:sz w:val="18"/>
+          <w:szCs w:val="18"/>
+          <w:shd w:val="clear" w:fill="FFFFFE"/>
+          <w:lang w:val="en-US" w:eastAsia="zh-CN" w:bidi="ar"/>
+        </w:rPr>
+        <w:t>"id"</w:t>
+      </w:r>
+      <w:r>
+        <w:rPr>
+          <w:rFonts w:hint="default" w:ascii="Consolas" w:hAnsi="Consolas" w:eastAsia="Consolas" w:cs="Consolas"/>
+          <w:b w:val="0"/>
+          <w:bCs w:val="0"/>
+          <w:color w:val="000000"/>
+          <w:kern w:val="0"/>
+          <w:sz w:val="18"/>
+          <w:szCs w:val="18"/>
+          <w:shd w:val="clear" w:fill="FFFFFE"/>
+          <w:lang w:val="en-US" w:eastAsia="zh-CN" w:bidi="ar"/>
+        </w:rPr>
+        <w:t>: </w:t>
+      </w:r>
+      <w:r>
+        <w:rPr>
+          <w:rFonts w:hint="default" w:ascii="Consolas" w:hAnsi="Consolas" w:eastAsia="Consolas" w:cs="Consolas"/>
+          <w:b w:val="0"/>
+          <w:bCs w:val="0"/>
+          <w:color w:val="0451A5"/>
+          <w:kern w:val="0"/>
+          <w:sz w:val="18"/>
+          <w:szCs w:val="18"/>
+          <w:shd w:val="clear" w:fill="FFFFFE"/>
+          <w:lang w:val="en-US" w:eastAsia="zh-CN" w:bidi="ar"/>
+        </w:rPr>
+        <w:t>"20e302c4-5016-4fa9-ba00-232d57b74e88"</w:t>
+      </w:r>
+      <w:r>
+        <w:rPr>
+          <w:rFonts w:hint="default" w:ascii="Consolas" w:hAnsi="Consolas" w:eastAsia="Consolas" w:cs="Consolas"/>
+          <w:b w:val="0"/>
+          <w:bCs w:val="0"/>
+          <w:color w:val="000000"/>
+          <w:kern w:val="0"/>
+          <w:sz w:val="18"/>
+          <w:szCs w:val="18"/>
+          <w:shd w:val="clear" w:fill="FFFFFE"/>
+          <w:lang w:val="en-US" w:eastAsia="zh-CN" w:bidi="ar"/>
+        </w:rPr>
+        <w:t>,</w:t>
+      </w:r>
+    </w:p>
+    <w:p>
+      <w:pPr>
+        <w:keepNext w:val="0"/>
+        <w:keepLines w:val="0"/>
+        <w:widowControl/>
+        <w:suppressLineNumbers w:val="0"/>
+        <w:shd w:val="clear" w:fill="FFFFFE"/>
+        <w:spacing w:line="270" w:lineRule="atLeast"/>
+        <w:jc w:val="left"/>
+        <w:rPr>
+          <w:rFonts w:hint="default" w:ascii="Consolas" w:hAnsi="Consolas" w:eastAsia="Consolas" w:cs="Consolas"/>
+          <w:b w:val="0"/>
+          <w:bCs w:val="0"/>
+          <w:color w:val="000000"/>
+          <w:sz w:val="18"/>
+          <w:szCs w:val="18"/>
+        </w:rPr>
+      </w:pPr>
+      <w:r>
+        <w:rPr>
+          <w:rFonts w:hint="default" w:ascii="Consolas" w:hAnsi="Consolas" w:eastAsia="Consolas" w:cs="Consolas"/>
+          <w:b w:val="0"/>
+          <w:bCs w:val="0"/>
+          <w:color w:val="000000"/>
+          <w:kern w:val="0"/>
+          <w:sz w:val="18"/>
+          <w:szCs w:val="18"/>
+          <w:shd w:val="clear" w:fill="FFFFFE"/>
+          <w:lang w:val="en-US" w:eastAsia="zh-CN" w:bidi="ar"/>
+        </w:rPr>
+        <w:t>                </w:t>
+      </w:r>
+      <w:r>
+        <w:rPr>
+          <w:rFonts w:hint="default" w:ascii="Consolas" w:hAnsi="Consolas" w:eastAsia="Consolas" w:cs="Consolas"/>
+          <w:b w:val="0"/>
+          <w:bCs w:val="0"/>
+          <w:color w:val="A31515"/>
+          <w:kern w:val="0"/>
+          <w:sz w:val="18"/>
+          <w:szCs w:val="18"/>
+          <w:shd w:val="clear" w:fill="FFFFFE"/>
+          <w:lang w:val="en-US" w:eastAsia="zh-CN" w:bidi="ar"/>
+        </w:rPr>
+        <w:t>"username"</w:t>
+      </w:r>
+      <w:r>
+        <w:rPr>
+          <w:rFonts w:hint="default" w:ascii="Consolas" w:hAnsi="Consolas" w:eastAsia="Consolas" w:cs="Consolas"/>
+          <w:b w:val="0"/>
+          <w:bCs w:val="0"/>
+          <w:color w:val="000000"/>
+          <w:kern w:val="0"/>
+          <w:sz w:val="18"/>
+          <w:szCs w:val="18"/>
+          <w:shd w:val="clear" w:fill="FFFFFE"/>
+          <w:lang w:val="en-US" w:eastAsia="zh-CN" w:bidi="ar"/>
+        </w:rPr>
+        <w:t>: </w:t>
+      </w:r>
+      <w:r>
+        <w:rPr>
+          <w:rFonts w:hint="default" w:ascii="Consolas" w:hAnsi="Consolas" w:eastAsia="Consolas" w:cs="Consolas"/>
+          <w:b w:val="0"/>
+          <w:bCs w:val="0"/>
+          <w:color w:val="0451A5"/>
+          <w:kern w:val="0"/>
+          <w:sz w:val="18"/>
+          <w:szCs w:val="18"/>
+          <w:shd w:val="clear" w:fill="FFFFFE"/>
+          <w:lang w:val="en-US" w:eastAsia="zh-CN" w:bidi="ar"/>
+        </w:rPr>
+        <w:t>"admin111"</w:t>
+      </w:r>
+      <w:r>
+        <w:rPr>
+          <w:rFonts w:hint="default" w:ascii="Consolas" w:hAnsi="Consolas" w:eastAsia="Consolas" w:cs="Consolas"/>
+          <w:b w:val="0"/>
+          <w:bCs w:val="0"/>
+          <w:color w:val="000000"/>
+          <w:kern w:val="0"/>
+          <w:sz w:val="18"/>
+          <w:szCs w:val="18"/>
+          <w:shd w:val="clear" w:fill="FFFFFE"/>
+          <w:lang w:val="en-US" w:eastAsia="zh-CN" w:bidi="ar"/>
+        </w:rPr>
+        <w:t>,</w:t>
+      </w:r>
+    </w:p>
+    <w:p>
+      <w:pPr>
+        <w:keepNext w:val="0"/>
+        <w:keepLines w:val="0"/>
+        <w:widowControl/>
+        <w:suppressLineNumbers w:val="0"/>
+        <w:shd w:val="clear" w:fill="FFFFFE"/>
+        <w:spacing w:line="270" w:lineRule="atLeast"/>
+        <w:jc w:val="left"/>
+        <w:rPr>
+          <w:rFonts w:hint="default" w:ascii="Consolas" w:hAnsi="Consolas" w:eastAsia="Consolas" w:cs="Consolas"/>
+          <w:b w:val="0"/>
+          <w:bCs w:val="0"/>
+          <w:color w:val="000000"/>
+          <w:sz w:val="18"/>
+          <w:szCs w:val="18"/>
+        </w:rPr>
+      </w:pPr>
+      <w:r>
+        <w:rPr>
+          <w:rFonts w:hint="default" w:ascii="Consolas" w:hAnsi="Consolas" w:eastAsia="Consolas" w:cs="Consolas"/>
+          <w:b w:val="0"/>
+          <w:bCs w:val="0"/>
+          <w:color w:val="000000"/>
+          <w:kern w:val="0"/>
+          <w:sz w:val="18"/>
+          <w:szCs w:val="18"/>
+          <w:shd w:val="clear" w:fill="FFFFFE"/>
+          <w:lang w:val="en-US" w:eastAsia="zh-CN" w:bidi="ar"/>
+        </w:rPr>
+        <w:t>                </w:t>
+      </w:r>
+      <w:r>
+        <w:rPr>
+          <w:rFonts w:hint="default" w:ascii="Consolas" w:hAnsi="Consolas" w:eastAsia="Consolas" w:cs="Consolas"/>
+          <w:b w:val="0"/>
+          <w:bCs w:val="0"/>
+          <w:color w:val="A31515"/>
+          <w:kern w:val="0"/>
+          <w:sz w:val="18"/>
+          <w:szCs w:val="18"/>
+          <w:shd w:val="clear" w:fill="FFFFFE"/>
+          <w:lang w:val="en-US" w:eastAsia="zh-CN" w:bidi="ar"/>
+        </w:rPr>
+        <w:t>"password"</w:t>
+      </w:r>
+      <w:r>
+        <w:rPr>
+          <w:rFonts w:hint="default" w:ascii="Consolas" w:hAnsi="Consolas" w:eastAsia="Consolas" w:cs="Consolas"/>
+          <w:b w:val="0"/>
+          <w:bCs w:val="0"/>
+          <w:color w:val="000000"/>
+          <w:kern w:val="0"/>
+          <w:sz w:val="18"/>
+          <w:szCs w:val="18"/>
+          <w:shd w:val="clear" w:fill="FFFFFE"/>
+          <w:lang w:val="en-US" w:eastAsia="zh-CN" w:bidi="ar"/>
+        </w:rPr>
+        <w:t>: </w:t>
+      </w:r>
+      <w:r>
+        <w:rPr>
+          <w:rFonts w:hint="default" w:ascii="Consolas" w:hAnsi="Consolas" w:eastAsia="Consolas" w:cs="Consolas"/>
+          <w:b w:val="0"/>
+          <w:bCs w:val="0"/>
+          <w:color w:val="0451A5"/>
+          <w:kern w:val="0"/>
+          <w:sz w:val="18"/>
+          <w:szCs w:val="18"/>
+          <w:shd w:val="clear" w:fill="FFFFFE"/>
+          <w:lang w:val="en-US" w:eastAsia="zh-CN" w:bidi="ar"/>
+        </w:rPr>
+        <w:t>""</w:t>
+      </w:r>
+      <w:r>
+        <w:rPr>
+          <w:rFonts w:hint="default" w:ascii="Consolas" w:hAnsi="Consolas" w:eastAsia="Consolas" w:cs="Consolas"/>
+          <w:b w:val="0"/>
+          <w:bCs w:val="0"/>
+          <w:color w:val="000000"/>
+          <w:kern w:val="0"/>
+          <w:sz w:val="18"/>
+          <w:szCs w:val="18"/>
+          <w:shd w:val="clear" w:fill="FFFFFE"/>
+          <w:lang w:val="en-US" w:eastAsia="zh-CN" w:bidi="ar"/>
+        </w:rPr>
+        <w:t>,</w:t>
+      </w:r>
+    </w:p>
+    <w:p>
+      <w:pPr>
+        <w:keepNext w:val="0"/>
+        <w:keepLines w:val="0"/>
+        <w:widowControl/>
+        <w:suppressLineNumbers w:val="0"/>
+        <w:shd w:val="clear" w:fill="FFFFFE"/>
+        <w:spacing w:line="270" w:lineRule="atLeast"/>
+        <w:jc w:val="left"/>
+        <w:rPr>
+          <w:rFonts w:hint="default" w:ascii="Consolas" w:hAnsi="Consolas" w:eastAsia="Consolas" w:cs="Consolas"/>
+          <w:b w:val="0"/>
+          <w:bCs w:val="0"/>
+          <w:color w:val="000000"/>
+          <w:sz w:val="18"/>
+          <w:szCs w:val="18"/>
+        </w:rPr>
+      </w:pPr>
+      <w:r>
+        <w:rPr>
+          <w:rFonts w:hint="default" w:ascii="Consolas" w:hAnsi="Consolas" w:eastAsia="Consolas" w:cs="Consolas"/>
+          <w:b w:val="0"/>
+          <w:bCs w:val="0"/>
+          <w:color w:val="000000"/>
+          <w:kern w:val="0"/>
+          <w:sz w:val="18"/>
+          <w:szCs w:val="18"/>
+          <w:shd w:val="clear" w:fill="FFFFFE"/>
+          <w:lang w:val="en-US" w:eastAsia="zh-CN" w:bidi="ar"/>
+        </w:rPr>
+        <w:t>                </w:t>
+      </w:r>
+      <w:r>
+        <w:rPr>
+          <w:rFonts w:hint="default" w:ascii="Consolas" w:hAnsi="Consolas" w:eastAsia="Consolas" w:cs="Consolas"/>
+          <w:b w:val="0"/>
+          <w:bCs w:val="0"/>
+          <w:color w:val="A31515"/>
+          <w:kern w:val="0"/>
+          <w:sz w:val="18"/>
+          <w:szCs w:val="18"/>
+          <w:shd w:val="clear" w:fill="FFFFFE"/>
+          <w:lang w:val="en-US" w:eastAsia="zh-CN" w:bidi="ar"/>
+        </w:rPr>
+        <w:t>"status"</w:t>
+      </w:r>
+      <w:r>
+        <w:rPr>
+          <w:rFonts w:hint="default" w:ascii="Consolas" w:hAnsi="Consolas" w:eastAsia="Consolas" w:cs="Consolas"/>
+          <w:b w:val="0"/>
+          <w:bCs w:val="0"/>
+          <w:color w:val="000000"/>
+          <w:kern w:val="0"/>
+          <w:sz w:val="18"/>
+          <w:szCs w:val="18"/>
+          <w:shd w:val="clear" w:fill="FFFFFE"/>
+          <w:lang w:val="en-US" w:eastAsia="zh-CN" w:bidi="ar"/>
+        </w:rPr>
+        <w:t>: </w:t>
+      </w:r>
+      <w:r>
+        <w:rPr>
+          <w:rFonts w:hint="default" w:ascii="Consolas" w:hAnsi="Consolas" w:eastAsia="Consolas" w:cs="Consolas"/>
+          <w:b w:val="0"/>
+          <w:bCs w:val="0"/>
+          <w:color w:val="0451A5"/>
+          <w:kern w:val="0"/>
+          <w:sz w:val="18"/>
+          <w:szCs w:val="18"/>
+          <w:shd w:val="clear" w:fill="FFFFFE"/>
+          <w:lang w:val="en-US" w:eastAsia="zh-CN" w:bidi="ar"/>
+        </w:rPr>
+        <w:t>"1"</w:t>
+      </w:r>
+      <w:r>
+        <w:rPr>
+          <w:rFonts w:hint="default" w:ascii="Consolas" w:hAnsi="Consolas" w:eastAsia="Consolas" w:cs="Consolas"/>
+          <w:b w:val="0"/>
+          <w:bCs w:val="0"/>
+          <w:color w:val="000000"/>
+          <w:kern w:val="0"/>
+          <w:sz w:val="18"/>
+          <w:szCs w:val="18"/>
+          <w:shd w:val="clear" w:fill="FFFFFE"/>
+          <w:lang w:val="en-US" w:eastAsia="zh-CN" w:bidi="ar"/>
+        </w:rPr>
+        <w:t>,</w:t>
+      </w:r>
+    </w:p>
+    <w:p>
+      <w:pPr>
+        <w:keepNext w:val="0"/>
+        <w:keepLines w:val="0"/>
+        <w:widowControl/>
+        <w:suppressLineNumbers w:val="0"/>
+        <w:shd w:val="clear" w:fill="FFFFFE"/>
+        <w:spacing w:line="270" w:lineRule="atLeast"/>
+        <w:jc w:val="left"/>
+        <w:rPr>
+          <w:rFonts w:hint="default" w:ascii="Consolas" w:hAnsi="Consolas" w:eastAsia="Consolas" w:cs="Consolas"/>
+          <w:b w:val="0"/>
+          <w:bCs w:val="0"/>
+          <w:color w:val="000000"/>
+          <w:sz w:val="18"/>
+          <w:szCs w:val="18"/>
+        </w:rPr>
+      </w:pPr>
+      <w:r>
+        <w:rPr>
+          <w:rFonts w:hint="default" w:ascii="Consolas" w:hAnsi="Consolas" w:eastAsia="Consolas" w:cs="Consolas"/>
+          <w:b w:val="0"/>
+          <w:bCs w:val="0"/>
+          <w:color w:val="000000"/>
+          <w:kern w:val="0"/>
+          <w:sz w:val="18"/>
+          <w:szCs w:val="18"/>
+          <w:shd w:val="clear" w:fill="FFFFFE"/>
+          <w:lang w:val="en-US" w:eastAsia="zh-CN" w:bidi="ar"/>
+        </w:rPr>
+        <w:t>                </w:t>
+      </w:r>
+      <w:r>
+        <w:rPr>
+          <w:rFonts w:hint="default" w:ascii="Consolas" w:hAnsi="Consolas" w:eastAsia="Consolas" w:cs="Consolas"/>
+          <w:b w:val="0"/>
+          <w:bCs w:val="0"/>
+          <w:color w:val="A31515"/>
+          <w:kern w:val="0"/>
+          <w:sz w:val="18"/>
+          <w:szCs w:val="18"/>
+          <w:shd w:val="clear" w:fill="FFFFFE"/>
+          <w:lang w:val="en-US" w:eastAsia="zh-CN" w:bidi="ar"/>
+        </w:rPr>
+        <w:t>"category"</w:t>
+      </w:r>
+      <w:r>
+        <w:rPr>
+          <w:rFonts w:hint="default" w:ascii="Consolas" w:hAnsi="Consolas" w:eastAsia="Consolas" w:cs="Consolas"/>
+          <w:b w:val="0"/>
+          <w:bCs w:val="0"/>
+          <w:color w:val="000000"/>
+          <w:kern w:val="0"/>
+          <w:sz w:val="18"/>
+          <w:szCs w:val="18"/>
+          <w:shd w:val="clear" w:fill="FFFFFE"/>
+          <w:lang w:val="en-US" w:eastAsia="zh-CN" w:bidi="ar"/>
+        </w:rPr>
+        <w:t>: </w:t>
+      </w:r>
+      <w:r>
+        <w:rPr>
+          <w:rFonts w:hint="default" w:ascii="Consolas" w:hAnsi="Consolas" w:eastAsia="Consolas" w:cs="Consolas"/>
+          <w:b w:val="0"/>
+          <w:bCs w:val="0"/>
+          <w:color w:val="0451A5"/>
+          <w:kern w:val="0"/>
+          <w:sz w:val="18"/>
+          <w:szCs w:val="18"/>
+          <w:shd w:val="clear" w:fill="FFFFFE"/>
+          <w:lang w:val="en-US" w:eastAsia="zh-CN" w:bidi="ar"/>
+        </w:rPr>
+        <w:t>""</w:t>
+      </w:r>
+      <w:r>
+        <w:rPr>
+          <w:rFonts w:hint="default" w:ascii="Consolas" w:hAnsi="Consolas" w:eastAsia="Consolas" w:cs="Consolas"/>
+          <w:b w:val="0"/>
+          <w:bCs w:val="0"/>
+          <w:color w:val="000000"/>
+          <w:kern w:val="0"/>
+          <w:sz w:val="18"/>
+          <w:szCs w:val="18"/>
+          <w:shd w:val="clear" w:fill="FFFFFE"/>
+          <w:lang w:val="en-US" w:eastAsia="zh-CN" w:bidi="ar"/>
+        </w:rPr>
+        <w:t>,</w:t>
+      </w:r>
+    </w:p>
+    <w:p>
+      <w:pPr>
+        <w:keepNext w:val="0"/>
+        <w:keepLines w:val="0"/>
+        <w:widowControl/>
+        <w:suppressLineNumbers w:val="0"/>
+        <w:shd w:val="clear" w:fill="FFFFFE"/>
+        <w:spacing w:line="270" w:lineRule="atLeast"/>
+        <w:jc w:val="left"/>
+        <w:rPr>
+          <w:rFonts w:hint="default" w:ascii="Consolas" w:hAnsi="Consolas" w:eastAsia="Consolas" w:cs="Consolas"/>
+          <w:b w:val="0"/>
+          <w:bCs w:val="0"/>
+          <w:color w:val="000000"/>
+          <w:sz w:val="18"/>
+          <w:szCs w:val="18"/>
+        </w:rPr>
+      </w:pPr>
+      <w:r>
+        <w:rPr>
+          <w:rFonts w:hint="default" w:ascii="Consolas" w:hAnsi="Consolas" w:eastAsia="Consolas" w:cs="Consolas"/>
+          <w:b w:val="0"/>
+          <w:bCs w:val="0"/>
+          <w:color w:val="000000"/>
+          <w:kern w:val="0"/>
+          <w:sz w:val="18"/>
+          <w:szCs w:val="18"/>
+          <w:shd w:val="clear" w:fill="FFFFFE"/>
+          <w:lang w:val="en-US" w:eastAsia="zh-CN" w:bidi="ar"/>
+        </w:rPr>
+        <w:t>                </w:t>
+      </w:r>
+      <w:r>
+        <w:rPr>
+          <w:rFonts w:hint="default" w:ascii="Consolas" w:hAnsi="Consolas" w:eastAsia="Consolas" w:cs="Consolas"/>
+          <w:b w:val="0"/>
+          <w:bCs w:val="0"/>
+          <w:color w:val="A31515"/>
+          <w:kern w:val="0"/>
+          <w:sz w:val="18"/>
+          <w:szCs w:val="18"/>
+          <w:shd w:val="clear" w:fill="FFFFFE"/>
+          <w:lang w:val="en-US" w:eastAsia="zh-CN" w:bidi="ar"/>
+        </w:rPr>
+        <w:t>"token"</w:t>
+      </w:r>
+      <w:r>
+        <w:rPr>
+          <w:rFonts w:hint="default" w:ascii="Consolas" w:hAnsi="Consolas" w:eastAsia="Consolas" w:cs="Consolas"/>
+          <w:b w:val="0"/>
+          <w:bCs w:val="0"/>
+          <w:color w:val="000000"/>
+          <w:kern w:val="0"/>
+          <w:sz w:val="18"/>
+          <w:szCs w:val="18"/>
+          <w:shd w:val="clear" w:fill="FFFFFE"/>
+          <w:lang w:val="en-US" w:eastAsia="zh-CN" w:bidi="ar"/>
+        </w:rPr>
+        <w:t>: </w:t>
+      </w:r>
+      <w:r>
+        <w:rPr>
+          <w:rFonts w:hint="default" w:ascii="Consolas" w:hAnsi="Consolas" w:eastAsia="Consolas" w:cs="Consolas"/>
+          <w:b w:val="0"/>
+          <w:bCs w:val="0"/>
+          <w:color w:val="0451A5"/>
+          <w:kern w:val="0"/>
+          <w:sz w:val="18"/>
+          <w:szCs w:val="18"/>
+          <w:shd w:val="clear" w:fill="FFFFFE"/>
+          <w:lang w:val="en-US" w:eastAsia="zh-CN" w:bidi="ar"/>
+        </w:rPr>
+        <w:t>""</w:t>
+      </w:r>
+      <w:r>
+        <w:rPr>
+          <w:rFonts w:hint="default" w:ascii="Consolas" w:hAnsi="Consolas" w:eastAsia="Consolas" w:cs="Consolas"/>
+          <w:b w:val="0"/>
+          <w:bCs w:val="0"/>
+          <w:color w:val="000000"/>
+          <w:kern w:val="0"/>
+          <w:sz w:val="18"/>
+          <w:szCs w:val="18"/>
+          <w:shd w:val="clear" w:fill="FFFFFE"/>
+          <w:lang w:val="en-US" w:eastAsia="zh-CN" w:bidi="ar"/>
+        </w:rPr>
+        <w:t>,</w:t>
+      </w:r>
+    </w:p>
+    <w:p>
+      <w:pPr>
+        <w:keepNext w:val="0"/>
+        <w:keepLines w:val="0"/>
+        <w:widowControl/>
+        <w:suppressLineNumbers w:val="0"/>
+        <w:shd w:val="clear" w:fill="FFFFFE"/>
+        <w:spacing w:line="270" w:lineRule="atLeast"/>
+        <w:jc w:val="left"/>
+        <w:rPr>
+          <w:rFonts w:hint="default" w:ascii="Consolas" w:hAnsi="Consolas" w:eastAsia="Consolas" w:cs="Consolas"/>
+          <w:b w:val="0"/>
+          <w:bCs w:val="0"/>
+          <w:color w:val="000000"/>
+          <w:sz w:val="18"/>
+          <w:szCs w:val="18"/>
+        </w:rPr>
+      </w:pPr>
+      <w:r>
+        <w:rPr>
+          <w:rFonts w:hint="default" w:ascii="Consolas" w:hAnsi="Consolas" w:eastAsia="Consolas" w:cs="Consolas"/>
+          <w:b w:val="0"/>
+          <w:bCs w:val="0"/>
+          <w:color w:val="000000"/>
+          <w:kern w:val="0"/>
+          <w:sz w:val="18"/>
+          <w:szCs w:val="18"/>
+          <w:shd w:val="clear" w:fill="FFFFFE"/>
+          <w:lang w:val="en-US" w:eastAsia="zh-CN" w:bidi="ar"/>
+        </w:rPr>
+        <w:t>                </w:t>
+      </w:r>
+      <w:r>
+        <w:rPr>
+          <w:rFonts w:hint="default" w:ascii="Consolas" w:hAnsi="Consolas" w:eastAsia="Consolas" w:cs="Consolas"/>
+          <w:b w:val="0"/>
+          <w:bCs w:val="0"/>
+          <w:color w:val="A31515"/>
+          <w:kern w:val="0"/>
+          <w:sz w:val="18"/>
+          <w:szCs w:val="18"/>
+          <w:shd w:val="clear" w:fill="FFFFFE"/>
+          <w:lang w:val="en-US" w:eastAsia="zh-CN" w:bidi="ar"/>
+        </w:rPr>
+        <w:t>"pageNum"</w:t>
+      </w:r>
+      <w:r>
+        <w:rPr>
+          <w:rFonts w:hint="default" w:ascii="Consolas" w:hAnsi="Consolas" w:eastAsia="Consolas" w:cs="Consolas"/>
+          <w:b w:val="0"/>
+          <w:bCs w:val="0"/>
+          <w:color w:val="000000"/>
+          <w:kern w:val="0"/>
+          <w:sz w:val="18"/>
+          <w:szCs w:val="18"/>
+          <w:shd w:val="clear" w:fill="FFFFFE"/>
+          <w:lang w:val="en-US" w:eastAsia="zh-CN" w:bidi="ar"/>
+        </w:rPr>
+        <w:t>: </w:t>
+      </w:r>
+      <w:r>
+        <w:rPr>
+          <w:rFonts w:hint="default" w:ascii="Consolas" w:hAnsi="Consolas" w:eastAsia="Consolas" w:cs="Consolas"/>
+          <w:b/>
+          <w:bCs/>
+          <w:color w:val="0451A5"/>
+          <w:kern w:val="0"/>
+          <w:sz w:val="18"/>
+          <w:szCs w:val="18"/>
+          <w:shd w:val="clear" w:fill="FFFFFE"/>
+          <w:lang w:val="en-US" w:eastAsia="zh-CN" w:bidi="ar"/>
+        </w:rPr>
+        <w:t>null</w:t>
+      </w:r>
+      <w:r>
+        <w:rPr>
+          <w:rFonts w:hint="default" w:ascii="Consolas" w:hAnsi="Consolas" w:eastAsia="Consolas" w:cs="Consolas"/>
+          <w:b w:val="0"/>
+          <w:bCs w:val="0"/>
+          <w:color w:val="000000"/>
+          <w:kern w:val="0"/>
+          <w:sz w:val="18"/>
+          <w:szCs w:val="18"/>
+          <w:shd w:val="clear" w:fill="FFFFFE"/>
+          <w:lang w:val="en-US" w:eastAsia="zh-CN" w:bidi="ar"/>
+        </w:rPr>
+        <w:t>,</w:t>
+      </w:r>
+    </w:p>
+    <w:p>
+      <w:pPr>
+        <w:keepNext w:val="0"/>
+        <w:keepLines w:val="0"/>
+        <w:widowControl/>
+        <w:suppressLineNumbers w:val="0"/>
+        <w:shd w:val="clear" w:fill="FFFFFE"/>
+        <w:spacing w:line="270" w:lineRule="atLeast"/>
+        <w:jc w:val="left"/>
+        <w:rPr>
+          <w:rFonts w:hint="default" w:ascii="Consolas" w:hAnsi="Consolas" w:eastAsia="Consolas" w:cs="Consolas"/>
+          <w:b w:val="0"/>
+          <w:bCs w:val="0"/>
+          <w:color w:val="000000"/>
+          <w:sz w:val="18"/>
+          <w:szCs w:val="18"/>
+        </w:rPr>
+      </w:pPr>
+      <w:r>
+        <w:rPr>
+          <w:rFonts w:hint="default" w:ascii="Consolas" w:hAnsi="Consolas" w:eastAsia="Consolas" w:cs="Consolas"/>
+          <w:b w:val="0"/>
+          <w:bCs w:val="0"/>
+          <w:color w:val="000000"/>
+          <w:kern w:val="0"/>
+          <w:sz w:val="18"/>
+          <w:szCs w:val="18"/>
+          <w:shd w:val="clear" w:fill="FFFFFE"/>
+          <w:lang w:val="en-US" w:eastAsia="zh-CN" w:bidi="ar"/>
+        </w:rPr>
+        <w:t>                </w:t>
+      </w:r>
+      <w:r>
+        <w:rPr>
+          <w:rFonts w:hint="default" w:ascii="Consolas" w:hAnsi="Consolas" w:eastAsia="Consolas" w:cs="Consolas"/>
+          <w:b w:val="0"/>
+          <w:bCs w:val="0"/>
+          <w:color w:val="A31515"/>
+          <w:kern w:val="0"/>
+          <w:sz w:val="18"/>
+          <w:szCs w:val="18"/>
+          <w:shd w:val="clear" w:fill="FFFFFE"/>
+          <w:lang w:val="en-US" w:eastAsia="zh-CN" w:bidi="ar"/>
+        </w:rPr>
+        <w:t>"pageSize"</w:t>
+      </w:r>
+      <w:r>
+        <w:rPr>
+          <w:rFonts w:hint="default" w:ascii="Consolas" w:hAnsi="Consolas" w:eastAsia="Consolas" w:cs="Consolas"/>
+          <w:b w:val="0"/>
+          <w:bCs w:val="0"/>
+          <w:color w:val="000000"/>
+          <w:kern w:val="0"/>
+          <w:sz w:val="18"/>
+          <w:szCs w:val="18"/>
+          <w:shd w:val="clear" w:fill="FFFFFE"/>
+          <w:lang w:val="en-US" w:eastAsia="zh-CN" w:bidi="ar"/>
+        </w:rPr>
+        <w:t>: </w:t>
+      </w:r>
+      <w:r>
+        <w:rPr>
+          <w:rFonts w:hint="default" w:ascii="Consolas" w:hAnsi="Consolas" w:eastAsia="Consolas" w:cs="Consolas"/>
+          <w:b/>
+          <w:bCs/>
+          <w:color w:val="0451A5"/>
+          <w:kern w:val="0"/>
+          <w:sz w:val="18"/>
+          <w:szCs w:val="18"/>
+          <w:shd w:val="clear" w:fill="FFFFFE"/>
+          <w:lang w:val="en-US" w:eastAsia="zh-CN" w:bidi="ar"/>
+        </w:rPr>
+        <w:t>null</w:t>
+      </w:r>
+    </w:p>
+    <w:p>
+      <w:pPr>
+        <w:keepNext w:val="0"/>
+        <w:keepLines w:val="0"/>
+        <w:widowControl/>
+        <w:suppressLineNumbers w:val="0"/>
+        <w:shd w:val="clear" w:fill="FFFFFE"/>
+        <w:spacing w:line="270" w:lineRule="atLeast"/>
+        <w:jc w:val="left"/>
+        <w:rPr>
+          <w:rFonts w:hint="default" w:ascii="Consolas" w:hAnsi="Consolas" w:eastAsia="Consolas" w:cs="Consolas"/>
+          <w:b w:val="0"/>
+          <w:bCs w:val="0"/>
+          <w:color w:val="000000"/>
+          <w:sz w:val="18"/>
+          <w:szCs w:val="18"/>
+        </w:rPr>
+      </w:pPr>
+      <w:r>
+        <w:rPr>
+          <w:rFonts w:hint="default" w:ascii="Consolas" w:hAnsi="Consolas" w:eastAsia="Consolas" w:cs="Consolas"/>
+          <w:b w:val="0"/>
+          <w:bCs w:val="0"/>
+          <w:color w:val="000000"/>
+          <w:kern w:val="0"/>
+          <w:sz w:val="18"/>
+          <w:szCs w:val="18"/>
+          <w:shd w:val="clear" w:fill="FFFFFE"/>
+          <w:lang w:val="en-US" w:eastAsia="zh-CN" w:bidi="ar"/>
+        </w:rPr>
+        <w:t>            },</w:t>
+      </w:r>
+    </w:p>
+    <w:p>
+      <w:pPr>
+        <w:keepNext w:val="0"/>
+        <w:keepLines w:val="0"/>
+        <w:widowControl/>
+        <w:suppressLineNumbers w:val="0"/>
+        <w:shd w:val="clear" w:fill="FFFFFE"/>
+        <w:spacing w:line="270" w:lineRule="atLeast"/>
+        <w:jc w:val="left"/>
+        <w:rPr>
+          <w:rFonts w:hint="default" w:ascii="Consolas" w:hAnsi="Consolas" w:eastAsia="Consolas" w:cs="Consolas"/>
+          <w:b w:val="0"/>
+          <w:bCs w:val="0"/>
+          <w:color w:val="000000"/>
+          <w:sz w:val="18"/>
+          <w:szCs w:val="18"/>
+        </w:rPr>
+      </w:pPr>
+      <w:r>
+        <w:rPr>
+          <w:rFonts w:hint="default" w:ascii="Consolas" w:hAnsi="Consolas" w:eastAsia="Consolas" w:cs="Consolas"/>
+          <w:b w:val="0"/>
+          <w:bCs w:val="0"/>
+          <w:color w:val="000000"/>
+          <w:kern w:val="0"/>
+          <w:sz w:val="18"/>
+          <w:szCs w:val="18"/>
+          <w:shd w:val="clear" w:fill="FFFFFE"/>
+          <w:lang w:val="en-US" w:eastAsia="zh-CN" w:bidi="ar"/>
+        </w:rPr>
+        <w:t>            {</w:t>
+      </w:r>
+    </w:p>
+    <w:p>
+      <w:pPr>
+        <w:keepNext w:val="0"/>
+        <w:keepLines w:val="0"/>
+        <w:widowControl/>
+        <w:suppressLineNumbers w:val="0"/>
+        <w:shd w:val="clear" w:fill="FFFFFE"/>
+        <w:spacing w:line="270" w:lineRule="atLeast"/>
+        <w:jc w:val="left"/>
+        <w:rPr>
+          <w:rFonts w:hint="default" w:ascii="Consolas" w:hAnsi="Consolas" w:eastAsia="Consolas" w:cs="Consolas"/>
+          <w:b w:val="0"/>
+          <w:bCs w:val="0"/>
+          <w:color w:val="000000"/>
+          <w:sz w:val="18"/>
+          <w:szCs w:val="18"/>
+        </w:rPr>
+      </w:pPr>
+      <w:r>
+        <w:rPr>
+          <w:rFonts w:hint="default" w:ascii="Consolas" w:hAnsi="Consolas" w:eastAsia="Consolas" w:cs="Consolas"/>
+          <w:b w:val="0"/>
+          <w:bCs w:val="0"/>
+          <w:color w:val="000000"/>
+          <w:kern w:val="0"/>
+          <w:sz w:val="18"/>
+          <w:szCs w:val="18"/>
+          <w:shd w:val="clear" w:fill="FFFFFE"/>
+          <w:lang w:val="en-US" w:eastAsia="zh-CN" w:bidi="ar"/>
+        </w:rPr>
+        <w:t>                </w:t>
+      </w:r>
+      <w:r>
+        <w:rPr>
+          <w:rFonts w:hint="default" w:ascii="Consolas" w:hAnsi="Consolas" w:eastAsia="Consolas" w:cs="Consolas"/>
+          <w:b w:val="0"/>
+          <w:bCs w:val="0"/>
+          <w:color w:val="A31515"/>
+          <w:kern w:val="0"/>
+          <w:sz w:val="18"/>
+          <w:szCs w:val="18"/>
+          <w:shd w:val="clear" w:fill="FFFFFE"/>
+          <w:lang w:val="en-US" w:eastAsia="zh-CN" w:bidi="ar"/>
+        </w:rPr>
+        <w:t>"id"</w:t>
+      </w:r>
+      <w:r>
+        <w:rPr>
+          <w:rFonts w:hint="default" w:ascii="Consolas" w:hAnsi="Consolas" w:eastAsia="Consolas" w:cs="Consolas"/>
+          <w:b w:val="0"/>
+          <w:bCs w:val="0"/>
+          <w:color w:val="000000"/>
+          <w:kern w:val="0"/>
+          <w:sz w:val="18"/>
+          <w:szCs w:val="18"/>
+          <w:shd w:val="clear" w:fill="FFFFFE"/>
+          <w:lang w:val="en-US" w:eastAsia="zh-CN" w:bidi="ar"/>
+        </w:rPr>
+        <w:t>: </w:t>
+      </w:r>
+      <w:r>
+        <w:rPr>
+          <w:rFonts w:hint="default" w:ascii="Consolas" w:hAnsi="Consolas" w:eastAsia="Consolas" w:cs="Consolas"/>
+          <w:b w:val="0"/>
+          <w:bCs w:val="0"/>
+          <w:color w:val="0451A5"/>
+          <w:kern w:val="0"/>
+          <w:sz w:val="18"/>
+          <w:szCs w:val="18"/>
+          <w:shd w:val="clear" w:fill="FFFFFE"/>
+          <w:lang w:val="en-US" w:eastAsia="zh-CN" w:bidi="ar"/>
+        </w:rPr>
+        <w:t>"838b02c8-4b48-4a56-9da3-3bd6e7e1f2d3"</w:t>
+      </w:r>
+      <w:r>
+        <w:rPr>
+          <w:rFonts w:hint="default" w:ascii="Consolas" w:hAnsi="Consolas" w:eastAsia="Consolas" w:cs="Consolas"/>
+          <w:b w:val="0"/>
+          <w:bCs w:val="0"/>
+          <w:color w:val="000000"/>
+          <w:kern w:val="0"/>
+          <w:sz w:val="18"/>
+          <w:szCs w:val="18"/>
+          <w:shd w:val="clear" w:fill="FFFFFE"/>
+          <w:lang w:val="en-US" w:eastAsia="zh-CN" w:bidi="ar"/>
+        </w:rPr>
+        <w:t>,</w:t>
+      </w:r>
+    </w:p>
+    <w:p>
+      <w:pPr>
+        <w:keepNext w:val="0"/>
+        <w:keepLines w:val="0"/>
+        <w:widowControl/>
+        <w:suppressLineNumbers w:val="0"/>
+        <w:shd w:val="clear" w:fill="FFFFFE"/>
+        <w:spacing w:line="270" w:lineRule="atLeast"/>
+        <w:jc w:val="left"/>
+        <w:rPr>
+          <w:rFonts w:hint="default" w:ascii="Consolas" w:hAnsi="Consolas" w:eastAsia="Consolas" w:cs="Consolas"/>
+          <w:b w:val="0"/>
+          <w:bCs w:val="0"/>
+          <w:color w:val="000000"/>
+          <w:sz w:val="18"/>
+          <w:szCs w:val="18"/>
+        </w:rPr>
+      </w:pPr>
+      <w:r>
+        <w:rPr>
+          <w:rFonts w:hint="default" w:ascii="Consolas" w:hAnsi="Consolas" w:eastAsia="Consolas" w:cs="Consolas"/>
+          <w:b w:val="0"/>
+          <w:bCs w:val="0"/>
+          <w:color w:val="000000"/>
+          <w:kern w:val="0"/>
+          <w:sz w:val="18"/>
+          <w:szCs w:val="18"/>
+          <w:shd w:val="clear" w:fill="FFFFFE"/>
+          <w:lang w:val="en-US" w:eastAsia="zh-CN" w:bidi="ar"/>
+        </w:rPr>
+        <w:t>                </w:t>
+      </w:r>
+      <w:r>
+        <w:rPr>
+          <w:rFonts w:hint="default" w:ascii="Consolas" w:hAnsi="Consolas" w:eastAsia="Consolas" w:cs="Consolas"/>
+          <w:b w:val="0"/>
+          <w:bCs w:val="0"/>
+          <w:color w:val="A31515"/>
+          <w:kern w:val="0"/>
+          <w:sz w:val="18"/>
+          <w:szCs w:val="18"/>
+          <w:shd w:val="clear" w:fill="FFFFFE"/>
+          <w:lang w:val="en-US" w:eastAsia="zh-CN" w:bidi="ar"/>
+        </w:rPr>
+        <w:t>"username"</w:t>
+      </w:r>
+      <w:r>
+        <w:rPr>
+          <w:rFonts w:hint="default" w:ascii="Consolas" w:hAnsi="Consolas" w:eastAsia="Consolas" w:cs="Consolas"/>
+          <w:b w:val="0"/>
+          <w:bCs w:val="0"/>
+          <w:color w:val="000000"/>
+          <w:kern w:val="0"/>
+          <w:sz w:val="18"/>
+          <w:szCs w:val="18"/>
+          <w:shd w:val="clear" w:fill="FFFFFE"/>
+          <w:lang w:val="en-US" w:eastAsia="zh-CN" w:bidi="ar"/>
+        </w:rPr>
+        <w:t>: </w:t>
+      </w:r>
+      <w:r>
+        <w:rPr>
+          <w:rFonts w:hint="default" w:ascii="Consolas" w:hAnsi="Consolas" w:eastAsia="Consolas" w:cs="Consolas"/>
+          <w:b w:val="0"/>
+          <w:bCs w:val="0"/>
+          <w:color w:val="0451A5"/>
+          <w:kern w:val="0"/>
+          <w:sz w:val="18"/>
+          <w:szCs w:val="18"/>
+          <w:shd w:val="clear" w:fill="FFFFFE"/>
+          <w:lang w:val="en-US" w:eastAsia="zh-CN" w:bidi="ar"/>
+        </w:rPr>
+        <w:t>"admin"</w:t>
+      </w:r>
+      <w:r>
+        <w:rPr>
+          <w:rFonts w:hint="default" w:ascii="Consolas" w:hAnsi="Consolas" w:eastAsia="Consolas" w:cs="Consolas"/>
+          <w:b w:val="0"/>
+          <w:bCs w:val="0"/>
+          <w:color w:val="000000"/>
+          <w:kern w:val="0"/>
+          <w:sz w:val="18"/>
+          <w:szCs w:val="18"/>
+          <w:shd w:val="clear" w:fill="FFFFFE"/>
+          <w:lang w:val="en-US" w:eastAsia="zh-CN" w:bidi="ar"/>
+        </w:rPr>
+        <w:t>,</w:t>
+      </w:r>
+    </w:p>
+    <w:p>
+      <w:pPr>
+        <w:keepNext w:val="0"/>
+        <w:keepLines w:val="0"/>
+        <w:widowControl/>
+        <w:suppressLineNumbers w:val="0"/>
+        <w:shd w:val="clear" w:fill="FFFFFE"/>
+        <w:spacing w:line="270" w:lineRule="atLeast"/>
+        <w:jc w:val="left"/>
+        <w:rPr>
+          <w:rFonts w:hint="default" w:ascii="Consolas" w:hAnsi="Consolas" w:eastAsia="Consolas" w:cs="Consolas"/>
+          <w:b w:val="0"/>
+          <w:bCs w:val="0"/>
+          <w:color w:val="000000"/>
+          <w:sz w:val="18"/>
+          <w:szCs w:val="18"/>
+        </w:rPr>
+      </w:pPr>
+      <w:r>
+        <w:rPr>
+          <w:rFonts w:hint="default" w:ascii="Consolas" w:hAnsi="Consolas" w:eastAsia="Consolas" w:cs="Consolas"/>
+          <w:b w:val="0"/>
+          <w:bCs w:val="0"/>
+          <w:color w:val="000000"/>
+          <w:kern w:val="0"/>
+          <w:sz w:val="18"/>
+          <w:szCs w:val="18"/>
+          <w:shd w:val="clear" w:fill="FFFFFE"/>
+          <w:lang w:val="en-US" w:eastAsia="zh-CN" w:bidi="ar"/>
+        </w:rPr>
+        <w:t>                </w:t>
+      </w:r>
+      <w:r>
+        <w:rPr>
+          <w:rFonts w:hint="default" w:ascii="Consolas" w:hAnsi="Consolas" w:eastAsia="Consolas" w:cs="Consolas"/>
+          <w:b w:val="0"/>
+          <w:bCs w:val="0"/>
+          <w:color w:val="A31515"/>
+          <w:kern w:val="0"/>
+          <w:sz w:val="18"/>
+          <w:szCs w:val="18"/>
+          <w:shd w:val="clear" w:fill="FFFFFE"/>
+          <w:lang w:val="en-US" w:eastAsia="zh-CN" w:bidi="ar"/>
+        </w:rPr>
+        <w:t>"password"</w:t>
+      </w:r>
+      <w:r>
+        <w:rPr>
+          <w:rFonts w:hint="default" w:ascii="Consolas" w:hAnsi="Consolas" w:eastAsia="Consolas" w:cs="Consolas"/>
+          <w:b w:val="0"/>
+          <w:bCs w:val="0"/>
+          <w:color w:val="000000"/>
+          <w:kern w:val="0"/>
+          <w:sz w:val="18"/>
+          <w:szCs w:val="18"/>
+          <w:shd w:val="clear" w:fill="FFFFFE"/>
+          <w:lang w:val="en-US" w:eastAsia="zh-CN" w:bidi="ar"/>
+        </w:rPr>
+        <w:t>: </w:t>
+      </w:r>
+      <w:r>
+        <w:rPr>
+          <w:rFonts w:hint="default" w:ascii="Consolas" w:hAnsi="Consolas" w:eastAsia="Consolas" w:cs="Consolas"/>
+          <w:b w:val="0"/>
+          <w:bCs w:val="0"/>
+          <w:color w:val="0451A5"/>
+          <w:kern w:val="0"/>
+          <w:sz w:val="18"/>
+          <w:szCs w:val="18"/>
+          <w:shd w:val="clear" w:fill="FFFFFE"/>
+          <w:lang w:val="en-US" w:eastAsia="zh-CN" w:bidi="ar"/>
+        </w:rPr>
+        <w:t>""</w:t>
+      </w:r>
+      <w:r>
+        <w:rPr>
+          <w:rFonts w:hint="default" w:ascii="Consolas" w:hAnsi="Consolas" w:eastAsia="Consolas" w:cs="Consolas"/>
+          <w:b w:val="0"/>
+          <w:bCs w:val="0"/>
+          <w:color w:val="000000"/>
+          <w:kern w:val="0"/>
+          <w:sz w:val="18"/>
+          <w:szCs w:val="18"/>
+          <w:shd w:val="clear" w:fill="FFFFFE"/>
+          <w:lang w:val="en-US" w:eastAsia="zh-CN" w:bidi="ar"/>
+        </w:rPr>
+        <w:t>,</w:t>
+      </w:r>
+    </w:p>
+    <w:p>
+      <w:pPr>
+        <w:keepNext w:val="0"/>
+        <w:keepLines w:val="0"/>
+        <w:widowControl/>
+        <w:suppressLineNumbers w:val="0"/>
+        <w:shd w:val="clear" w:fill="FFFFFE"/>
+        <w:spacing w:line="270" w:lineRule="atLeast"/>
+        <w:jc w:val="left"/>
+        <w:rPr>
+          <w:rFonts w:hint="default" w:ascii="Consolas" w:hAnsi="Consolas" w:eastAsia="Consolas" w:cs="Consolas"/>
+          <w:b w:val="0"/>
+          <w:bCs w:val="0"/>
+          <w:color w:val="000000"/>
+          <w:sz w:val="18"/>
+          <w:szCs w:val="18"/>
+        </w:rPr>
+      </w:pPr>
+      <w:r>
+        <w:rPr>
+          <w:rFonts w:hint="default" w:ascii="Consolas" w:hAnsi="Consolas" w:eastAsia="Consolas" w:cs="Consolas"/>
+          <w:b w:val="0"/>
+          <w:bCs w:val="0"/>
+          <w:color w:val="000000"/>
+          <w:kern w:val="0"/>
+          <w:sz w:val="18"/>
+          <w:szCs w:val="18"/>
+          <w:shd w:val="clear" w:fill="FFFFFE"/>
+          <w:lang w:val="en-US" w:eastAsia="zh-CN" w:bidi="ar"/>
+        </w:rPr>
+        <w:t>                </w:t>
+      </w:r>
+      <w:r>
+        <w:rPr>
+          <w:rFonts w:hint="default" w:ascii="Consolas" w:hAnsi="Consolas" w:eastAsia="Consolas" w:cs="Consolas"/>
+          <w:b w:val="0"/>
+          <w:bCs w:val="0"/>
+          <w:color w:val="A31515"/>
+          <w:kern w:val="0"/>
+          <w:sz w:val="18"/>
+          <w:szCs w:val="18"/>
+          <w:shd w:val="clear" w:fill="FFFFFE"/>
+          <w:lang w:val="en-US" w:eastAsia="zh-CN" w:bidi="ar"/>
+        </w:rPr>
+        <w:t>"status"</w:t>
+      </w:r>
+      <w:r>
+        <w:rPr>
+          <w:rFonts w:hint="default" w:ascii="Consolas" w:hAnsi="Consolas" w:eastAsia="Consolas" w:cs="Consolas"/>
+          <w:b w:val="0"/>
+          <w:bCs w:val="0"/>
+          <w:color w:val="000000"/>
+          <w:kern w:val="0"/>
+          <w:sz w:val="18"/>
+          <w:szCs w:val="18"/>
+          <w:shd w:val="clear" w:fill="FFFFFE"/>
+          <w:lang w:val="en-US" w:eastAsia="zh-CN" w:bidi="ar"/>
+        </w:rPr>
+        <w:t>: </w:t>
+      </w:r>
+      <w:r>
+        <w:rPr>
+          <w:rFonts w:hint="default" w:ascii="Consolas" w:hAnsi="Consolas" w:eastAsia="Consolas" w:cs="Consolas"/>
+          <w:b w:val="0"/>
+          <w:bCs w:val="0"/>
+          <w:color w:val="0451A5"/>
+          <w:kern w:val="0"/>
+          <w:sz w:val="18"/>
+          <w:szCs w:val="18"/>
+          <w:shd w:val="clear" w:fill="FFFFFE"/>
+          <w:lang w:val="en-US" w:eastAsia="zh-CN" w:bidi="ar"/>
+        </w:rPr>
+        <w:t>"1"</w:t>
+      </w:r>
+      <w:r>
+        <w:rPr>
+          <w:rFonts w:hint="default" w:ascii="Consolas" w:hAnsi="Consolas" w:eastAsia="Consolas" w:cs="Consolas"/>
+          <w:b w:val="0"/>
+          <w:bCs w:val="0"/>
+          <w:color w:val="000000"/>
+          <w:kern w:val="0"/>
+          <w:sz w:val="18"/>
+          <w:szCs w:val="18"/>
+          <w:shd w:val="clear" w:fill="FFFFFE"/>
+          <w:lang w:val="en-US" w:eastAsia="zh-CN" w:bidi="ar"/>
+        </w:rPr>
+        <w:t>,</w:t>
+      </w:r>
+    </w:p>
+    <w:p>
+      <w:pPr>
+        <w:keepNext w:val="0"/>
+        <w:keepLines w:val="0"/>
+        <w:widowControl/>
+        <w:suppressLineNumbers w:val="0"/>
+        <w:shd w:val="clear" w:fill="FFFFFE"/>
+        <w:spacing w:line="270" w:lineRule="atLeast"/>
+        <w:jc w:val="left"/>
+        <w:rPr>
+          <w:rFonts w:hint="default" w:ascii="Consolas" w:hAnsi="Consolas" w:eastAsia="Consolas" w:cs="Consolas"/>
+          <w:b w:val="0"/>
+          <w:bCs w:val="0"/>
+          <w:color w:val="000000"/>
+          <w:sz w:val="18"/>
+          <w:szCs w:val="18"/>
+        </w:rPr>
+      </w:pPr>
+      <w:r>
+        <w:rPr>
+          <w:rFonts w:hint="default" w:ascii="Consolas" w:hAnsi="Consolas" w:eastAsia="Consolas" w:cs="Consolas"/>
+          <w:b w:val="0"/>
+          <w:bCs w:val="0"/>
+          <w:color w:val="000000"/>
+          <w:kern w:val="0"/>
+          <w:sz w:val="18"/>
+          <w:szCs w:val="18"/>
+          <w:shd w:val="clear" w:fill="FFFFFE"/>
+          <w:lang w:val="en-US" w:eastAsia="zh-CN" w:bidi="ar"/>
+        </w:rPr>
+        <w:t>                </w:t>
+      </w:r>
+      <w:r>
+        <w:rPr>
+          <w:rFonts w:hint="default" w:ascii="Consolas" w:hAnsi="Consolas" w:eastAsia="Consolas" w:cs="Consolas"/>
+          <w:b w:val="0"/>
+          <w:bCs w:val="0"/>
+          <w:color w:val="A31515"/>
+          <w:kern w:val="0"/>
+          <w:sz w:val="18"/>
+          <w:szCs w:val="18"/>
+          <w:shd w:val="clear" w:fill="FFFFFE"/>
+          <w:lang w:val="en-US" w:eastAsia="zh-CN" w:bidi="ar"/>
+        </w:rPr>
+        <w:t>"category"</w:t>
+      </w:r>
+      <w:r>
+        <w:rPr>
+          <w:rFonts w:hint="default" w:ascii="Consolas" w:hAnsi="Consolas" w:eastAsia="Consolas" w:cs="Consolas"/>
+          <w:b w:val="0"/>
+          <w:bCs w:val="0"/>
+          <w:color w:val="000000"/>
+          <w:kern w:val="0"/>
+          <w:sz w:val="18"/>
+          <w:szCs w:val="18"/>
+          <w:shd w:val="clear" w:fill="FFFFFE"/>
+          <w:lang w:val="en-US" w:eastAsia="zh-CN" w:bidi="ar"/>
+        </w:rPr>
+        <w:t>: </w:t>
+      </w:r>
+      <w:r>
+        <w:rPr>
+          <w:rFonts w:hint="default" w:ascii="Consolas" w:hAnsi="Consolas" w:eastAsia="Consolas" w:cs="Consolas"/>
+          <w:b w:val="0"/>
+          <w:bCs w:val="0"/>
+          <w:color w:val="0451A5"/>
+          <w:kern w:val="0"/>
+          <w:sz w:val="18"/>
+          <w:szCs w:val="18"/>
+          <w:shd w:val="clear" w:fill="FFFFFE"/>
+          <w:lang w:val="en-US" w:eastAsia="zh-CN" w:bidi="ar"/>
+        </w:rPr>
+        <w:t>""</w:t>
+      </w:r>
+      <w:r>
+        <w:rPr>
+          <w:rFonts w:hint="default" w:ascii="Consolas" w:hAnsi="Consolas" w:eastAsia="Consolas" w:cs="Consolas"/>
+          <w:b w:val="0"/>
+          <w:bCs w:val="0"/>
+          <w:color w:val="000000"/>
+          <w:kern w:val="0"/>
+          <w:sz w:val="18"/>
+          <w:szCs w:val="18"/>
+          <w:shd w:val="clear" w:fill="FFFFFE"/>
+          <w:lang w:val="en-US" w:eastAsia="zh-CN" w:bidi="ar"/>
+        </w:rPr>
+        <w:t>,</w:t>
+      </w:r>
+    </w:p>
+    <w:p>
+      <w:pPr>
+        <w:keepNext w:val="0"/>
+        <w:keepLines w:val="0"/>
+        <w:widowControl/>
+        <w:suppressLineNumbers w:val="0"/>
+        <w:shd w:val="clear" w:fill="FFFFFE"/>
+        <w:spacing w:line="270" w:lineRule="atLeast"/>
+        <w:jc w:val="left"/>
+        <w:rPr>
+          <w:rFonts w:hint="default" w:ascii="Consolas" w:hAnsi="Consolas" w:eastAsia="Consolas" w:cs="Consolas"/>
+          <w:b w:val="0"/>
+          <w:bCs w:val="0"/>
+          <w:color w:val="000000"/>
+          <w:sz w:val="18"/>
+          <w:szCs w:val="18"/>
+        </w:rPr>
+      </w:pPr>
+      <w:r>
+        <w:rPr>
+          <w:rFonts w:hint="default" w:ascii="Consolas" w:hAnsi="Consolas" w:eastAsia="Consolas" w:cs="Consolas"/>
+          <w:b w:val="0"/>
+          <w:bCs w:val="0"/>
+          <w:color w:val="000000"/>
+          <w:kern w:val="0"/>
+          <w:sz w:val="18"/>
+          <w:szCs w:val="18"/>
+          <w:shd w:val="clear" w:fill="FFFFFE"/>
+          <w:lang w:val="en-US" w:eastAsia="zh-CN" w:bidi="ar"/>
+        </w:rPr>
+        <w:t>                </w:t>
+      </w:r>
+      <w:r>
+        <w:rPr>
+          <w:rFonts w:hint="default" w:ascii="Consolas" w:hAnsi="Consolas" w:eastAsia="Consolas" w:cs="Consolas"/>
+          <w:b w:val="0"/>
+          <w:bCs w:val="0"/>
+          <w:color w:val="A31515"/>
+          <w:kern w:val="0"/>
+          <w:sz w:val="18"/>
+          <w:szCs w:val="18"/>
+          <w:shd w:val="clear" w:fill="FFFFFE"/>
+          <w:lang w:val="en-US" w:eastAsia="zh-CN" w:bidi="ar"/>
+        </w:rPr>
+        <w:t>"token"</w:t>
+      </w:r>
+      <w:r>
+        <w:rPr>
+          <w:rFonts w:hint="default" w:ascii="Consolas" w:hAnsi="Consolas" w:eastAsia="Consolas" w:cs="Consolas"/>
+          <w:b w:val="0"/>
+          <w:bCs w:val="0"/>
+          <w:color w:val="000000"/>
+          <w:kern w:val="0"/>
+          <w:sz w:val="18"/>
+          <w:szCs w:val="18"/>
+          <w:shd w:val="clear" w:fill="FFFFFE"/>
+          <w:lang w:val="en-US" w:eastAsia="zh-CN" w:bidi="ar"/>
+        </w:rPr>
+        <w:t>: </w:t>
+      </w:r>
+      <w:r>
+        <w:rPr>
+          <w:rFonts w:hint="default" w:ascii="Consolas" w:hAnsi="Consolas" w:eastAsia="Consolas" w:cs="Consolas"/>
+          <w:b w:val="0"/>
+          <w:bCs w:val="0"/>
+          <w:color w:val="0451A5"/>
+          <w:kern w:val="0"/>
+          <w:sz w:val="18"/>
+          <w:szCs w:val="18"/>
+          <w:shd w:val="clear" w:fill="FFFFFE"/>
+          <w:lang w:val="en-US" w:eastAsia="zh-CN" w:bidi="ar"/>
+        </w:rPr>
+        <w:t>"d53f434c-d87f-4924-849f-40129cf02eab"</w:t>
+      </w:r>
+      <w:r>
+        <w:rPr>
+          <w:rFonts w:hint="default" w:ascii="Consolas" w:hAnsi="Consolas" w:eastAsia="Consolas" w:cs="Consolas"/>
+          <w:b w:val="0"/>
+          <w:bCs w:val="0"/>
+          <w:color w:val="000000"/>
+          <w:kern w:val="0"/>
+          <w:sz w:val="18"/>
+          <w:szCs w:val="18"/>
+          <w:shd w:val="clear" w:fill="FFFFFE"/>
+          <w:lang w:val="en-US" w:eastAsia="zh-CN" w:bidi="ar"/>
+        </w:rPr>
+        <w:t>,</w:t>
+      </w:r>
+    </w:p>
+    <w:p>
+      <w:pPr>
+        <w:keepNext w:val="0"/>
+        <w:keepLines w:val="0"/>
+        <w:widowControl/>
+        <w:suppressLineNumbers w:val="0"/>
+        <w:shd w:val="clear" w:fill="FFFFFE"/>
+        <w:spacing w:line="270" w:lineRule="atLeast"/>
+        <w:jc w:val="left"/>
+        <w:rPr>
+          <w:rFonts w:hint="default" w:ascii="Consolas" w:hAnsi="Consolas" w:eastAsia="Consolas" w:cs="Consolas"/>
+          <w:b w:val="0"/>
+          <w:bCs w:val="0"/>
+          <w:color w:val="000000"/>
+          <w:sz w:val="18"/>
+          <w:szCs w:val="18"/>
+        </w:rPr>
+      </w:pPr>
+      <w:r>
+        <w:rPr>
+          <w:rFonts w:hint="default" w:ascii="Consolas" w:hAnsi="Consolas" w:eastAsia="Consolas" w:cs="Consolas"/>
+          <w:b w:val="0"/>
+          <w:bCs w:val="0"/>
+          <w:color w:val="000000"/>
+          <w:kern w:val="0"/>
+          <w:sz w:val="18"/>
+          <w:szCs w:val="18"/>
+          <w:shd w:val="clear" w:fill="FFFFFE"/>
+          <w:lang w:val="en-US" w:eastAsia="zh-CN" w:bidi="ar"/>
+        </w:rPr>
+        <w:t>                </w:t>
+      </w:r>
+      <w:r>
+        <w:rPr>
+          <w:rFonts w:hint="default" w:ascii="Consolas" w:hAnsi="Consolas" w:eastAsia="Consolas" w:cs="Consolas"/>
+          <w:b w:val="0"/>
+          <w:bCs w:val="0"/>
+          <w:color w:val="A31515"/>
+          <w:kern w:val="0"/>
+          <w:sz w:val="18"/>
+          <w:szCs w:val="18"/>
+          <w:shd w:val="clear" w:fill="FFFFFE"/>
+          <w:lang w:val="en-US" w:eastAsia="zh-CN" w:bidi="ar"/>
+        </w:rPr>
+        <w:t>"pageNum"</w:t>
+      </w:r>
+      <w:r>
+        <w:rPr>
+          <w:rFonts w:hint="default" w:ascii="Consolas" w:hAnsi="Consolas" w:eastAsia="Consolas" w:cs="Consolas"/>
+          <w:b w:val="0"/>
+          <w:bCs w:val="0"/>
+          <w:color w:val="000000"/>
+          <w:kern w:val="0"/>
+          <w:sz w:val="18"/>
+          <w:szCs w:val="18"/>
+          <w:shd w:val="clear" w:fill="FFFFFE"/>
+          <w:lang w:val="en-US" w:eastAsia="zh-CN" w:bidi="ar"/>
+        </w:rPr>
+        <w:t>: </w:t>
+      </w:r>
+      <w:r>
+        <w:rPr>
+          <w:rFonts w:hint="default" w:ascii="Consolas" w:hAnsi="Consolas" w:eastAsia="Consolas" w:cs="Consolas"/>
+          <w:b/>
+          <w:bCs/>
+          <w:color w:val="0451A5"/>
+          <w:kern w:val="0"/>
+          <w:sz w:val="18"/>
+          <w:szCs w:val="18"/>
+          <w:shd w:val="clear" w:fill="FFFFFE"/>
+          <w:lang w:val="en-US" w:eastAsia="zh-CN" w:bidi="ar"/>
+        </w:rPr>
+        <w:t>null</w:t>
+      </w:r>
+      <w:r>
+        <w:rPr>
+          <w:rFonts w:hint="default" w:ascii="Consolas" w:hAnsi="Consolas" w:eastAsia="Consolas" w:cs="Consolas"/>
+          <w:b w:val="0"/>
+          <w:bCs w:val="0"/>
+          <w:color w:val="000000"/>
+          <w:kern w:val="0"/>
+          <w:sz w:val="18"/>
+          <w:szCs w:val="18"/>
+          <w:shd w:val="clear" w:fill="FFFFFE"/>
+          <w:lang w:val="en-US" w:eastAsia="zh-CN" w:bidi="ar"/>
+        </w:rPr>
+        <w:t>,</w:t>
+      </w:r>
+    </w:p>
+    <w:p>
+      <w:pPr>
+        <w:keepNext w:val="0"/>
+        <w:keepLines w:val="0"/>
+        <w:widowControl/>
+        <w:suppressLineNumbers w:val="0"/>
+        <w:shd w:val="clear" w:fill="FFFFFE"/>
+        <w:spacing w:line="270" w:lineRule="atLeast"/>
+        <w:jc w:val="left"/>
+        <w:rPr>
+          <w:rFonts w:hint="default" w:ascii="Consolas" w:hAnsi="Consolas" w:eastAsia="Consolas" w:cs="Consolas"/>
+          <w:b w:val="0"/>
+          <w:bCs w:val="0"/>
+          <w:color w:val="000000"/>
+          <w:sz w:val="18"/>
+          <w:szCs w:val="18"/>
+        </w:rPr>
+      </w:pPr>
+      <w:r>
+        <w:rPr>
+          <w:rFonts w:hint="default" w:ascii="Consolas" w:hAnsi="Consolas" w:eastAsia="Consolas" w:cs="Consolas"/>
+          <w:b w:val="0"/>
+          <w:bCs w:val="0"/>
+          <w:color w:val="000000"/>
+          <w:kern w:val="0"/>
+          <w:sz w:val="18"/>
+          <w:szCs w:val="18"/>
+          <w:shd w:val="clear" w:fill="FFFFFE"/>
+          <w:lang w:val="en-US" w:eastAsia="zh-CN" w:bidi="ar"/>
+        </w:rPr>
+        <w:t>                </w:t>
+      </w:r>
+      <w:r>
+        <w:rPr>
+          <w:rFonts w:hint="default" w:ascii="Consolas" w:hAnsi="Consolas" w:eastAsia="Consolas" w:cs="Consolas"/>
+          <w:b w:val="0"/>
+          <w:bCs w:val="0"/>
+          <w:color w:val="A31515"/>
+          <w:kern w:val="0"/>
+          <w:sz w:val="18"/>
+          <w:szCs w:val="18"/>
+          <w:shd w:val="clear" w:fill="FFFFFE"/>
+          <w:lang w:val="en-US" w:eastAsia="zh-CN" w:bidi="ar"/>
+        </w:rPr>
+        <w:t>"pageSize"</w:t>
+      </w:r>
+      <w:r>
+        <w:rPr>
+          <w:rFonts w:hint="default" w:ascii="Consolas" w:hAnsi="Consolas" w:eastAsia="Consolas" w:cs="Consolas"/>
+          <w:b w:val="0"/>
+          <w:bCs w:val="0"/>
+          <w:color w:val="000000"/>
+          <w:kern w:val="0"/>
+          <w:sz w:val="18"/>
+          <w:szCs w:val="18"/>
+          <w:shd w:val="clear" w:fill="FFFFFE"/>
+          <w:lang w:val="en-US" w:eastAsia="zh-CN" w:bidi="ar"/>
+        </w:rPr>
+        <w:t>: </w:t>
+      </w:r>
+      <w:r>
+        <w:rPr>
+          <w:rFonts w:hint="default" w:ascii="Consolas" w:hAnsi="Consolas" w:eastAsia="Consolas" w:cs="Consolas"/>
+          <w:b/>
+          <w:bCs/>
+          <w:color w:val="0451A5"/>
+          <w:kern w:val="0"/>
+          <w:sz w:val="18"/>
+          <w:szCs w:val="18"/>
+          <w:shd w:val="clear" w:fill="FFFFFE"/>
+          <w:lang w:val="en-US" w:eastAsia="zh-CN" w:bidi="ar"/>
+        </w:rPr>
+        <w:t>null</w:t>
+      </w:r>
+    </w:p>
+    <w:p>
+      <w:pPr>
+        <w:keepNext w:val="0"/>
+        <w:keepLines w:val="0"/>
+        <w:widowControl/>
+        <w:suppressLineNumbers w:val="0"/>
+        <w:shd w:val="clear" w:fill="FFFFFE"/>
+        <w:spacing w:line="270" w:lineRule="atLeast"/>
+        <w:jc w:val="left"/>
+        <w:rPr>
+          <w:rFonts w:hint="default" w:ascii="Consolas" w:hAnsi="Consolas" w:eastAsia="Consolas" w:cs="Consolas"/>
+          <w:b w:val="0"/>
+          <w:bCs w:val="0"/>
+          <w:color w:val="000000"/>
+          <w:sz w:val="18"/>
+          <w:szCs w:val="18"/>
+        </w:rPr>
+      </w:pPr>
+      <w:r>
+        <w:rPr>
+          <w:rFonts w:hint="default" w:ascii="Consolas" w:hAnsi="Consolas" w:eastAsia="Consolas" w:cs="Consolas"/>
+          <w:b w:val="0"/>
+          <w:bCs w:val="0"/>
+          <w:color w:val="000000"/>
+          <w:kern w:val="0"/>
+          <w:sz w:val="18"/>
+          <w:szCs w:val="18"/>
+          <w:shd w:val="clear" w:fill="FFFFFE"/>
+          <w:lang w:val="en-US" w:eastAsia="zh-CN" w:bidi="ar"/>
+        </w:rPr>
+        <w:t>            }</w:t>
+      </w:r>
+    </w:p>
+    <w:p>
+      <w:pPr>
+        <w:keepNext w:val="0"/>
+        <w:keepLines w:val="0"/>
+        <w:widowControl/>
+        <w:suppressLineNumbers w:val="0"/>
+        <w:shd w:val="clear" w:fill="FFFFFE"/>
+        <w:spacing w:line="270" w:lineRule="atLeast"/>
+        <w:jc w:val="left"/>
+        <w:rPr>
+          <w:rFonts w:hint="default" w:ascii="Consolas" w:hAnsi="Consolas" w:eastAsia="Consolas" w:cs="Consolas"/>
+          <w:b w:val="0"/>
+          <w:bCs w:val="0"/>
+          <w:color w:val="000000"/>
+          <w:sz w:val="18"/>
+          <w:szCs w:val="18"/>
+        </w:rPr>
+      </w:pPr>
+      <w:r>
+        <w:rPr>
+          <w:rFonts w:hint="default" w:ascii="Consolas" w:hAnsi="Consolas" w:eastAsia="Consolas" w:cs="Consolas"/>
+          <w:b w:val="0"/>
+          <w:bCs w:val="0"/>
+          <w:color w:val="000000"/>
+          <w:kern w:val="0"/>
+          <w:sz w:val="18"/>
+          <w:szCs w:val="18"/>
+          <w:shd w:val="clear" w:fill="FFFFFE"/>
+          <w:lang w:val="en-US" w:eastAsia="zh-CN" w:bidi="ar"/>
+        </w:rPr>
+        <w:t>        ]</w:t>
+      </w:r>
+    </w:p>
+    <w:p>
+      <w:pPr>
+        <w:keepNext w:val="0"/>
+        <w:keepLines w:val="0"/>
+        <w:widowControl/>
+        <w:suppressLineNumbers w:val="0"/>
+        <w:shd w:val="clear" w:fill="FFFFFE"/>
+        <w:spacing w:line="270" w:lineRule="atLeast"/>
+        <w:jc w:val="left"/>
+        <w:rPr>
+          <w:rFonts w:hint="default" w:ascii="Consolas" w:hAnsi="Consolas" w:eastAsia="Consolas" w:cs="Consolas"/>
+          <w:b w:val="0"/>
+          <w:bCs w:val="0"/>
+          <w:color w:val="000000"/>
+          <w:sz w:val="18"/>
+          <w:szCs w:val="18"/>
+        </w:rPr>
+      </w:pPr>
+      <w:r>
+        <w:rPr>
+          <w:rFonts w:hint="default" w:ascii="Consolas" w:hAnsi="Consolas" w:eastAsia="Consolas" w:cs="Consolas"/>
+          <w:b w:val="0"/>
+          <w:bCs w:val="0"/>
+          <w:color w:val="000000"/>
+          <w:kern w:val="0"/>
+          <w:sz w:val="18"/>
+          <w:szCs w:val="18"/>
+          <w:shd w:val="clear" w:fill="FFFFFE"/>
+          <w:lang w:val="en-US" w:eastAsia="zh-CN" w:bidi="ar"/>
+        </w:rPr>
+        <w:t>    }</w:t>
+      </w:r>
+    </w:p>
+    <w:p>
+      <w:pPr>
+        <w:keepNext w:val="0"/>
+        <w:keepLines w:val="0"/>
+        <w:widowControl/>
+        <w:suppressLineNumbers w:val="0"/>
+        <w:shd w:val="clear" w:fill="FFFFFE"/>
+        <w:spacing w:line="270" w:lineRule="atLeast"/>
+        <w:jc w:val="left"/>
+        <w:rPr>
+          <w:rFonts w:hint="default" w:ascii="Consolas" w:hAnsi="Consolas" w:eastAsia="Consolas" w:cs="Consolas"/>
+          <w:b w:val="0"/>
+          <w:bCs w:val="0"/>
+          <w:color w:val="000000"/>
+          <w:sz w:val="18"/>
+          <w:szCs w:val="18"/>
+        </w:rPr>
+      </w:pPr>
+      <w:r>
+        <w:rPr>
+          <w:rFonts w:hint="default" w:ascii="Consolas" w:hAnsi="Consolas" w:eastAsia="Consolas" w:cs="Consolas"/>
+          <w:b w:val="0"/>
+          <w:bCs w:val="0"/>
+          <w:color w:val="000000"/>
+          <w:kern w:val="0"/>
+          <w:sz w:val="18"/>
+          <w:szCs w:val="18"/>
+          <w:shd w:val="clear" w:fill="FFFFFE"/>
+          <w:lang w:val="en-US" w:eastAsia="zh-CN" w:bidi="ar"/>
+        </w:rPr>
+        <w:t>}</w:t>
+      </w:r>
+    </w:p>
+    <w:p>
+      <w:pPr>
+        <w:keepNext w:val="0"/>
+        <w:keepLines w:val="0"/>
+        <w:widowControl/>
+        <w:suppressLineNumbers w:val="0"/>
+        <w:shd w:val="clear" w:fill="FFFFFE"/>
+        <w:spacing w:line="270" w:lineRule="atLeast"/>
+        <w:jc w:val="left"/>
+        <w:rPr>
+          <w:rFonts w:hint="default" w:ascii="Consolas" w:hAnsi="Consolas" w:eastAsia="Consolas" w:cs="Consolas"/>
+          <w:b w:val="0"/>
+          <w:bCs w:val="0"/>
+          <w:color w:val="000000"/>
+          <w:kern w:val="0"/>
+          <w:sz w:val="18"/>
+          <w:szCs w:val="18"/>
+          <w:shd w:val="clear" w:fill="FFFFFE"/>
+          <w:lang w:val="en-US" w:eastAsia="zh-CN" w:bidi="ar"/>
+        </w:rPr>
+      </w:pPr>
     </w:p>
     <w:p>
       <w:pPr>
@@ -15160,7 +17444,7 @@
           <w:rFonts w:hint="eastAsia"/>
           <w:lang w:val="en-US" w:eastAsia="zh-CN"/>
         </w:rPr>
-        <w:t>入参：</w:t>
+        <w:t>入参（分页参数可选，传分页参数则为分页查询）：</w:t>
       </w:r>
     </w:p>
     <w:p>
@@ -15204,30 +17488,20 @@
         <w:suppressLineNumbers w:val="0"/>
         <w:shd w:val="clear" w:fill="FFFFFE"/>
         <w:spacing w:line="270" w:lineRule="atLeast"/>
-        <w:jc w:val="left"/>
-        <w:rPr>
-          <w:rFonts w:hint="default" w:ascii="Consolas" w:hAnsi="Consolas" w:eastAsia="Consolas" w:cs="Consolas"/>
-          <w:b w:val="0"/>
-          <w:bCs w:val="0"/>
-          <w:color w:val="000000"/>
-          <w:sz w:val="18"/>
-          <w:szCs w:val="18"/>
-        </w:rPr>
-      </w:pPr>
-      <w:r>
-        <w:rPr>
-          <w:rFonts w:hint="default" w:ascii="Consolas" w:hAnsi="Consolas" w:eastAsia="Consolas" w:cs="Consolas"/>
-          <w:b w:val="0"/>
-          <w:bCs w:val="0"/>
-          <w:color w:val="000000"/>
-          <w:kern w:val="0"/>
-          <w:sz w:val="18"/>
-          <w:szCs w:val="18"/>
-          <w:shd w:val="clear" w:fill="FFFFFE"/>
-          <w:lang w:val="en-US" w:eastAsia="zh-CN" w:bidi="ar"/>
-        </w:rPr>
-        <w:t>    </w:t>
-      </w:r>
+        <w:ind w:firstLine="395"/>
+        <w:jc w:val="left"/>
+        <w:rPr>
+          <w:rFonts w:hint="eastAsia" w:ascii="Consolas" w:hAnsi="Consolas" w:eastAsia="Consolas" w:cs="Consolas"/>
+          <w:b w:val="0"/>
+          <w:bCs w:val="0"/>
+          <w:color w:val="0451A5"/>
+          <w:kern w:val="0"/>
+          <w:sz w:val="18"/>
+          <w:szCs w:val="18"/>
+          <w:shd w:val="clear" w:fill="FFFFFE"/>
+          <w:lang w:val="en-US" w:eastAsia="zh-CN" w:bidi="ar"/>
+        </w:rPr>
+      </w:pPr>
       <w:r>
         <w:rPr>
           <w:rFonts w:hint="default" w:ascii="Consolas" w:hAnsi="Consolas" w:eastAsia="Consolas" w:cs="Consolas"/>
@@ -15269,6 +17543,175 @@
           <w:lang w:val="en-US" w:eastAsia="zh-CN" w:bidi="ar"/>
         </w:rPr>
         <w:t>"ab266e22-0737-4fb8-a1cd-f6a392806da5"</w:t>
+      </w:r>
+    </w:p>
+    <w:p>
+      <w:pPr>
+        <w:keepNext w:val="0"/>
+        <w:keepLines w:val="0"/>
+        <w:widowControl/>
+        <w:suppressLineNumbers w:val="0"/>
+        <w:shd w:val="clear" w:fill="FFFFFE"/>
+        <w:spacing w:line="270" w:lineRule="atLeast"/>
+        <w:ind w:firstLine="360" w:firstLineChars="200"/>
+        <w:jc w:val="left"/>
+        <w:rPr>
+          <w:rFonts w:hint="default" w:ascii="Consolas" w:hAnsi="Consolas" w:eastAsia="Consolas" w:cs="Consolas"/>
+          <w:b w:val="0"/>
+          <w:bCs w:val="0"/>
+          <w:color w:val="000000"/>
+          <w:kern w:val="0"/>
+          <w:sz w:val="18"/>
+          <w:szCs w:val="18"/>
+          <w:shd w:val="clear" w:fill="FFFFFE"/>
+          <w:lang w:val="en-US" w:eastAsia="zh-CN" w:bidi="ar"/>
+        </w:rPr>
+      </w:pPr>
+      <w:r>
+        <w:rPr>
+          <w:rFonts w:hint="default" w:ascii="Consolas" w:hAnsi="Consolas" w:eastAsia="Consolas" w:cs="Consolas"/>
+          <w:b w:val="0"/>
+          <w:bCs w:val="0"/>
+          <w:color w:val="A31515"/>
+          <w:kern w:val="0"/>
+          <w:sz w:val="18"/>
+          <w:szCs w:val="18"/>
+          <w:shd w:val="clear" w:fill="FFFFFE"/>
+          <w:lang w:val="en-US" w:eastAsia="zh-CN" w:bidi="ar"/>
+        </w:rPr>
+        <w:t>"pageNum"</w:t>
+      </w:r>
+      <w:r>
+        <w:rPr>
+          <w:rFonts w:hint="default" w:ascii="Consolas" w:hAnsi="Consolas" w:eastAsia="Consolas" w:cs="Consolas"/>
+          <w:b w:val="0"/>
+          <w:bCs w:val="0"/>
+          <w:color w:val="000000"/>
+          <w:kern w:val="0"/>
+          <w:sz w:val="18"/>
+          <w:szCs w:val="18"/>
+          <w:shd w:val="clear" w:fill="FFFFFE"/>
+          <w:lang w:val="en-US" w:eastAsia="zh-CN" w:bidi="ar"/>
+        </w:rPr>
+        <w:t>:</w:t>
+      </w:r>
+      <w:r>
+        <w:rPr>
+          <w:rFonts w:hint="default" w:ascii="Consolas" w:hAnsi="Consolas" w:eastAsia="Consolas" w:cs="Consolas"/>
+          <w:b w:val="0"/>
+          <w:bCs w:val="0"/>
+          <w:color w:val="098658"/>
+          <w:kern w:val="0"/>
+          <w:sz w:val="18"/>
+          <w:szCs w:val="18"/>
+          <w:shd w:val="clear" w:fill="FFFFFE"/>
+          <w:lang w:val="en-US" w:eastAsia="zh-CN" w:bidi="ar"/>
+        </w:rPr>
+        <w:t>1</w:t>
+      </w:r>
+      <w:r>
+        <w:rPr>
+          <w:rFonts w:hint="default" w:ascii="Consolas" w:hAnsi="Consolas" w:eastAsia="Consolas" w:cs="Consolas"/>
+          <w:b w:val="0"/>
+          <w:bCs w:val="0"/>
+          <w:color w:val="000000"/>
+          <w:kern w:val="0"/>
+          <w:sz w:val="18"/>
+          <w:szCs w:val="18"/>
+          <w:shd w:val="clear" w:fill="FFFFFE"/>
+          <w:lang w:val="en-US" w:eastAsia="zh-CN" w:bidi="ar"/>
+        </w:rPr>
+        <w:t>,</w:t>
+      </w:r>
+      <w:r>
+        <w:rPr>
+          <w:rFonts w:hint="eastAsia" w:ascii="Consolas" w:hAnsi="Consolas" w:eastAsia="Consolas" w:cs="Consolas"/>
+          <w:b w:val="0"/>
+          <w:bCs w:val="0"/>
+          <w:color w:val="000000"/>
+          <w:kern w:val="0"/>
+          <w:sz w:val="18"/>
+          <w:szCs w:val="18"/>
+          <w:shd w:val="clear" w:fill="FFFFFE"/>
+          <w:lang w:val="en-US" w:eastAsia="zh-CN" w:bidi="ar"/>
+        </w:rPr>
+        <w:t>//分页参数，可选</w:t>
+      </w:r>
+    </w:p>
+    <w:p>
+      <w:pPr>
+        <w:keepNext w:val="0"/>
+        <w:keepLines w:val="0"/>
+        <w:widowControl/>
+        <w:suppressLineNumbers w:val="0"/>
+        <w:shd w:val="clear" w:fill="FFFFFE"/>
+        <w:spacing w:line="270" w:lineRule="atLeast"/>
+        <w:ind w:firstLine="360" w:firstLineChars="200"/>
+        <w:jc w:val="left"/>
+        <w:rPr>
+          <w:rFonts w:hint="default" w:ascii="Consolas" w:hAnsi="Consolas" w:eastAsia="Consolas" w:cs="Consolas"/>
+          <w:b w:val="0"/>
+          <w:bCs w:val="0"/>
+          <w:color w:val="000000"/>
+          <w:sz w:val="18"/>
+          <w:szCs w:val="18"/>
+        </w:rPr>
+      </w:pPr>
+      <w:r>
+        <w:rPr>
+          <w:rFonts w:hint="default" w:ascii="Consolas" w:hAnsi="Consolas" w:eastAsia="Consolas" w:cs="Consolas"/>
+          <w:b w:val="0"/>
+          <w:bCs w:val="0"/>
+          <w:color w:val="A31515"/>
+          <w:kern w:val="0"/>
+          <w:sz w:val="18"/>
+          <w:szCs w:val="18"/>
+          <w:shd w:val="clear" w:fill="FFFFFE"/>
+          <w:lang w:val="en-US" w:eastAsia="zh-CN" w:bidi="ar"/>
+        </w:rPr>
+        <w:t>"pageSize"</w:t>
+      </w:r>
+      <w:r>
+        <w:rPr>
+          <w:rFonts w:hint="default" w:ascii="Consolas" w:hAnsi="Consolas" w:eastAsia="Consolas" w:cs="Consolas"/>
+          <w:b w:val="0"/>
+          <w:bCs w:val="0"/>
+          <w:color w:val="000000"/>
+          <w:kern w:val="0"/>
+          <w:sz w:val="18"/>
+          <w:szCs w:val="18"/>
+          <w:shd w:val="clear" w:fill="FFFFFE"/>
+          <w:lang w:val="en-US" w:eastAsia="zh-CN" w:bidi="ar"/>
+        </w:rPr>
+        <w:t>:</w:t>
+      </w:r>
+      <w:r>
+        <w:rPr>
+          <w:rFonts w:hint="default" w:ascii="Consolas" w:hAnsi="Consolas" w:eastAsia="Consolas" w:cs="Consolas"/>
+          <w:b w:val="0"/>
+          <w:bCs w:val="0"/>
+          <w:color w:val="098658"/>
+          <w:kern w:val="0"/>
+          <w:sz w:val="18"/>
+          <w:szCs w:val="18"/>
+          <w:shd w:val="clear" w:fill="FFFFFE"/>
+          <w:lang w:val="en-US" w:eastAsia="zh-CN" w:bidi="ar"/>
+        </w:rPr>
+        <w:t>2</w:t>
+      </w:r>
+      <w:r>
+        <w:rPr>
+          <w:rFonts w:hint="eastAsia" w:ascii="Consolas" w:hAnsi="Consolas" w:eastAsia="Consolas" w:cs="Consolas"/>
+          <w:b w:val="0"/>
+          <w:bCs w:val="0"/>
+          <w:color w:val="000000"/>
+          <w:kern w:val="0"/>
+          <w:sz w:val="18"/>
+          <w:szCs w:val="18"/>
+          <w:shd w:val="clear" w:fill="FFFFFE"/>
+          <w:lang w:val="en-US" w:eastAsia="zh-CN" w:bidi="ar"/>
+        </w:rPr>
+        <w:t>//分页参数，可选</w:t>
       </w:r>
     </w:p>
     <w:p>
@@ -17070,6 +19513,2312 @@
         </w:rPr>
         <w:t>}</w:t>
       </w:r>
+    </w:p>
+    <w:p>
+      <w:pPr>
+        <w:keepNext w:val="0"/>
+        <w:keepLines w:val="0"/>
+        <w:widowControl/>
+        <w:suppressLineNumbers w:val="0"/>
+        <w:shd w:val="clear" w:fill="FFFFFE"/>
+        <w:spacing w:line="270" w:lineRule="atLeast"/>
+        <w:jc w:val="left"/>
+        <w:rPr>
+          <w:rFonts w:hint="eastAsia" w:ascii="Consolas" w:hAnsi="Consolas" w:eastAsia="Consolas" w:cs="Consolas"/>
+          <w:b w:val="0"/>
+          <w:bCs w:val="0"/>
+          <w:color w:val="000000"/>
+          <w:kern w:val="0"/>
+          <w:sz w:val="18"/>
+          <w:szCs w:val="18"/>
+          <w:shd w:val="clear" w:fill="FFFFFE"/>
+          <w:lang w:val="en-US" w:eastAsia="zh-CN" w:bidi="ar"/>
+        </w:rPr>
+      </w:pPr>
+      <w:r>
+        <w:rPr>
+          <w:rFonts w:hint="eastAsia" w:ascii="Consolas" w:hAnsi="Consolas" w:eastAsia="Consolas" w:cs="Consolas"/>
+          <w:b w:val="0"/>
+          <w:bCs w:val="0"/>
+          <w:color w:val="000000"/>
+          <w:kern w:val="0"/>
+          <w:sz w:val="18"/>
+          <w:szCs w:val="18"/>
+          <w:shd w:val="clear" w:fill="FFFFFE"/>
+          <w:lang w:val="en-US" w:eastAsia="zh-CN" w:bidi="ar"/>
+        </w:rPr>
+        <w:t>分页出参：</w:t>
+      </w:r>
+    </w:p>
+    <w:p>
+      <w:pPr>
+        <w:keepNext w:val="0"/>
+        <w:keepLines w:val="0"/>
+        <w:widowControl/>
+        <w:suppressLineNumbers w:val="0"/>
+        <w:shd w:val="clear" w:fill="FFFFFE"/>
+        <w:spacing w:line="270" w:lineRule="atLeast"/>
+        <w:jc w:val="left"/>
+        <w:rPr>
+          <w:rFonts w:ascii="Consolas" w:hAnsi="Consolas" w:eastAsia="Consolas" w:cs="Consolas"/>
+          <w:b w:val="0"/>
+          <w:bCs w:val="0"/>
+          <w:color w:val="000000"/>
+          <w:sz w:val="18"/>
+          <w:szCs w:val="18"/>
+        </w:rPr>
+      </w:pPr>
+      <w:r>
+        <w:rPr>
+          <w:rFonts w:hint="default" w:ascii="Consolas" w:hAnsi="Consolas" w:eastAsia="Consolas" w:cs="Consolas"/>
+          <w:b w:val="0"/>
+          <w:bCs w:val="0"/>
+          <w:color w:val="000000"/>
+          <w:kern w:val="0"/>
+          <w:sz w:val="18"/>
+          <w:szCs w:val="18"/>
+          <w:shd w:val="clear" w:fill="FFFFFE"/>
+          <w:lang w:val="en-US" w:eastAsia="zh-CN" w:bidi="ar"/>
+        </w:rPr>
+        <w:t>{</w:t>
+      </w:r>
+    </w:p>
+    <w:p>
+      <w:pPr>
+        <w:keepNext w:val="0"/>
+        <w:keepLines w:val="0"/>
+        <w:widowControl/>
+        <w:suppressLineNumbers w:val="0"/>
+        <w:shd w:val="clear" w:fill="FFFFFE"/>
+        <w:spacing w:line="270" w:lineRule="atLeast"/>
+        <w:jc w:val="left"/>
+        <w:rPr>
+          <w:rFonts w:hint="default" w:ascii="Consolas" w:hAnsi="Consolas" w:eastAsia="Consolas" w:cs="Consolas"/>
+          <w:b w:val="0"/>
+          <w:bCs w:val="0"/>
+          <w:color w:val="000000"/>
+          <w:sz w:val="18"/>
+          <w:szCs w:val="18"/>
+        </w:rPr>
+      </w:pPr>
+      <w:r>
+        <w:rPr>
+          <w:rFonts w:hint="default" w:ascii="Consolas" w:hAnsi="Consolas" w:eastAsia="Consolas" w:cs="Consolas"/>
+          <w:b w:val="0"/>
+          <w:bCs w:val="0"/>
+          <w:color w:val="000000"/>
+          <w:kern w:val="0"/>
+          <w:sz w:val="18"/>
+          <w:szCs w:val="18"/>
+          <w:shd w:val="clear" w:fill="FFFFFE"/>
+          <w:lang w:val="en-US" w:eastAsia="zh-CN" w:bidi="ar"/>
+        </w:rPr>
+        <w:t>    </w:t>
+      </w:r>
+      <w:r>
+        <w:rPr>
+          <w:rFonts w:hint="default" w:ascii="Consolas" w:hAnsi="Consolas" w:eastAsia="Consolas" w:cs="Consolas"/>
+          <w:b w:val="0"/>
+          <w:bCs w:val="0"/>
+          <w:color w:val="A31515"/>
+          <w:kern w:val="0"/>
+          <w:sz w:val="18"/>
+          <w:szCs w:val="18"/>
+          <w:shd w:val="clear" w:fill="FFFFFE"/>
+          <w:lang w:val="en-US" w:eastAsia="zh-CN" w:bidi="ar"/>
+        </w:rPr>
+        <w:t>"code"</w:t>
+      </w:r>
+      <w:r>
+        <w:rPr>
+          <w:rFonts w:hint="default" w:ascii="Consolas" w:hAnsi="Consolas" w:eastAsia="Consolas" w:cs="Consolas"/>
+          <w:b w:val="0"/>
+          <w:bCs w:val="0"/>
+          <w:color w:val="000000"/>
+          <w:kern w:val="0"/>
+          <w:sz w:val="18"/>
+          <w:szCs w:val="18"/>
+          <w:shd w:val="clear" w:fill="FFFFFE"/>
+          <w:lang w:val="en-US" w:eastAsia="zh-CN" w:bidi="ar"/>
+        </w:rPr>
+        <w:t>: </w:t>
+      </w:r>
+      <w:r>
+        <w:rPr>
+          <w:rFonts w:hint="default" w:ascii="Consolas" w:hAnsi="Consolas" w:eastAsia="Consolas" w:cs="Consolas"/>
+          <w:b w:val="0"/>
+          <w:bCs w:val="0"/>
+          <w:color w:val="098658"/>
+          <w:kern w:val="0"/>
+          <w:sz w:val="18"/>
+          <w:szCs w:val="18"/>
+          <w:shd w:val="clear" w:fill="FFFFFE"/>
+          <w:lang w:val="en-US" w:eastAsia="zh-CN" w:bidi="ar"/>
+        </w:rPr>
+        <w:t>200</w:t>
+      </w:r>
+      <w:r>
+        <w:rPr>
+          <w:rFonts w:hint="default" w:ascii="Consolas" w:hAnsi="Consolas" w:eastAsia="Consolas" w:cs="Consolas"/>
+          <w:b w:val="0"/>
+          <w:bCs w:val="0"/>
+          <w:color w:val="000000"/>
+          <w:kern w:val="0"/>
+          <w:sz w:val="18"/>
+          <w:szCs w:val="18"/>
+          <w:shd w:val="clear" w:fill="FFFFFE"/>
+          <w:lang w:val="en-US" w:eastAsia="zh-CN" w:bidi="ar"/>
+        </w:rPr>
+        <w:t>,</w:t>
+      </w:r>
+    </w:p>
+    <w:p>
+      <w:pPr>
+        <w:keepNext w:val="0"/>
+        <w:keepLines w:val="0"/>
+        <w:widowControl/>
+        <w:suppressLineNumbers w:val="0"/>
+        <w:shd w:val="clear" w:fill="FFFFFE"/>
+        <w:spacing w:line="270" w:lineRule="atLeast"/>
+        <w:jc w:val="left"/>
+        <w:rPr>
+          <w:rFonts w:hint="default" w:ascii="Consolas" w:hAnsi="Consolas" w:eastAsia="Consolas" w:cs="Consolas"/>
+          <w:b w:val="0"/>
+          <w:bCs w:val="0"/>
+          <w:color w:val="000000"/>
+          <w:sz w:val="18"/>
+          <w:szCs w:val="18"/>
+        </w:rPr>
+      </w:pPr>
+      <w:r>
+        <w:rPr>
+          <w:rFonts w:hint="default" w:ascii="Consolas" w:hAnsi="Consolas" w:eastAsia="Consolas" w:cs="Consolas"/>
+          <w:b w:val="0"/>
+          <w:bCs w:val="0"/>
+          <w:color w:val="000000"/>
+          <w:kern w:val="0"/>
+          <w:sz w:val="18"/>
+          <w:szCs w:val="18"/>
+          <w:shd w:val="clear" w:fill="FFFFFE"/>
+          <w:lang w:val="en-US" w:eastAsia="zh-CN" w:bidi="ar"/>
+        </w:rPr>
+        <w:t>    </w:t>
+      </w:r>
+      <w:r>
+        <w:rPr>
+          <w:rFonts w:hint="default" w:ascii="Consolas" w:hAnsi="Consolas" w:eastAsia="Consolas" w:cs="Consolas"/>
+          <w:b w:val="0"/>
+          <w:bCs w:val="0"/>
+          <w:color w:val="A31515"/>
+          <w:kern w:val="0"/>
+          <w:sz w:val="18"/>
+          <w:szCs w:val="18"/>
+          <w:shd w:val="clear" w:fill="FFFFFE"/>
+          <w:lang w:val="en-US" w:eastAsia="zh-CN" w:bidi="ar"/>
+        </w:rPr>
+        <w:t>"msg"</w:t>
+      </w:r>
+      <w:r>
+        <w:rPr>
+          <w:rFonts w:hint="default" w:ascii="Consolas" w:hAnsi="Consolas" w:eastAsia="Consolas" w:cs="Consolas"/>
+          <w:b w:val="0"/>
+          <w:bCs w:val="0"/>
+          <w:color w:val="000000"/>
+          <w:kern w:val="0"/>
+          <w:sz w:val="18"/>
+          <w:szCs w:val="18"/>
+          <w:shd w:val="clear" w:fill="FFFFFE"/>
+          <w:lang w:val="en-US" w:eastAsia="zh-CN" w:bidi="ar"/>
+        </w:rPr>
+        <w:t>: </w:t>
+      </w:r>
+      <w:r>
+        <w:rPr>
+          <w:rFonts w:hint="default" w:ascii="Consolas" w:hAnsi="Consolas" w:eastAsia="Consolas" w:cs="Consolas"/>
+          <w:b w:val="0"/>
+          <w:bCs w:val="0"/>
+          <w:color w:val="0451A5"/>
+          <w:kern w:val="0"/>
+          <w:sz w:val="18"/>
+          <w:szCs w:val="18"/>
+          <w:shd w:val="clear" w:fill="FFFFFE"/>
+          <w:lang w:val="en-US" w:eastAsia="zh-CN" w:bidi="ar"/>
+        </w:rPr>
+        <w:t>"查询成功"</w:t>
+      </w:r>
+      <w:r>
+        <w:rPr>
+          <w:rFonts w:hint="default" w:ascii="Consolas" w:hAnsi="Consolas" w:eastAsia="Consolas" w:cs="Consolas"/>
+          <w:b w:val="0"/>
+          <w:bCs w:val="0"/>
+          <w:color w:val="000000"/>
+          <w:kern w:val="0"/>
+          <w:sz w:val="18"/>
+          <w:szCs w:val="18"/>
+          <w:shd w:val="clear" w:fill="FFFFFE"/>
+          <w:lang w:val="en-US" w:eastAsia="zh-CN" w:bidi="ar"/>
+        </w:rPr>
+        <w:t>,</w:t>
+      </w:r>
+    </w:p>
+    <w:p>
+      <w:pPr>
+        <w:keepNext w:val="0"/>
+        <w:keepLines w:val="0"/>
+        <w:widowControl/>
+        <w:suppressLineNumbers w:val="0"/>
+        <w:shd w:val="clear" w:fill="FFFFFE"/>
+        <w:spacing w:line="270" w:lineRule="atLeast"/>
+        <w:jc w:val="left"/>
+        <w:rPr>
+          <w:rFonts w:hint="default" w:ascii="Consolas" w:hAnsi="Consolas" w:eastAsia="Consolas" w:cs="Consolas"/>
+          <w:b w:val="0"/>
+          <w:bCs w:val="0"/>
+          <w:color w:val="000000"/>
+          <w:sz w:val="18"/>
+          <w:szCs w:val="18"/>
+        </w:rPr>
+      </w:pPr>
+      <w:r>
+        <w:rPr>
+          <w:rFonts w:hint="default" w:ascii="Consolas" w:hAnsi="Consolas" w:eastAsia="Consolas" w:cs="Consolas"/>
+          <w:b w:val="0"/>
+          <w:bCs w:val="0"/>
+          <w:color w:val="000000"/>
+          <w:kern w:val="0"/>
+          <w:sz w:val="18"/>
+          <w:szCs w:val="18"/>
+          <w:shd w:val="clear" w:fill="FFFFFE"/>
+          <w:lang w:val="en-US" w:eastAsia="zh-CN" w:bidi="ar"/>
+        </w:rPr>
+        <w:t>    </w:t>
+      </w:r>
+      <w:r>
+        <w:rPr>
+          <w:rFonts w:hint="default" w:ascii="Consolas" w:hAnsi="Consolas" w:eastAsia="Consolas" w:cs="Consolas"/>
+          <w:b w:val="0"/>
+          <w:bCs w:val="0"/>
+          <w:color w:val="A31515"/>
+          <w:kern w:val="0"/>
+          <w:sz w:val="18"/>
+          <w:szCs w:val="18"/>
+          <w:shd w:val="clear" w:fill="FFFFFE"/>
+          <w:lang w:val="en-US" w:eastAsia="zh-CN" w:bidi="ar"/>
+        </w:rPr>
+        <w:t>"data"</w:t>
+      </w:r>
+      <w:r>
+        <w:rPr>
+          <w:rFonts w:hint="default" w:ascii="Consolas" w:hAnsi="Consolas" w:eastAsia="Consolas" w:cs="Consolas"/>
+          <w:b w:val="0"/>
+          <w:bCs w:val="0"/>
+          <w:color w:val="000000"/>
+          <w:kern w:val="0"/>
+          <w:sz w:val="18"/>
+          <w:szCs w:val="18"/>
+          <w:shd w:val="clear" w:fill="FFFFFE"/>
+          <w:lang w:val="en-US" w:eastAsia="zh-CN" w:bidi="ar"/>
+        </w:rPr>
+        <w:t>: {</w:t>
+      </w:r>
+    </w:p>
+    <w:p>
+      <w:pPr>
+        <w:keepNext w:val="0"/>
+        <w:keepLines w:val="0"/>
+        <w:widowControl/>
+        <w:suppressLineNumbers w:val="0"/>
+        <w:shd w:val="clear" w:fill="FFFFFE"/>
+        <w:spacing w:line="270" w:lineRule="atLeast"/>
+        <w:jc w:val="left"/>
+        <w:rPr>
+          <w:rFonts w:hint="default" w:ascii="Consolas" w:hAnsi="Consolas" w:eastAsia="Consolas" w:cs="Consolas"/>
+          <w:b w:val="0"/>
+          <w:bCs w:val="0"/>
+          <w:color w:val="000000"/>
+          <w:sz w:val="18"/>
+          <w:szCs w:val="18"/>
+        </w:rPr>
+      </w:pPr>
+      <w:r>
+        <w:rPr>
+          <w:rFonts w:hint="default" w:ascii="Consolas" w:hAnsi="Consolas" w:eastAsia="Consolas" w:cs="Consolas"/>
+          <w:b w:val="0"/>
+          <w:bCs w:val="0"/>
+          <w:color w:val="000000"/>
+          <w:kern w:val="0"/>
+          <w:sz w:val="18"/>
+          <w:szCs w:val="18"/>
+          <w:shd w:val="clear" w:fill="FFFFFE"/>
+          <w:lang w:val="en-US" w:eastAsia="zh-CN" w:bidi="ar"/>
+        </w:rPr>
+        <w:t>        </w:t>
+      </w:r>
+      <w:r>
+        <w:rPr>
+          <w:rFonts w:hint="default" w:ascii="Consolas" w:hAnsi="Consolas" w:eastAsia="Consolas" w:cs="Consolas"/>
+          <w:b w:val="0"/>
+          <w:bCs w:val="0"/>
+          <w:color w:val="A31515"/>
+          <w:kern w:val="0"/>
+          <w:sz w:val="18"/>
+          <w:szCs w:val="18"/>
+          <w:shd w:val="clear" w:fill="FFFFFE"/>
+          <w:lang w:val="en-US" w:eastAsia="zh-CN" w:bidi="ar"/>
+        </w:rPr>
+        <w:t>"totle"</w:t>
+      </w:r>
+      <w:r>
+        <w:rPr>
+          <w:rFonts w:hint="default" w:ascii="Consolas" w:hAnsi="Consolas" w:eastAsia="Consolas" w:cs="Consolas"/>
+          <w:b w:val="0"/>
+          <w:bCs w:val="0"/>
+          <w:color w:val="000000"/>
+          <w:kern w:val="0"/>
+          <w:sz w:val="18"/>
+          <w:szCs w:val="18"/>
+          <w:shd w:val="clear" w:fill="FFFFFE"/>
+          <w:lang w:val="en-US" w:eastAsia="zh-CN" w:bidi="ar"/>
+        </w:rPr>
+        <w:t>: </w:t>
+      </w:r>
+      <w:r>
+        <w:rPr>
+          <w:rFonts w:hint="default" w:ascii="Consolas" w:hAnsi="Consolas" w:eastAsia="Consolas" w:cs="Consolas"/>
+          <w:b w:val="0"/>
+          <w:bCs w:val="0"/>
+          <w:color w:val="098658"/>
+          <w:kern w:val="0"/>
+          <w:sz w:val="18"/>
+          <w:szCs w:val="18"/>
+          <w:shd w:val="clear" w:fill="FFFFFE"/>
+          <w:lang w:val="en-US" w:eastAsia="zh-CN" w:bidi="ar"/>
+        </w:rPr>
+        <w:t>1</w:t>
+      </w:r>
+      <w:r>
+        <w:rPr>
+          <w:rFonts w:hint="default" w:ascii="Consolas" w:hAnsi="Consolas" w:eastAsia="Consolas" w:cs="Consolas"/>
+          <w:b w:val="0"/>
+          <w:bCs w:val="0"/>
+          <w:color w:val="000000"/>
+          <w:kern w:val="0"/>
+          <w:sz w:val="18"/>
+          <w:szCs w:val="18"/>
+          <w:shd w:val="clear" w:fill="FFFFFE"/>
+          <w:lang w:val="en-US" w:eastAsia="zh-CN" w:bidi="ar"/>
+        </w:rPr>
+        <w:t>,</w:t>
+      </w:r>
+    </w:p>
+    <w:p>
+      <w:pPr>
+        <w:keepNext w:val="0"/>
+        <w:keepLines w:val="0"/>
+        <w:widowControl/>
+        <w:suppressLineNumbers w:val="0"/>
+        <w:shd w:val="clear" w:fill="FFFFFE"/>
+        <w:spacing w:line="270" w:lineRule="atLeast"/>
+        <w:jc w:val="left"/>
+        <w:rPr>
+          <w:rFonts w:hint="default" w:ascii="Consolas" w:hAnsi="Consolas" w:eastAsia="Consolas" w:cs="Consolas"/>
+          <w:b w:val="0"/>
+          <w:bCs w:val="0"/>
+          <w:color w:val="000000"/>
+          <w:sz w:val="18"/>
+          <w:szCs w:val="18"/>
+        </w:rPr>
+      </w:pPr>
+      <w:r>
+        <w:rPr>
+          <w:rFonts w:hint="default" w:ascii="Consolas" w:hAnsi="Consolas" w:eastAsia="Consolas" w:cs="Consolas"/>
+          <w:b w:val="0"/>
+          <w:bCs w:val="0"/>
+          <w:color w:val="000000"/>
+          <w:kern w:val="0"/>
+          <w:sz w:val="18"/>
+          <w:szCs w:val="18"/>
+          <w:shd w:val="clear" w:fill="FFFFFE"/>
+          <w:lang w:val="en-US" w:eastAsia="zh-CN" w:bidi="ar"/>
+        </w:rPr>
+        <w:t>        </w:t>
+      </w:r>
+      <w:r>
+        <w:rPr>
+          <w:rFonts w:hint="default" w:ascii="Consolas" w:hAnsi="Consolas" w:eastAsia="Consolas" w:cs="Consolas"/>
+          <w:b w:val="0"/>
+          <w:bCs w:val="0"/>
+          <w:color w:val="A31515"/>
+          <w:kern w:val="0"/>
+          <w:sz w:val="18"/>
+          <w:szCs w:val="18"/>
+          <w:shd w:val="clear" w:fill="FFFFFE"/>
+          <w:lang w:val="en-US" w:eastAsia="zh-CN" w:bidi="ar"/>
+        </w:rPr>
+        <w:t>"data"</w:t>
+      </w:r>
+      <w:r>
+        <w:rPr>
+          <w:rFonts w:hint="default" w:ascii="Consolas" w:hAnsi="Consolas" w:eastAsia="Consolas" w:cs="Consolas"/>
+          <w:b w:val="0"/>
+          <w:bCs w:val="0"/>
+          <w:color w:val="000000"/>
+          <w:kern w:val="0"/>
+          <w:sz w:val="18"/>
+          <w:szCs w:val="18"/>
+          <w:shd w:val="clear" w:fill="FFFFFE"/>
+          <w:lang w:val="en-US" w:eastAsia="zh-CN" w:bidi="ar"/>
+        </w:rPr>
+        <w:t>: [</w:t>
+      </w:r>
+    </w:p>
+    <w:p>
+      <w:pPr>
+        <w:keepNext w:val="0"/>
+        <w:keepLines w:val="0"/>
+        <w:widowControl/>
+        <w:suppressLineNumbers w:val="0"/>
+        <w:shd w:val="clear" w:fill="FFFFFE"/>
+        <w:spacing w:line="270" w:lineRule="atLeast"/>
+        <w:jc w:val="left"/>
+        <w:rPr>
+          <w:rFonts w:hint="default" w:ascii="Consolas" w:hAnsi="Consolas" w:eastAsia="Consolas" w:cs="Consolas"/>
+          <w:b w:val="0"/>
+          <w:bCs w:val="0"/>
+          <w:color w:val="000000"/>
+          <w:sz w:val="18"/>
+          <w:szCs w:val="18"/>
+        </w:rPr>
+      </w:pPr>
+      <w:r>
+        <w:rPr>
+          <w:rFonts w:hint="default" w:ascii="Consolas" w:hAnsi="Consolas" w:eastAsia="Consolas" w:cs="Consolas"/>
+          <w:b w:val="0"/>
+          <w:bCs w:val="0"/>
+          <w:color w:val="000000"/>
+          <w:kern w:val="0"/>
+          <w:sz w:val="18"/>
+          <w:szCs w:val="18"/>
+          <w:shd w:val="clear" w:fill="FFFFFE"/>
+          <w:lang w:val="en-US" w:eastAsia="zh-CN" w:bidi="ar"/>
+        </w:rPr>
+        <w:t>            {</w:t>
+      </w:r>
+    </w:p>
+    <w:p>
+      <w:pPr>
+        <w:keepNext w:val="0"/>
+        <w:keepLines w:val="0"/>
+        <w:widowControl/>
+        <w:suppressLineNumbers w:val="0"/>
+        <w:shd w:val="clear" w:fill="FFFFFE"/>
+        <w:spacing w:line="270" w:lineRule="atLeast"/>
+        <w:jc w:val="left"/>
+        <w:rPr>
+          <w:rFonts w:hint="default" w:ascii="Consolas" w:hAnsi="Consolas" w:eastAsia="Consolas" w:cs="Consolas"/>
+          <w:b w:val="0"/>
+          <w:bCs w:val="0"/>
+          <w:color w:val="000000"/>
+          <w:sz w:val="18"/>
+          <w:szCs w:val="18"/>
+        </w:rPr>
+      </w:pPr>
+      <w:r>
+        <w:rPr>
+          <w:rFonts w:hint="default" w:ascii="Consolas" w:hAnsi="Consolas" w:eastAsia="Consolas" w:cs="Consolas"/>
+          <w:b w:val="0"/>
+          <w:bCs w:val="0"/>
+          <w:color w:val="000000"/>
+          <w:kern w:val="0"/>
+          <w:sz w:val="18"/>
+          <w:szCs w:val="18"/>
+          <w:shd w:val="clear" w:fill="FFFFFE"/>
+          <w:lang w:val="en-US" w:eastAsia="zh-CN" w:bidi="ar"/>
+        </w:rPr>
+        <w:t>                </w:t>
+      </w:r>
+      <w:r>
+        <w:rPr>
+          <w:rFonts w:hint="default" w:ascii="Consolas" w:hAnsi="Consolas" w:eastAsia="Consolas" w:cs="Consolas"/>
+          <w:b w:val="0"/>
+          <w:bCs w:val="0"/>
+          <w:color w:val="A31515"/>
+          <w:kern w:val="0"/>
+          <w:sz w:val="18"/>
+          <w:szCs w:val="18"/>
+          <w:shd w:val="clear" w:fill="FFFFFE"/>
+          <w:lang w:val="en-US" w:eastAsia="zh-CN" w:bidi="ar"/>
+        </w:rPr>
+        <w:t>"id"</w:t>
+      </w:r>
+      <w:r>
+        <w:rPr>
+          <w:rFonts w:hint="default" w:ascii="Consolas" w:hAnsi="Consolas" w:eastAsia="Consolas" w:cs="Consolas"/>
+          <w:b w:val="0"/>
+          <w:bCs w:val="0"/>
+          <w:color w:val="000000"/>
+          <w:kern w:val="0"/>
+          <w:sz w:val="18"/>
+          <w:szCs w:val="18"/>
+          <w:shd w:val="clear" w:fill="FFFFFE"/>
+          <w:lang w:val="en-US" w:eastAsia="zh-CN" w:bidi="ar"/>
+        </w:rPr>
+        <w:t>: </w:t>
+      </w:r>
+      <w:r>
+        <w:rPr>
+          <w:rFonts w:hint="default" w:ascii="Consolas" w:hAnsi="Consolas" w:eastAsia="Consolas" w:cs="Consolas"/>
+          <w:b w:val="0"/>
+          <w:bCs w:val="0"/>
+          <w:color w:val="0451A5"/>
+          <w:kern w:val="0"/>
+          <w:sz w:val="18"/>
+          <w:szCs w:val="18"/>
+          <w:shd w:val="clear" w:fill="FFFFFE"/>
+          <w:lang w:val="en-US" w:eastAsia="zh-CN" w:bidi="ar"/>
+        </w:rPr>
+        <w:t>"2b6e328a-ee2b-4111-ac65-2ff9d60e6a07"</w:t>
+      </w:r>
+      <w:r>
+        <w:rPr>
+          <w:rFonts w:hint="default" w:ascii="Consolas" w:hAnsi="Consolas" w:eastAsia="Consolas" w:cs="Consolas"/>
+          <w:b w:val="0"/>
+          <w:bCs w:val="0"/>
+          <w:color w:val="000000"/>
+          <w:kern w:val="0"/>
+          <w:sz w:val="18"/>
+          <w:szCs w:val="18"/>
+          <w:shd w:val="clear" w:fill="FFFFFE"/>
+          <w:lang w:val="en-US" w:eastAsia="zh-CN" w:bidi="ar"/>
+        </w:rPr>
+        <w:t>,</w:t>
+      </w:r>
+    </w:p>
+    <w:p>
+      <w:pPr>
+        <w:keepNext w:val="0"/>
+        <w:keepLines w:val="0"/>
+        <w:widowControl/>
+        <w:suppressLineNumbers w:val="0"/>
+        <w:shd w:val="clear" w:fill="FFFFFE"/>
+        <w:spacing w:line="270" w:lineRule="atLeast"/>
+        <w:jc w:val="left"/>
+        <w:rPr>
+          <w:rFonts w:hint="default" w:ascii="Consolas" w:hAnsi="Consolas" w:eastAsia="Consolas" w:cs="Consolas"/>
+          <w:b w:val="0"/>
+          <w:bCs w:val="0"/>
+          <w:color w:val="000000"/>
+          <w:sz w:val="18"/>
+          <w:szCs w:val="18"/>
+        </w:rPr>
+      </w:pPr>
+      <w:r>
+        <w:rPr>
+          <w:rFonts w:hint="default" w:ascii="Consolas" w:hAnsi="Consolas" w:eastAsia="Consolas" w:cs="Consolas"/>
+          <w:b w:val="0"/>
+          <w:bCs w:val="0"/>
+          <w:color w:val="000000"/>
+          <w:kern w:val="0"/>
+          <w:sz w:val="18"/>
+          <w:szCs w:val="18"/>
+          <w:shd w:val="clear" w:fill="FFFFFE"/>
+          <w:lang w:val="en-US" w:eastAsia="zh-CN" w:bidi="ar"/>
+        </w:rPr>
+        <w:t>                </w:t>
+      </w:r>
+      <w:r>
+        <w:rPr>
+          <w:rFonts w:hint="default" w:ascii="Consolas" w:hAnsi="Consolas" w:eastAsia="Consolas" w:cs="Consolas"/>
+          <w:b w:val="0"/>
+          <w:bCs w:val="0"/>
+          <w:color w:val="A31515"/>
+          <w:kern w:val="0"/>
+          <w:sz w:val="18"/>
+          <w:szCs w:val="18"/>
+          <w:shd w:val="clear" w:fill="FFFFFE"/>
+          <w:lang w:val="en-US" w:eastAsia="zh-CN" w:bidi="ar"/>
+        </w:rPr>
+        <w:t>"flowTitle"</w:t>
+      </w:r>
+      <w:r>
+        <w:rPr>
+          <w:rFonts w:hint="default" w:ascii="Consolas" w:hAnsi="Consolas" w:eastAsia="Consolas" w:cs="Consolas"/>
+          <w:b w:val="0"/>
+          <w:bCs w:val="0"/>
+          <w:color w:val="000000"/>
+          <w:kern w:val="0"/>
+          <w:sz w:val="18"/>
+          <w:szCs w:val="18"/>
+          <w:shd w:val="clear" w:fill="FFFFFE"/>
+          <w:lang w:val="en-US" w:eastAsia="zh-CN" w:bidi="ar"/>
+        </w:rPr>
+        <w:t>: </w:t>
+      </w:r>
+      <w:r>
+        <w:rPr>
+          <w:rFonts w:hint="default" w:ascii="Consolas" w:hAnsi="Consolas" w:eastAsia="Consolas" w:cs="Consolas"/>
+          <w:b w:val="0"/>
+          <w:bCs w:val="0"/>
+          <w:color w:val="0451A5"/>
+          <w:kern w:val="0"/>
+          <w:sz w:val="18"/>
+          <w:szCs w:val="18"/>
+          <w:shd w:val="clear" w:fill="FFFFFE"/>
+          <w:lang w:val="en-US" w:eastAsia="zh-CN" w:bidi="ar"/>
+        </w:rPr>
+        <w:t>"预警建议标题"</w:t>
+      </w:r>
+      <w:r>
+        <w:rPr>
+          <w:rFonts w:hint="default" w:ascii="Consolas" w:hAnsi="Consolas" w:eastAsia="Consolas" w:cs="Consolas"/>
+          <w:b w:val="0"/>
+          <w:bCs w:val="0"/>
+          <w:color w:val="000000"/>
+          <w:kern w:val="0"/>
+          <w:sz w:val="18"/>
+          <w:szCs w:val="18"/>
+          <w:shd w:val="clear" w:fill="FFFFFE"/>
+          <w:lang w:val="en-US" w:eastAsia="zh-CN" w:bidi="ar"/>
+        </w:rPr>
+        <w:t>,</w:t>
+      </w:r>
+    </w:p>
+    <w:p>
+      <w:pPr>
+        <w:keepNext w:val="0"/>
+        <w:keepLines w:val="0"/>
+        <w:widowControl/>
+        <w:suppressLineNumbers w:val="0"/>
+        <w:shd w:val="clear" w:fill="FFFFFE"/>
+        <w:spacing w:line="270" w:lineRule="atLeast"/>
+        <w:jc w:val="left"/>
+        <w:rPr>
+          <w:rFonts w:hint="default" w:ascii="Consolas" w:hAnsi="Consolas" w:eastAsia="Consolas" w:cs="Consolas"/>
+          <w:b w:val="0"/>
+          <w:bCs w:val="0"/>
+          <w:color w:val="000000"/>
+          <w:sz w:val="18"/>
+          <w:szCs w:val="18"/>
+        </w:rPr>
+      </w:pPr>
+      <w:r>
+        <w:rPr>
+          <w:rFonts w:hint="default" w:ascii="Consolas" w:hAnsi="Consolas" w:eastAsia="Consolas" w:cs="Consolas"/>
+          <w:b w:val="0"/>
+          <w:bCs w:val="0"/>
+          <w:color w:val="000000"/>
+          <w:kern w:val="0"/>
+          <w:sz w:val="18"/>
+          <w:szCs w:val="18"/>
+          <w:shd w:val="clear" w:fill="FFFFFE"/>
+          <w:lang w:val="en-US" w:eastAsia="zh-CN" w:bidi="ar"/>
+        </w:rPr>
+        <w:t>                </w:t>
+      </w:r>
+      <w:r>
+        <w:rPr>
+          <w:rFonts w:hint="default" w:ascii="Consolas" w:hAnsi="Consolas" w:eastAsia="Consolas" w:cs="Consolas"/>
+          <w:b w:val="0"/>
+          <w:bCs w:val="0"/>
+          <w:color w:val="A31515"/>
+          <w:kern w:val="0"/>
+          <w:sz w:val="18"/>
+          <w:szCs w:val="18"/>
+          <w:shd w:val="clear" w:fill="FFFFFE"/>
+          <w:lang w:val="en-US" w:eastAsia="zh-CN" w:bidi="ar"/>
+        </w:rPr>
+        <w:t>"flowContent"</w:t>
+      </w:r>
+      <w:r>
+        <w:rPr>
+          <w:rFonts w:hint="default" w:ascii="Consolas" w:hAnsi="Consolas" w:eastAsia="Consolas" w:cs="Consolas"/>
+          <w:b w:val="0"/>
+          <w:bCs w:val="0"/>
+          <w:color w:val="000000"/>
+          <w:kern w:val="0"/>
+          <w:sz w:val="18"/>
+          <w:szCs w:val="18"/>
+          <w:shd w:val="clear" w:fill="FFFFFE"/>
+          <w:lang w:val="en-US" w:eastAsia="zh-CN" w:bidi="ar"/>
+        </w:rPr>
+        <w:t>: </w:t>
+      </w:r>
+      <w:r>
+        <w:rPr>
+          <w:rFonts w:hint="default" w:ascii="Consolas" w:hAnsi="Consolas" w:eastAsia="Consolas" w:cs="Consolas"/>
+          <w:b w:val="0"/>
+          <w:bCs w:val="0"/>
+          <w:color w:val="0451A5"/>
+          <w:kern w:val="0"/>
+          <w:sz w:val="18"/>
+          <w:szCs w:val="18"/>
+          <w:shd w:val="clear" w:fill="FFFFFE"/>
+          <w:lang w:val="en-US" w:eastAsia="zh-CN" w:bidi="ar"/>
+        </w:rPr>
+        <w:t>"预警建议内容"</w:t>
+      </w:r>
+      <w:r>
+        <w:rPr>
+          <w:rFonts w:hint="default" w:ascii="Consolas" w:hAnsi="Consolas" w:eastAsia="Consolas" w:cs="Consolas"/>
+          <w:b w:val="0"/>
+          <w:bCs w:val="0"/>
+          <w:color w:val="000000"/>
+          <w:kern w:val="0"/>
+          <w:sz w:val="18"/>
+          <w:szCs w:val="18"/>
+          <w:shd w:val="clear" w:fill="FFFFFE"/>
+          <w:lang w:val="en-US" w:eastAsia="zh-CN" w:bidi="ar"/>
+        </w:rPr>
+        <w:t>,</w:t>
+      </w:r>
+    </w:p>
+    <w:p>
+      <w:pPr>
+        <w:keepNext w:val="0"/>
+        <w:keepLines w:val="0"/>
+        <w:widowControl/>
+        <w:suppressLineNumbers w:val="0"/>
+        <w:shd w:val="clear" w:fill="FFFFFE"/>
+        <w:spacing w:line="270" w:lineRule="atLeast"/>
+        <w:jc w:val="left"/>
+        <w:rPr>
+          <w:rFonts w:hint="default" w:ascii="Consolas" w:hAnsi="Consolas" w:eastAsia="Consolas" w:cs="Consolas"/>
+          <w:b w:val="0"/>
+          <w:bCs w:val="0"/>
+          <w:color w:val="000000"/>
+          <w:sz w:val="18"/>
+          <w:szCs w:val="18"/>
+        </w:rPr>
+      </w:pPr>
+      <w:r>
+        <w:rPr>
+          <w:rFonts w:hint="default" w:ascii="Consolas" w:hAnsi="Consolas" w:eastAsia="Consolas" w:cs="Consolas"/>
+          <w:b w:val="0"/>
+          <w:bCs w:val="0"/>
+          <w:color w:val="000000"/>
+          <w:kern w:val="0"/>
+          <w:sz w:val="18"/>
+          <w:szCs w:val="18"/>
+          <w:shd w:val="clear" w:fill="FFFFFE"/>
+          <w:lang w:val="en-US" w:eastAsia="zh-CN" w:bidi="ar"/>
+        </w:rPr>
+        <w:t>                </w:t>
+      </w:r>
+      <w:r>
+        <w:rPr>
+          <w:rFonts w:hint="default" w:ascii="Consolas" w:hAnsi="Consolas" w:eastAsia="Consolas" w:cs="Consolas"/>
+          <w:b w:val="0"/>
+          <w:bCs w:val="0"/>
+          <w:color w:val="A31515"/>
+          <w:kern w:val="0"/>
+          <w:sz w:val="18"/>
+          <w:szCs w:val="18"/>
+          <w:shd w:val="clear" w:fill="FFFFFE"/>
+          <w:lang w:val="en-US" w:eastAsia="zh-CN" w:bidi="ar"/>
+        </w:rPr>
+        <w:t>"status"</w:t>
+      </w:r>
+      <w:r>
+        <w:rPr>
+          <w:rFonts w:hint="default" w:ascii="Consolas" w:hAnsi="Consolas" w:eastAsia="Consolas" w:cs="Consolas"/>
+          <w:b w:val="0"/>
+          <w:bCs w:val="0"/>
+          <w:color w:val="000000"/>
+          <w:kern w:val="0"/>
+          <w:sz w:val="18"/>
+          <w:szCs w:val="18"/>
+          <w:shd w:val="clear" w:fill="FFFFFE"/>
+          <w:lang w:val="en-US" w:eastAsia="zh-CN" w:bidi="ar"/>
+        </w:rPr>
+        <w:t>: </w:t>
+      </w:r>
+      <w:r>
+        <w:rPr>
+          <w:rFonts w:hint="default" w:ascii="Consolas" w:hAnsi="Consolas" w:eastAsia="Consolas" w:cs="Consolas"/>
+          <w:b w:val="0"/>
+          <w:bCs w:val="0"/>
+          <w:color w:val="0451A5"/>
+          <w:kern w:val="0"/>
+          <w:sz w:val="18"/>
+          <w:szCs w:val="18"/>
+          <w:shd w:val="clear" w:fill="FFFFFE"/>
+          <w:lang w:val="en-US" w:eastAsia="zh-CN" w:bidi="ar"/>
+        </w:rPr>
+        <w:t>""</w:t>
+      </w:r>
+      <w:r>
+        <w:rPr>
+          <w:rFonts w:hint="default" w:ascii="Consolas" w:hAnsi="Consolas" w:eastAsia="Consolas" w:cs="Consolas"/>
+          <w:b w:val="0"/>
+          <w:bCs w:val="0"/>
+          <w:color w:val="000000"/>
+          <w:kern w:val="0"/>
+          <w:sz w:val="18"/>
+          <w:szCs w:val="18"/>
+          <w:shd w:val="clear" w:fill="FFFFFE"/>
+          <w:lang w:val="en-US" w:eastAsia="zh-CN" w:bidi="ar"/>
+        </w:rPr>
+        <w:t>,</w:t>
+      </w:r>
+    </w:p>
+    <w:p>
+      <w:pPr>
+        <w:keepNext w:val="0"/>
+        <w:keepLines w:val="0"/>
+        <w:widowControl/>
+        <w:suppressLineNumbers w:val="0"/>
+        <w:shd w:val="clear" w:fill="FFFFFE"/>
+        <w:spacing w:line="270" w:lineRule="atLeast"/>
+        <w:jc w:val="left"/>
+        <w:rPr>
+          <w:rFonts w:hint="default" w:ascii="Consolas" w:hAnsi="Consolas" w:eastAsia="Consolas" w:cs="Consolas"/>
+          <w:b w:val="0"/>
+          <w:bCs w:val="0"/>
+          <w:color w:val="000000"/>
+          <w:sz w:val="18"/>
+          <w:szCs w:val="18"/>
+        </w:rPr>
+      </w:pPr>
+      <w:r>
+        <w:rPr>
+          <w:rFonts w:hint="default" w:ascii="Consolas" w:hAnsi="Consolas" w:eastAsia="Consolas" w:cs="Consolas"/>
+          <w:b w:val="0"/>
+          <w:bCs w:val="0"/>
+          <w:color w:val="000000"/>
+          <w:kern w:val="0"/>
+          <w:sz w:val="18"/>
+          <w:szCs w:val="18"/>
+          <w:shd w:val="clear" w:fill="FFFFFE"/>
+          <w:lang w:val="en-US" w:eastAsia="zh-CN" w:bidi="ar"/>
+        </w:rPr>
+        <w:t>                </w:t>
+      </w:r>
+      <w:r>
+        <w:rPr>
+          <w:rFonts w:hint="default" w:ascii="Consolas" w:hAnsi="Consolas" w:eastAsia="Consolas" w:cs="Consolas"/>
+          <w:b w:val="0"/>
+          <w:bCs w:val="0"/>
+          <w:color w:val="A31515"/>
+          <w:kern w:val="0"/>
+          <w:sz w:val="18"/>
+          <w:szCs w:val="18"/>
+          <w:shd w:val="clear" w:fill="FFFFFE"/>
+          <w:lang w:val="en-US" w:eastAsia="zh-CN" w:bidi="ar"/>
+        </w:rPr>
+        <w:t>"createTime"</w:t>
+      </w:r>
+      <w:r>
+        <w:rPr>
+          <w:rFonts w:hint="default" w:ascii="Consolas" w:hAnsi="Consolas" w:eastAsia="Consolas" w:cs="Consolas"/>
+          <w:b w:val="0"/>
+          <w:bCs w:val="0"/>
+          <w:color w:val="000000"/>
+          <w:kern w:val="0"/>
+          <w:sz w:val="18"/>
+          <w:szCs w:val="18"/>
+          <w:shd w:val="clear" w:fill="FFFFFE"/>
+          <w:lang w:val="en-US" w:eastAsia="zh-CN" w:bidi="ar"/>
+        </w:rPr>
+        <w:t>: </w:t>
+      </w:r>
+      <w:r>
+        <w:rPr>
+          <w:rFonts w:hint="default" w:ascii="Consolas" w:hAnsi="Consolas" w:eastAsia="Consolas" w:cs="Consolas"/>
+          <w:b w:val="0"/>
+          <w:bCs w:val="0"/>
+          <w:color w:val="0451A5"/>
+          <w:kern w:val="0"/>
+          <w:sz w:val="18"/>
+          <w:szCs w:val="18"/>
+          <w:shd w:val="clear" w:fill="FFFFFE"/>
+          <w:lang w:val="en-US" w:eastAsia="zh-CN" w:bidi="ar"/>
+        </w:rPr>
+        <w:t>"2023-02-26 22:17:38"</w:t>
+      </w:r>
+      <w:r>
+        <w:rPr>
+          <w:rFonts w:hint="default" w:ascii="Consolas" w:hAnsi="Consolas" w:eastAsia="Consolas" w:cs="Consolas"/>
+          <w:b w:val="0"/>
+          <w:bCs w:val="0"/>
+          <w:color w:val="000000"/>
+          <w:kern w:val="0"/>
+          <w:sz w:val="18"/>
+          <w:szCs w:val="18"/>
+          <w:shd w:val="clear" w:fill="FFFFFE"/>
+          <w:lang w:val="en-US" w:eastAsia="zh-CN" w:bidi="ar"/>
+        </w:rPr>
+        <w:t>,</w:t>
+      </w:r>
+    </w:p>
+    <w:p>
+      <w:pPr>
+        <w:keepNext w:val="0"/>
+        <w:keepLines w:val="0"/>
+        <w:widowControl/>
+        <w:suppressLineNumbers w:val="0"/>
+        <w:shd w:val="clear" w:fill="FFFFFE"/>
+        <w:spacing w:line="270" w:lineRule="atLeast"/>
+        <w:jc w:val="left"/>
+        <w:rPr>
+          <w:rFonts w:hint="default" w:ascii="Consolas" w:hAnsi="Consolas" w:eastAsia="Consolas" w:cs="Consolas"/>
+          <w:b w:val="0"/>
+          <w:bCs w:val="0"/>
+          <w:color w:val="000000"/>
+          <w:sz w:val="18"/>
+          <w:szCs w:val="18"/>
+        </w:rPr>
+      </w:pPr>
+      <w:r>
+        <w:rPr>
+          <w:rFonts w:hint="default" w:ascii="Consolas" w:hAnsi="Consolas" w:eastAsia="Consolas" w:cs="Consolas"/>
+          <w:b w:val="0"/>
+          <w:bCs w:val="0"/>
+          <w:color w:val="000000"/>
+          <w:kern w:val="0"/>
+          <w:sz w:val="18"/>
+          <w:szCs w:val="18"/>
+          <w:shd w:val="clear" w:fill="FFFFFE"/>
+          <w:lang w:val="en-US" w:eastAsia="zh-CN" w:bidi="ar"/>
+        </w:rPr>
+        <w:t>                </w:t>
+      </w:r>
+      <w:r>
+        <w:rPr>
+          <w:rFonts w:hint="default" w:ascii="Consolas" w:hAnsi="Consolas" w:eastAsia="Consolas" w:cs="Consolas"/>
+          <w:b w:val="0"/>
+          <w:bCs w:val="0"/>
+          <w:color w:val="A31515"/>
+          <w:kern w:val="0"/>
+          <w:sz w:val="18"/>
+          <w:szCs w:val="18"/>
+          <w:shd w:val="clear" w:fill="FFFFFE"/>
+          <w:lang w:val="en-US" w:eastAsia="zh-CN" w:bidi="ar"/>
+        </w:rPr>
+        <w:t>"userId"</w:t>
+      </w:r>
+      <w:r>
+        <w:rPr>
+          <w:rFonts w:hint="default" w:ascii="Consolas" w:hAnsi="Consolas" w:eastAsia="Consolas" w:cs="Consolas"/>
+          <w:b w:val="0"/>
+          <w:bCs w:val="0"/>
+          <w:color w:val="000000"/>
+          <w:kern w:val="0"/>
+          <w:sz w:val="18"/>
+          <w:szCs w:val="18"/>
+          <w:shd w:val="clear" w:fill="FFFFFE"/>
+          <w:lang w:val="en-US" w:eastAsia="zh-CN" w:bidi="ar"/>
+        </w:rPr>
+        <w:t>: </w:t>
+      </w:r>
+      <w:r>
+        <w:rPr>
+          <w:rFonts w:hint="default" w:ascii="Consolas" w:hAnsi="Consolas" w:eastAsia="Consolas" w:cs="Consolas"/>
+          <w:b w:val="0"/>
+          <w:bCs w:val="0"/>
+          <w:color w:val="0451A5"/>
+          <w:kern w:val="0"/>
+          <w:sz w:val="18"/>
+          <w:szCs w:val="18"/>
+          <w:shd w:val="clear" w:fill="FFFFFE"/>
+          <w:lang w:val="en-US" w:eastAsia="zh-CN" w:bidi="ar"/>
+        </w:rPr>
+        <w:t>"ab266e22-0737-4fb8-a1cd-f6a392806da5"</w:t>
+      </w:r>
+      <w:r>
+        <w:rPr>
+          <w:rFonts w:hint="default" w:ascii="Consolas" w:hAnsi="Consolas" w:eastAsia="Consolas" w:cs="Consolas"/>
+          <w:b w:val="0"/>
+          <w:bCs w:val="0"/>
+          <w:color w:val="000000"/>
+          <w:kern w:val="0"/>
+          <w:sz w:val="18"/>
+          <w:szCs w:val="18"/>
+          <w:shd w:val="clear" w:fill="FFFFFE"/>
+          <w:lang w:val="en-US" w:eastAsia="zh-CN" w:bidi="ar"/>
+        </w:rPr>
+        <w:t>,</w:t>
+      </w:r>
+    </w:p>
+    <w:p>
+      <w:pPr>
+        <w:keepNext w:val="0"/>
+        <w:keepLines w:val="0"/>
+        <w:widowControl/>
+        <w:suppressLineNumbers w:val="0"/>
+        <w:shd w:val="clear" w:fill="FFFFFE"/>
+        <w:spacing w:line="270" w:lineRule="atLeast"/>
+        <w:jc w:val="left"/>
+        <w:rPr>
+          <w:rFonts w:hint="default" w:ascii="Consolas" w:hAnsi="Consolas" w:eastAsia="Consolas" w:cs="Consolas"/>
+          <w:b w:val="0"/>
+          <w:bCs w:val="0"/>
+          <w:color w:val="000000"/>
+          <w:sz w:val="18"/>
+          <w:szCs w:val="18"/>
+        </w:rPr>
+      </w:pPr>
+      <w:r>
+        <w:rPr>
+          <w:rFonts w:hint="default" w:ascii="Consolas" w:hAnsi="Consolas" w:eastAsia="Consolas" w:cs="Consolas"/>
+          <w:b w:val="0"/>
+          <w:bCs w:val="0"/>
+          <w:color w:val="000000"/>
+          <w:kern w:val="0"/>
+          <w:sz w:val="18"/>
+          <w:szCs w:val="18"/>
+          <w:shd w:val="clear" w:fill="FFFFFE"/>
+          <w:lang w:val="en-US" w:eastAsia="zh-CN" w:bidi="ar"/>
+        </w:rPr>
+        <w:t>                </w:t>
+      </w:r>
+      <w:r>
+        <w:rPr>
+          <w:rFonts w:hint="default" w:ascii="Consolas" w:hAnsi="Consolas" w:eastAsia="Consolas" w:cs="Consolas"/>
+          <w:b w:val="0"/>
+          <w:bCs w:val="0"/>
+          <w:color w:val="A31515"/>
+          <w:kern w:val="0"/>
+          <w:sz w:val="18"/>
+          <w:szCs w:val="18"/>
+          <w:shd w:val="clear" w:fill="FFFFFE"/>
+          <w:lang w:val="en-US" w:eastAsia="zh-CN" w:bidi="ar"/>
+        </w:rPr>
+        <w:t>"warnLevel"</w:t>
+      </w:r>
+      <w:r>
+        <w:rPr>
+          <w:rFonts w:hint="default" w:ascii="Consolas" w:hAnsi="Consolas" w:eastAsia="Consolas" w:cs="Consolas"/>
+          <w:b w:val="0"/>
+          <w:bCs w:val="0"/>
+          <w:color w:val="000000"/>
+          <w:kern w:val="0"/>
+          <w:sz w:val="18"/>
+          <w:szCs w:val="18"/>
+          <w:shd w:val="clear" w:fill="FFFFFE"/>
+          <w:lang w:val="en-US" w:eastAsia="zh-CN" w:bidi="ar"/>
+        </w:rPr>
+        <w:t>: </w:t>
+      </w:r>
+      <w:r>
+        <w:rPr>
+          <w:rFonts w:hint="default" w:ascii="Consolas" w:hAnsi="Consolas" w:eastAsia="Consolas" w:cs="Consolas"/>
+          <w:b w:val="0"/>
+          <w:bCs w:val="0"/>
+          <w:color w:val="098658"/>
+          <w:kern w:val="0"/>
+          <w:sz w:val="18"/>
+          <w:szCs w:val="18"/>
+          <w:shd w:val="clear" w:fill="FFFFFE"/>
+          <w:lang w:val="en-US" w:eastAsia="zh-CN" w:bidi="ar"/>
+        </w:rPr>
+        <w:t>1</w:t>
+      </w:r>
+      <w:r>
+        <w:rPr>
+          <w:rFonts w:hint="default" w:ascii="Consolas" w:hAnsi="Consolas" w:eastAsia="Consolas" w:cs="Consolas"/>
+          <w:b w:val="0"/>
+          <w:bCs w:val="0"/>
+          <w:color w:val="000000"/>
+          <w:kern w:val="0"/>
+          <w:sz w:val="18"/>
+          <w:szCs w:val="18"/>
+          <w:shd w:val="clear" w:fill="FFFFFE"/>
+          <w:lang w:val="en-US" w:eastAsia="zh-CN" w:bidi="ar"/>
+        </w:rPr>
+        <w:t>,</w:t>
+      </w:r>
+    </w:p>
+    <w:p>
+      <w:pPr>
+        <w:keepNext w:val="0"/>
+        <w:keepLines w:val="0"/>
+        <w:widowControl/>
+        <w:suppressLineNumbers w:val="0"/>
+        <w:shd w:val="clear" w:fill="FFFFFE"/>
+        <w:spacing w:line="270" w:lineRule="atLeast"/>
+        <w:jc w:val="left"/>
+        <w:rPr>
+          <w:rFonts w:hint="default" w:ascii="Consolas" w:hAnsi="Consolas" w:eastAsia="Consolas" w:cs="Consolas"/>
+          <w:b w:val="0"/>
+          <w:bCs w:val="0"/>
+          <w:color w:val="000000"/>
+          <w:sz w:val="18"/>
+          <w:szCs w:val="18"/>
+        </w:rPr>
+      </w:pPr>
+      <w:r>
+        <w:rPr>
+          <w:rFonts w:hint="default" w:ascii="Consolas" w:hAnsi="Consolas" w:eastAsia="Consolas" w:cs="Consolas"/>
+          <w:b w:val="0"/>
+          <w:bCs w:val="0"/>
+          <w:color w:val="000000"/>
+          <w:kern w:val="0"/>
+          <w:sz w:val="18"/>
+          <w:szCs w:val="18"/>
+          <w:shd w:val="clear" w:fill="FFFFFE"/>
+          <w:lang w:val="en-US" w:eastAsia="zh-CN" w:bidi="ar"/>
+        </w:rPr>
+        <w:t>                </w:t>
+      </w:r>
+      <w:r>
+        <w:rPr>
+          <w:rFonts w:hint="default" w:ascii="Consolas" w:hAnsi="Consolas" w:eastAsia="Consolas" w:cs="Consolas"/>
+          <w:b w:val="0"/>
+          <w:bCs w:val="0"/>
+          <w:color w:val="A31515"/>
+          <w:kern w:val="0"/>
+          <w:sz w:val="18"/>
+          <w:szCs w:val="18"/>
+          <w:shd w:val="clear" w:fill="FFFFFE"/>
+          <w:lang w:val="en-US" w:eastAsia="zh-CN" w:bidi="ar"/>
+        </w:rPr>
+        <w:t>"pageNum"</w:t>
+      </w:r>
+      <w:r>
+        <w:rPr>
+          <w:rFonts w:hint="default" w:ascii="Consolas" w:hAnsi="Consolas" w:eastAsia="Consolas" w:cs="Consolas"/>
+          <w:b w:val="0"/>
+          <w:bCs w:val="0"/>
+          <w:color w:val="000000"/>
+          <w:kern w:val="0"/>
+          <w:sz w:val="18"/>
+          <w:szCs w:val="18"/>
+          <w:shd w:val="clear" w:fill="FFFFFE"/>
+          <w:lang w:val="en-US" w:eastAsia="zh-CN" w:bidi="ar"/>
+        </w:rPr>
+        <w:t>: </w:t>
+      </w:r>
+      <w:r>
+        <w:rPr>
+          <w:rFonts w:hint="default" w:ascii="Consolas" w:hAnsi="Consolas" w:eastAsia="Consolas" w:cs="Consolas"/>
+          <w:b/>
+          <w:bCs/>
+          <w:color w:val="0451A5"/>
+          <w:kern w:val="0"/>
+          <w:sz w:val="18"/>
+          <w:szCs w:val="18"/>
+          <w:shd w:val="clear" w:fill="FFFFFE"/>
+          <w:lang w:val="en-US" w:eastAsia="zh-CN" w:bidi="ar"/>
+        </w:rPr>
+        <w:t>null</w:t>
+      </w:r>
+      <w:r>
+        <w:rPr>
+          <w:rFonts w:hint="default" w:ascii="Consolas" w:hAnsi="Consolas" w:eastAsia="Consolas" w:cs="Consolas"/>
+          <w:b w:val="0"/>
+          <w:bCs w:val="0"/>
+          <w:color w:val="000000"/>
+          <w:kern w:val="0"/>
+          <w:sz w:val="18"/>
+          <w:szCs w:val="18"/>
+          <w:shd w:val="clear" w:fill="FFFFFE"/>
+          <w:lang w:val="en-US" w:eastAsia="zh-CN" w:bidi="ar"/>
+        </w:rPr>
+        <w:t>,</w:t>
+      </w:r>
+    </w:p>
+    <w:p>
+      <w:pPr>
+        <w:keepNext w:val="0"/>
+        <w:keepLines w:val="0"/>
+        <w:widowControl/>
+        <w:suppressLineNumbers w:val="0"/>
+        <w:shd w:val="clear" w:fill="FFFFFE"/>
+        <w:spacing w:line="270" w:lineRule="atLeast"/>
+        <w:jc w:val="left"/>
+        <w:rPr>
+          <w:rFonts w:hint="default" w:ascii="Consolas" w:hAnsi="Consolas" w:eastAsia="Consolas" w:cs="Consolas"/>
+          <w:b w:val="0"/>
+          <w:bCs w:val="0"/>
+          <w:color w:val="000000"/>
+          <w:sz w:val="18"/>
+          <w:szCs w:val="18"/>
+        </w:rPr>
+      </w:pPr>
+      <w:r>
+        <w:rPr>
+          <w:rFonts w:hint="default" w:ascii="Consolas" w:hAnsi="Consolas" w:eastAsia="Consolas" w:cs="Consolas"/>
+          <w:b w:val="0"/>
+          <w:bCs w:val="0"/>
+          <w:color w:val="000000"/>
+          <w:kern w:val="0"/>
+          <w:sz w:val="18"/>
+          <w:szCs w:val="18"/>
+          <w:shd w:val="clear" w:fill="FFFFFE"/>
+          <w:lang w:val="en-US" w:eastAsia="zh-CN" w:bidi="ar"/>
+        </w:rPr>
+        <w:t>                </w:t>
+      </w:r>
+      <w:r>
+        <w:rPr>
+          <w:rFonts w:hint="default" w:ascii="Consolas" w:hAnsi="Consolas" w:eastAsia="Consolas" w:cs="Consolas"/>
+          <w:b w:val="0"/>
+          <w:bCs w:val="0"/>
+          <w:color w:val="A31515"/>
+          <w:kern w:val="0"/>
+          <w:sz w:val="18"/>
+          <w:szCs w:val="18"/>
+          <w:shd w:val="clear" w:fill="FFFFFE"/>
+          <w:lang w:val="en-US" w:eastAsia="zh-CN" w:bidi="ar"/>
+        </w:rPr>
+        <w:t>"pageSize"</w:t>
+      </w:r>
+      <w:r>
+        <w:rPr>
+          <w:rFonts w:hint="default" w:ascii="Consolas" w:hAnsi="Consolas" w:eastAsia="Consolas" w:cs="Consolas"/>
+          <w:b w:val="0"/>
+          <w:bCs w:val="0"/>
+          <w:color w:val="000000"/>
+          <w:kern w:val="0"/>
+          <w:sz w:val="18"/>
+          <w:szCs w:val="18"/>
+          <w:shd w:val="clear" w:fill="FFFFFE"/>
+          <w:lang w:val="en-US" w:eastAsia="zh-CN" w:bidi="ar"/>
+        </w:rPr>
+        <w:t>: </w:t>
+      </w:r>
+      <w:r>
+        <w:rPr>
+          <w:rFonts w:hint="default" w:ascii="Consolas" w:hAnsi="Consolas" w:eastAsia="Consolas" w:cs="Consolas"/>
+          <w:b/>
+          <w:bCs/>
+          <w:color w:val="0451A5"/>
+          <w:kern w:val="0"/>
+          <w:sz w:val="18"/>
+          <w:szCs w:val="18"/>
+          <w:shd w:val="clear" w:fill="FFFFFE"/>
+          <w:lang w:val="en-US" w:eastAsia="zh-CN" w:bidi="ar"/>
+        </w:rPr>
+        <w:t>null</w:t>
+      </w:r>
+      <w:r>
+        <w:rPr>
+          <w:rFonts w:hint="default" w:ascii="Consolas" w:hAnsi="Consolas" w:eastAsia="Consolas" w:cs="Consolas"/>
+          <w:b w:val="0"/>
+          <w:bCs w:val="0"/>
+          <w:color w:val="000000"/>
+          <w:kern w:val="0"/>
+          <w:sz w:val="18"/>
+          <w:szCs w:val="18"/>
+          <w:shd w:val="clear" w:fill="FFFFFE"/>
+          <w:lang w:val="en-US" w:eastAsia="zh-CN" w:bidi="ar"/>
+        </w:rPr>
+        <w:t>,</w:t>
+      </w:r>
+    </w:p>
+    <w:p>
+      <w:pPr>
+        <w:keepNext w:val="0"/>
+        <w:keepLines w:val="0"/>
+        <w:widowControl/>
+        <w:suppressLineNumbers w:val="0"/>
+        <w:shd w:val="clear" w:fill="FFFFFE"/>
+        <w:spacing w:line="270" w:lineRule="atLeast"/>
+        <w:jc w:val="left"/>
+        <w:rPr>
+          <w:rFonts w:hint="default" w:ascii="Consolas" w:hAnsi="Consolas" w:eastAsia="Consolas" w:cs="Consolas"/>
+          <w:b w:val="0"/>
+          <w:bCs w:val="0"/>
+          <w:color w:val="000000"/>
+          <w:sz w:val="18"/>
+          <w:szCs w:val="18"/>
+        </w:rPr>
+      </w:pPr>
+      <w:r>
+        <w:rPr>
+          <w:rFonts w:hint="default" w:ascii="Consolas" w:hAnsi="Consolas" w:eastAsia="Consolas" w:cs="Consolas"/>
+          <w:b w:val="0"/>
+          <w:bCs w:val="0"/>
+          <w:color w:val="000000"/>
+          <w:kern w:val="0"/>
+          <w:sz w:val="18"/>
+          <w:szCs w:val="18"/>
+          <w:shd w:val="clear" w:fill="FFFFFE"/>
+          <w:lang w:val="en-US" w:eastAsia="zh-CN" w:bidi="ar"/>
+        </w:rPr>
+        <w:t>                </w:t>
+      </w:r>
+      <w:r>
+        <w:rPr>
+          <w:rFonts w:hint="default" w:ascii="Consolas" w:hAnsi="Consolas" w:eastAsia="Consolas" w:cs="Consolas"/>
+          <w:b w:val="0"/>
+          <w:bCs w:val="0"/>
+          <w:color w:val="A31515"/>
+          <w:kern w:val="0"/>
+          <w:sz w:val="18"/>
+          <w:szCs w:val="18"/>
+          <w:shd w:val="clear" w:fill="FFFFFE"/>
+          <w:lang w:val="en-US" w:eastAsia="zh-CN" w:bidi="ar"/>
+        </w:rPr>
+        <w:t>"approves"</w:t>
+      </w:r>
+      <w:r>
+        <w:rPr>
+          <w:rFonts w:hint="default" w:ascii="Consolas" w:hAnsi="Consolas" w:eastAsia="Consolas" w:cs="Consolas"/>
+          <w:b w:val="0"/>
+          <w:bCs w:val="0"/>
+          <w:color w:val="000000"/>
+          <w:kern w:val="0"/>
+          <w:sz w:val="18"/>
+          <w:szCs w:val="18"/>
+          <w:shd w:val="clear" w:fill="FFFFFE"/>
+          <w:lang w:val="en-US" w:eastAsia="zh-CN" w:bidi="ar"/>
+        </w:rPr>
+        <w:t>: [</w:t>
+      </w:r>
+    </w:p>
+    <w:p>
+      <w:pPr>
+        <w:keepNext w:val="0"/>
+        <w:keepLines w:val="0"/>
+        <w:widowControl/>
+        <w:suppressLineNumbers w:val="0"/>
+        <w:shd w:val="clear" w:fill="FFFFFE"/>
+        <w:spacing w:line="270" w:lineRule="atLeast"/>
+        <w:jc w:val="left"/>
+        <w:rPr>
+          <w:rFonts w:hint="default" w:ascii="Consolas" w:hAnsi="Consolas" w:eastAsia="Consolas" w:cs="Consolas"/>
+          <w:b w:val="0"/>
+          <w:bCs w:val="0"/>
+          <w:color w:val="000000"/>
+          <w:sz w:val="18"/>
+          <w:szCs w:val="18"/>
+        </w:rPr>
+      </w:pPr>
+      <w:r>
+        <w:rPr>
+          <w:rFonts w:hint="default" w:ascii="Consolas" w:hAnsi="Consolas" w:eastAsia="Consolas" w:cs="Consolas"/>
+          <w:b w:val="0"/>
+          <w:bCs w:val="0"/>
+          <w:color w:val="000000"/>
+          <w:kern w:val="0"/>
+          <w:sz w:val="18"/>
+          <w:szCs w:val="18"/>
+          <w:shd w:val="clear" w:fill="FFFFFE"/>
+          <w:lang w:val="en-US" w:eastAsia="zh-CN" w:bidi="ar"/>
+        </w:rPr>
+        <w:t>                    {</w:t>
+      </w:r>
+    </w:p>
+    <w:p>
+      <w:pPr>
+        <w:keepNext w:val="0"/>
+        <w:keepLines w:val="0"/>
+        <w:widowControl/>
+        <w:suppressLineNumbers w:val="0"/>
+        <w:shd w:val="clear" w:fill="FFFFFE"/>
+        <w:spacing w:line="270" w:lineRule="atLeast"/>
+        <w:jc w:val="left"/>
+        <w:rPr>
+          <w:rFonts w:hint="default" w:ascii="Consolas" w:hAnsi="Consolas" w:eastAsia="Consolas" w:cs="Consolas"/>
+          <w:b w:val="0"/>
+          <w:bCs w:val="0"/>
+          <w:color w:val="000000"/>
+          <w:sz w:val="18"/>
+          <w:szCs w:val="18"/>
+        </w:rPr>
+      </w:pPr>
+      <w:r>
+        <w:rPr>
+          <w:rFonts w:hint="default" w:ascii="Consolas" w:hAnsi="Consolas" w:eastAsia="Consolas" w:cs="Consolas"/>
+          <w:b w:val="0"/>
+          <w:bCs w:val="0"/>
+          <w:color w:val="000000"/>
+          <w:kern w:val="0"/>
+          <w:sz w:val="18"/>
+          <w:szCs w:val="18"/>
+          <w:shd w:val="clear" w:fill="FFFFFE"/>
+          <w:lang w:val="en-US" w:eastAsia="zh-CN" w:bidi="ar"/>
+        </w:rPr>
+        <w:t>                        </w:t>
+      </w:r>
+      <w:r>
+        <w:rPr>
+          <w:rFonts w:hint="default" w:ascii="Consolas" w:hAnsi="Consolas" w:eastAsia="Consolas" w:cs="Consolas"/>
+          <w:b w:val="0"/>
+          <w:bCs w:val="0"/>
+          <w:color w:val="A31515"/>
+          <w:kern w:val="0"/>
+          <w:sz w:val="18"/>
+          <w:szCs w:val="18"/>
+          <w:shd w:val="clear" w:fill="FFFFFE"/>
+          <w:lang w:val="en-US" w:eastAsia="zh-CN" w:bidi="ar"/>
+        </w:rPr>
+        <w:t>"id"</w:t>
+      </w:r>
+      <w:r>
+        <w:rPr>
+          <w:rFonts w:hint="default" w:ascii="Consolas" w:hAnsi="Consolas" w:eastAsia="Consolas" w:cs="Consolas"/>
+          <w:b w:val="0"/>
+          <w:bCs w:val="0"/>
+          <w:color w:val="000000"/>
+          <w:kern w:val="0"/>
+          <w:sz w:val="18"/>
+          <w:szCs w:val="18"/>
+          <w:shd w:val="clear" w:fill="FFFFFE"/>
+          <w:lang w:val="en-US" w:eastAsia="zh-CN" w:bidi="ar"/>
+        </w:rPr>
+        <w:t>: </w:t>
+      </w:r>
+      <w:r>
+        <w:rPr>
+          <w:rFonts w:hint="default" w:ascii="Consolas" w:hAnsi="Consolas" w:eastAsia="Consolas" w:cs="Consolas"/>
+          <w:b w:val="0"/>
+          <w:bCs w:val="0"/>
+          <w:color w:val="0451A5"/>
+          <w:kern w:val="0"/>
+          <w:sz w:val="18"/>
+          <w:szCs w:val="18"/>
+          <w:shd w:val="clear" w:fill="FFFFFE"/>
+          <w:lang w:val="en-US" w:eastAsia="zh-CN" w:bidi="ar"/>
+        </w:rPr>
+        <w:t>""</w:t>
+      </w:r>
+      <w:r>
+        <w:rPr>
+          <w:rFonts w:hint="default" w:ascii="Consolas" w:hAnsi="Consolas" w:eastAsia="Consolas" w:cs="Consolas"/>
+          <w:b w:val="0"/>
+          <w:bCs w:val="0"/>
+          <w:color w:val="000000"/>
+          <w:kern w:val="0"/>
+          <w:sz w:val="18"/>
+          <w:szCs w:val="18"/>
+          <w:shd w:val="clear" w:fill="FFFFFE"/>
+          <w:lang w:val="en-US" w:eastAsia="zh-CN" w:bidi="ar"/>
+        </w:rPr>
+        <w:t>,</w:t>
+      </w:r>
+    </w:p>
+    <w:p>
+      <w:pPr>
+        <w:keepNext w:val="0"/>
+        <w:keepLines w:val="0"/>
+        <w:widowControl/>
+        <w:suppressLineNumbers w:val="0"/>
+        <w:shd w:val="clear" w:fill="FFFFFE"/>
+        <w:spacing w:line="270" w:lineRule="atLeast"/>
+        <w:jc w:val="left"/>
+        <w:rPr>
+          <w:rFonts w:hint="default" w:ascii="Consolas" w:hAnsi="Consolas" w:eastAsia="Consolas" w:cs="Consolas"/>
+          <w:b w:val="0"/>
+          <w:bCs w:val="0"/>
+          <w:color w:val="000000"/>
+          <w:sz w:val="18"/>
+          <w:szCs w:val="18"/>
+        </w:rPr>
+      </w:pPr>
+      <w:r>
+        <w:rPr>
+          <w:rFonts w:hint="default" w:ascii="Consolas" w:hAnsi="Consolas" w:eastAsia="Consolas" w:cs="Consolas"/>
+          <w:b w:val="0"/>
+          <w:bCs w:val="0"/>
+          <w:color w:val="000000"/>
+          <w:kern w:val="0"/>
+          <w:sz w:val="18"/>
+          <w:szCs w:val="18"/>
+          <w:shd w:val="clear" w:fill="FFFFFE"/>
+          <w:lang w:val="en-US" w:eastAsia="zh-CN" w:bidi="ar"/>
+        </w:rPr>
+        <w:t>                        </w:t>
+      </w:r>
+      <w:r>
+        <w:rPr>
+          <w:rFonts w:hint="default" w:ascii="Consolas" w:hAnsi="Consolas" w:eastAsia="Consolas" w:cs="Consolas"/>
+          <w:b w:val="0"/>
+          <w:bCs w:val="0"/>
+          <w:color w:val="A31515"/>
+          <w:kern w:val="0"/>
+          <w:sz w:val="18"/>
+          <w:szCs w:val="18"/>
+          <w:shd w:val="clear" w:fill="FFFFFE"/>
+          <w:lang w:val="en-US" w:eastAsia="zh-CN" w:bidi="ar"/>
+        </w:rPr>
+        <w:t>"flowId"</w:t>
+      </w:r>
+      <w:r>
+        <w:rPr>
+          <w:rFonts w:hint="default" w:ascii="Consolas" w:hAnsi="Consolas" w:eastAsia="Consolas" w:cs="Consolas"/>
+          <w:b w:val="0"/>
+          <w:bCs w:val="0"/>
+          <w:color w:val="000000"/>
+          <w:kern w:val="0"/>
+          <w:sz w:val="18"/>
+          <w:szCs w:val="18"/>
+          <w:shd w:val="clear" w:fill="FFFFFE"/>
+          <w:lang w:val="en-US" w:eastAsia="zh-CN" w:bidi="ar"/>
+        </w:rPr>
+        <w:t>: </w:t>
+      </w:r>
+      <w:r>
+        <w:rPr>
+          <w:rFonts w:hint="default" w:ascii="Consolas" w:hAnsi="Consolas" w:eastAsia="Consolas" w:cs="Consolas"/>
+          <w:b w:val="0"/>
+          <w:bCs w:val="0"/>
+          <w:color w:val="0451A5"/>
+          <w:kern w:val="0"/>
+          <w:sz w:val="18"/>
+          <w:szCs w:val="18"/>
+          <w:shd w:val="clear" w:fill="FFFFFE"/>
+          <w:lang w:val="en-US" w:eastAsia="zh-CN" w:bidi="ar"/>
+        </w:rPr>
+        <w:t>""</w:t>
+      </w:r>
+      <w:r>
+        <w:rPr>
+          <w:rFonts w:hint="default" w:ascii="Consolas" w:hAnsi="Consolas" w:eastAsia="Consolas" w:cs="Consolas"/>
+          <w:b w:val="0"/>
+          <w:bCs w:val="0"/>
+          <w:color w:val="000000"/>
+          <w:kern w:val="0"/>
+          <w:sz w:val="18"/>
+          <w:szCs w:val="18"/>
+          <w:shd w:val="clear" w:fill="FFFFFE"/>
+          <w:lang w:val="en-US" w:eastAsia="zh-CN" w:bidi="ar"/>
+        </w:rPr>
+        <w:t>,</w:t>
+      </w:r>
+    </w:p>
+    <w:p>
+      <w:pPr>
+        <w:keepNext w:val="0"/>
+        <w:keepLines w:val="0"/>
+        <w:widowControl/>
+        <w:suppressLineNumbers w:val="0"/>
+        <w:shd w:val="clear" w:fill="FFFFFE"/>
+        <w:spacing w:line="270" w:lineRule="atLeast"/>
+        <w:jc w:val="left"/>
+        <w:rPr>
+          <w:rFonts w:hint="default" w:ascii="Consolas" w:hAnsi="Consolas" w:eastAsia="Consolas" w:cs="Consolas"/>
+          <w:b w:val="0"/>
+          <w:bCs w:val="0"/>
+          <w:color w:val="000000"/>
+          <w:sz w:val="18"/>
+          <w:szCs w:val="18"/>
+        </w:rPr>
+      </w:pPr>
+      <w:r>
+        <w:rPr>
+          <w:rFonts w:hint="default" w:ascii="Consolas" w:hAnsi="Consolas" w:eastAsia="Consolas" w:cs="Consolas"/>
+          <w:b w:val="0"/>
+          <w:bCs w:val="0"/>
+          <w:color w:val="000000"/>
+          <w:kern w:val="0"/>
+          <w:sz w:val="18"/>
+          <w:szCs w:val="18"/>
+          <w:shd w:val="clear" w:fill="FFFFFE"/>
+          <w:lang w:val="en-US" w:eastAsia="zh-CN" w:bidi="ar"/>
+        </w:rPr>
+        <w:t>                        </w:t>
+      </w:r>
+      <w:r>
+        <w:rPr>
+          <w:rFonts w:hint="default" w:ascii="Consolas" w:hAnsi="Consolas" w:eastAsia="Consolas" w:cs="Consolas"/>
+          <w:b w:val="0"/>
+          <w:bCs w:val="0"/>
+          <w:color w:val="A31515"/>
+          <w:kern w:val="0"/>
+          <w:sz w:val="18"/>
+          <w:szCs w:val="18"/>
+          <w:shd w:val="clear" w:fill="FFFFFE"/>
+          <w:lang w:val="en-US" w:eastAsia="zh-CN" w:bidi="ar"/>
+        </w:rPr>
+        <w:t>"checkUserId"</w:t>
+      </w:r>
+      <w:r>
+        <w:rPr>
+          <w:rFonts w:hint="default" w:ascii="Consolas" w:hAnsi="Consolas" w:eastAsia="Consolas" w:cs="Consolas"/>
+          <w:b w:val="0"/>
+          <w:bCs w:val="0"/>
+          <w:color w:val="000000"/>
+          <w:kern w:val="0"/>
+          <w:sz w:val="18"/>
+          <w:szCs w:val="18"/>
+          <w:shd w:val="clear" w:fill="FFFFFE"/>
+          <w:lang w:val="en-US" w:eastAsia="zh-CN" w:bidi="ar"/>
+        </w:rPr>
+        <w:t>: </w:t>
+      </w:r>
+      <w:r>
+        <w:rPr>
+          <w:rFonts w:hint="default" w:ascii="Consolas" w:hAnsi="Consolas" w:eastAsia="Consolas" w:cs="Consolas"/>
+          <w:b w:val="0"/>
+          <w:bCs w:val="0"/>
+          <w:color w:val="0451A5"/>
+          <w:kern w:val="0"/>
+          <w:sz w:val="18"/>
+          <w:szCs w:val="18"/>
+          <w:shd w:val="clear" w:fill="FFFFFE"/>
+          <w:lang w:val="en-US" w:eastAsia="zh-CN" w:bidi="ar"/>
+        </w:rPr>
+        <w:t>"ab266e22-0737-4fb8-a1cd-f6a392806da5"</w:t>
+      </w:r>
+      <w:r>
+        <w:rPr>
+          <w:rFonts w:hint="default" w:ascii="Consolas" w:hAnsi="Consolas" w:eastAsia="Consolas" w:cs="Consolas"/>
+          <w:b w:val="0"/>
+          <w:bCs w:val="0"/>
+          <w:color w:val="000000"/>
+          <w:kern w:val="0"/>
+          <w:sz w:val="18"/>
+          <w:szCs w:val="18"/>
+          <w:shd w:val="clear" w:fill="FFFFFE"/>
+          <w:lang w:val="en-US" w:eastAsia="zh-CN" w:bidi="ar"/>
+        </w:rPr>
+        <w:t>,</w:t>
+      </w:r>
+    </w:p>
+    <w:p>
+      <w:pPr>
+        <w:keepNext w:val="0"/>
+        <w:keepLines w:val="0"/>
+        <w:widowControl/>
+        <w:suppressLineNumbers w:val="0"/>
+        <w:shd w:val="clear" w:fill="FFFFFE"/>
+        <w:spacing w:line="270" w:lineRule="atLeast"/>
+        <w:jc w:val="left"/>
+        <w:rPr>
+          <w:rFonts w:hint="default" w:ascii="Consolas" w:hAnsi="Consolas" w:eastAsia="Consolas" w:cs="Consolas"/>
+          <w:b w:val="0"/>
+          <w:bCs w:val="0"/>
+          <w:color w:val="000000"/>
+          <w:sz w:val="18"/>
+          <w:szCs w:val="18"/>
+        </w:rPr>
+      </w:pPr>
+      <w:r>
+        <w:rPr>
+          <w:rFonts w:hint="default" w:ascii="Consolas" w:hAnsi="Consolas" w:eastAsia="Consolas" w:cs="Consolas"/>
+          <w:b w:val="0"/>
+          <w:bCs w:val="0"/>
+          <w:color w:val="000000"/>
+          <w:kern w:val="0"/>
+          <w:sz w:val="18"/>
+          <w:szCs w:val="18"/>
+          <w:shd w:val="clear" w:fill="FFFFFE"/>
+          <w:lang w:val="en-US" w:eastAsia="zh-CN" w:bidi="ar"/>
+        </w:rPr>
+        <w:t>                        </w:t>
+      </w:r>
+      <w:r>
+        <w:rPr>
+          <w:rFonts w:hint="default" w:ascii="Consolas" w:hAnsi="Consolas" w:eastAsia="Consolas" w:cs="Consolas"/>
+          <w:b w:val="0"/>
+          <w:bCs w:val="0"/>
+          <w:color w:val="A31515"/>
+          <w:kern w:val="0"/>
+          <w:sz w:val="18"/>
+          <w:szCs w:val="18"/>
+          <w:shd w:val="clear" w:fill="FFFFFE"/>
+          <w:lang w:val="en-US" w:eastAsia="zh-CN" w:bidi="ar"/>
+        </w:rPr>
+        <w:t>"checkContent"</w:t>
+      </w:r>
+      <w:r>
+        <w:rPr>
+          <w:rFonts w:hint="default" w:ascii="Consolas" w:hAnsi="Consolas" w:eastAsia="Consolas" w:cs="Consolas"/>
+          <w:b w:val="0"/>
+          <w:bCs w:val="0"/>
+          <w:color w:val="000000"/>
+          <w:kern w:val="0"/>
+          <w:sz w:val="18"/>
+          <w:szCs w:val="18"/>
+          <w:shd w:val="clear" w:fill="FFFFFE"/>
+          <w:lang w:val="en-US" w:eastAsia="zh-CN" w:bidi="ar"/>
+        </w:rPr>
+        <w:t>: </w:t>
+      </w:r>
+      <w:r>
+        <w:rPr>
+          <w:rFonts w:hint="default" w:ascii="Consolas" w:hAnsi="Consolas" w:eastAsia="Consolas" w:cs="Consolas"/>
+          <w:b w:val="0"/>
+          <w:bCs w:val="0"/>
+          <w:color w:val="0451A5"/>
+          <w:kern w:val="0"/>
+          <w:sz w:val="18"/>
+          <w:szCs w:val="18"/>
+          <w:shd w:val="clear" w:fill="FFFFFE"/>
+          <w:lang w:val="en-US" w:eastAsia="zh-CN" w:bidi="ar"/>
+        </w:rPr>
+        <w:t>""</w:t>
+      </w:r>
+      <w:r>
+        <w:rPr>
+          <w:rFonts w:hint="default" w:ascii="Consolas" w:hAnsi="Consolas" w:eastAsia="Consolas" w:cs="Consolas"/>
+          <w:b w:val="0"/>
+          <w:bCs w:val="0"/>
+          <w:color w:val="000000"/>
+          <w:kern w:val="0"/>
+          <w:sz w:val="18"/>
+          <w:szCs w:val="18"/>
+          <w:shd w:val="clear" w:fill="FFFFFE"/>
+          <w:lang w:val="en-US" w:eastAsia="zh-CN" w:bidi="ar"/>
+        </w:rPr>
+        <w:t>,</w:t>
+      </w:r>
+    </w:p>
+    <w:p>
+      <w:pPr>
+        <w:keepNext w:val="0"/>
+        <w:keepLines w:val="0"/>
+        <w:widowControl/>
+        <w:suppressLineNumbers w:val="0"/>
+        <w:shd w:val="clear" w:fill="FFFFFE"/>
+        <w:spacing w:line="270" w:lineRule="atLeast"/>
+        <w:jc w:val="left"/>
+        <w:rPr>
+          <w:rFonts w:hint="default" w:ascii="Consolas" w:hAnsi="Consolas" w:eastAsia="Consolas" w:cs="Consolas"/>
+          <w:b w:val="0"/>
+          <w:bCs w:val="0"/>
+          <w:color w:val="000000"/>
+          <w:sz w:val="18"/>
+          <w:szCs w:val="18"/>
+        </w:rPr>
+      </w:pPr>
+      <w:r>
+        <w:rPr>
+          <w:rFonts w:hint="default" w:ascii="Consolas" w:hAnsi="Consolas" w:eastAsia="Consolas" w:cs="Consolas"/>
+          <w:b w:val="0"/>
+          <w:bCs w:val="0"/>
+          <w:color w:val="000000"/>
+          <w:kern w:val="0"/>
+          <w:sz w:val="18"/>
+          <w:szCs w:val="18"/>
+          <w:shd w:val="clear" w:fill="FFFFFE"/>
+          <w:lang w:val="en-US" w:eastAsia="zh-CN" w:bidi="ar"/>
+        </w:rPr>
+        <w:t>                        </w:t>
+      </w:r>
+      <w:r>
+        <w:rPr>
+          <w:rFonts w:hint="default" w:ascii="Consolas" w:hAnsi="Consolas" w:eastAsia="Consolas" w:cs="Consolas"/>
+          <w:b w:val="0"/>
+          <w:bCs w:val="0"/>
+          <w:color w:val="A31515"/>
+          <w:kern w:val="0"/>
+          <w:sz w:val="18"/>
+          <w:szCs w:val="18"/>
+          <w:shd w:val="clear" w:fill="FFFFFE"/>
+          <w:lang w:val="en-US" w:eastAsia="zh-CN" w:bidi="ar"/>
+        </w:rPr>
+        <w:t>"status"</w:t>
+      </w:r>
+      <w:r>
+        <w:rPr>
+          <w:rFonts w:hint="default" w:ascii="Consolas" w:hAnsi="Consolas" w:eastAsia="Consolas" w:cs="Consolas"/>
+          <w:b w:val="0"/>
+          <w:bCs w:val="0"/>
+          <w:color w:val="000000"/>
+          <w:kern w:val="0"/>
+          <w:sz w:val="18"/>
+          <w:szCs w:val="18"/>
+          <w:shd w:val="clear" w:fill="FFFFFE"/>
+          <w:lang w:val="en-US" w:eastAsia="zh-CN" w:bidi="ar"/>
+        </w:rPr>
+        <w:t>: </w:t>
+      </w:r>
+      <w:r>
+        <w:rPr>
+          <w:rFonts w:hint="default" w:ascii="Consolas" w:hAnsi="Consolas" w:eastAsia="Consolas" w:cs="Consolas"/>
+          <w:b w:val="0"/>
+          <w:bCs w:val="0"/>
+          <w:color w:val="0451A5"/>
+          <w:kern w:val="0"/>
+          <w:sz w:val="18"/>
+          <w:szCs w:val="18"/>
+          <w:shd w:val="clear" w:fill="FFFFFE"/>
+          <w:lang w:val="en-US" w:eastAsia="zh-CN" w:bidi="ar"/>
+        </w:rPr>
+        <w:t>""</w:t>
+      </w:r>
+      <w:r>
+        <w:rPr>
+          <w:rFonts w:hint="default" w:ascii="Consolas" w:hAnsi="Consolas" w:eastAsia="Consolas" w:cs="Consolas"/>
+          <w:b w:val="0"/>
+          <w:bCs w:val="0"/>
+          <w:color w:val="000000"/>
+          <w:kern w:val="0"/>
+          <w:sz w:val="18"/>
+          <w:szCs w:val="18"/>
+          <w:shd w:val="clear" w:fill="FFFFFE"/>
+          <w:lang w:val="en-US" w:eastAsia="zh-CN" w:bidi="ar"/>
+        </w:rPr>
+        <w:t>,</w:t>
+      </w:r>
+    </w:p>
+    <w:p>
+      <w:pPr>
+        <w:keepNext w:val="0"/>
+        <w:keepLines w:val="0"/>
+        <w:widowControl/>
+        <w:suppressLineNumbers w:val="0"/>
+        <w:shd w:val="clear" w:fill="FFFFFE"/>
+        <w:spacing w:line="270" w:lineRule="atLeast"/>
+        <w:jc w:val="left"/>
+        <w:rPr>
+          <w:rFonts w:hint="default" w:ascii="Consolas" w:hAnsi="Consolas" w:eastAsia="Consolas" w:cs="Consolas"/>
+          <w:b w:val="0"/>
+          <w:bCs w:val="0"/>
+          <w:color w:val="000000"/>
+          <w:sz w:val="18"/>
+          <w:szCs w:val="18"/>
+        </w:rPr>
+      </w:pPr>
+      <w:r>
+        <w:rPr>
+          <w:rFonts w:hint="default" w:ascii="Consolas" w:hAnsi="Consolas" w:eastAsia="Consolas" w:cs="Consolas"/>
+          <w:b w:val="0"/>
+          <w:bCs w:val="0"/>
+          <w:color w:val="000000"/>
+          <w:kern w:val="0"/>
+          <w:sz w:val="18"/>
+          <w:szCs w:val="18"/>
+          <w:shd w:val="clear" w:fill="FFFFFE"/>
+          <w:lang w:val="en-US" w:eastAsia="zh-CN" w:bidi="ar"/>
+        </w:rPr>
+        <w:t>                        </w:t>
+      </w:r>
+      <w:r>
+        <w:rPr>
+          <w:rFonts w:hint="default" w:ascii="Consolas" w:hAnsi="Consolas" w:eastAsia="Consolas" w:cs="Consolas"/>
+          <w:b w:val="0"/>
+          <w:bCs w:val="0"/>
+          <w:color w:val="A31515"/>
+          <w:kern w:val="0"/>
+          <w:sz w:val="18"/>
+          <w:szCs w:val="18"/>
+          <w:shd w:val="clear" w:fill="FFFFFE"/>
+          <w:lang w:val="en-US" w:eastAsia="zh-CN" w:bidi="ar"/>
+        </w:rPr>
+        <w:t>"userId"</w:t>
+      </w:r>
+      <w:r>
+        <w:rPr>
+          <w:rFonts w:hint="default" w:ascii="Consolas" w:hAnsi="Consolas" w:eastAsia="Consolas" w:cs="Consolas"/>
+          <w:b w:val="0"/>
+          <w:bCs w:val="0"/>
+          <w:color w:val="000000"/>
+          <w:kern w:val="0"/>
+          <w:sz w:val="18"/>
+          <w:szCs w:val="18"/>
+          <w:shd w:val="clear" w:fill="FFFFFE"/>
+          <w:lang w:val="en-US" w:eastAsia="zh-CN" w:bidi="ar"/>
+        </w:rPr>
+        <w:t>: </w:t>
+      </w:r>
+      <w:r>
+        <w:rPr>
+          <w:rFonts w:hint="default" w:ascii="Consolas" w:hAnsi="Consolas" w:eastAsia="Consolas" w:cs="Consolas"/>
+          <w:b w:val="0"/>
+          <w:bCs w:val="0"/>
+          <w:color w:val="0451A5"/>
+          <w:kern w:val="0"/>
+          <w:sz w:val="18"/>
+          <w:szCs w:val="18"/>
+          <w:shd w:val="clear" w:fill="FFFFFE"/>
+          <w:lang w:val="en-US" w:eastAsia="zh-CN" w:bidi="ar"/>
+        </w:rPr>
+        <w:t>""</w:t>
+      </w:r>
+      <w:r>
+        <w:rPr>
+          <w:rFonts w:hint="default" w:ascii="Consolas" w:hAnsi="Consolas" w:eastAsia="Consolas" w:cs="Consolas"/>
+          <w:b w:val="0"/>
+          <w:bCs w:val="0"/>
+          <w:color w:val="000000"/>
+          <w:kern w:val="0"/>
+          <w:sz w:val="18"/>
+          <w:szCs w:val="18"/>
+          <w:shd w:val="clear" w:fill="FFFFFE"/>
+          <w:lang w:val="en-US" w:eastAsia="zh-CN" w:bidi="ar"/>
+        </w:rPr>
+        <w:t>,</w:t>
+      </w:r>
+    </w:p>
+    <w:p>
+      <w:pPr>
+        <w:keepNext w:val="0"/>
+        <w:keepLines w:val="0"/>
+        <w:widowControl/>
+        <w:suppressLineNumbers w:val="0"/>
+        <w:shd w:val="clear" w:fill="FFFFFE"/>
+        <w:spacing w:line="270" w:lineRule="atLeast"/>
+        <w:jc w:val="left"/>
+        <w:rPr>
+          <w:rFonts w:hint="default" w:ascii="Consolas" w:hAnsi="Consolas" w:eastAsia="Consolas" w:cs="Consolas"/>
+          <w:b w:val="0"/>
+          <w:bCs w:val="0"/>
+          <w:color w:val="000000"/>
+          <w:sz w:val="18"/>
+          <w:szCs w:val="18"/>
+        </w:rPr>
+      </w:pPr>
+      <w:r>
+        <w:rPr>
+          <w:rFonts w:hint="default" w:ascii="Consolas" w:hAnsi="Consolas" w:eastAsia="Consolas" w:cs="Consolas"/>
+          <w:b w:val="0"/>
+          <w:bCs w:val="0"/>
+          <w:color w:val="000000"/>
+          <w:kern w:val="0"/>
+          <w:sz w:val="18"/>
+          <w:szCs w:val="18"/>
+          <w:shd w:val="clear" w:fill="FFFFFE"/>
+          <w:lang w:val="en-US" w:eastAsia="zh-CN" w:bidi="ar"/>
+        </w:rPr>
+        <w:t>                        </w:t>
+      </w:r>
+      <w:r>
+        <w:rPr>
+          <w:rFonts w:hint="default" w:ascii="Consolas" w:hAnsi="Consolas" w:eastAsia="Consolas" w:cs="Consolas"/>
+          <w:b w:val="0"/>
+          <w:bCs w:val="0"/>
+          <w:color w:val="A31515"/>
+          <w:kern w:val="0"/>
+          <w:sz w:val="18"/>
+          <w:szCs w:val="18"/>
+          <w:shd w:val="clear" w:fill="FFFFFE"/>
+          <w:lang w:val="en-US" w:eastAsia="zh-CN" w:bidi="ar"/>
+        </w:rPr>
+        <w:t>"checkTime"</w:t>
+      </w:r>
+      <w:r>
+        <w:rPr>
+          <w:rFonts w:hint="default" w:ascii="Consolas" w:hAnsi="Consolas" w:eastAsia="Consolas" w:cs="Consolas"/>
+          <w:b w:val="0"/>
+          <w:bCs w:val="0"/>
+          <w:color w:val="000000"/>
+          <w:kern w:val="0"/>
+          <w:sz w:val="18"/>
+          <w:szCs w:val="18"/>
+          <w:shd w:val="clear" w:fill="FFFFFE"/>
+          <w:lang w:val="en-US" w:eastAsia="zh-CN" w:bidi="ar"/>
+        </w:rPr>
+        <w:t>: </w:t>
+      </w:r>
+      <w:r>
+        <w:rPr>
+          <w:rFonts w:hint="default" w:ascii="Consolas" w:hAnsi="Consolas" w:eastAsia="Consolas" w:cs="Consolas"/>
+          <w:b w:val="0"/>
+          <w:bCs w:val="0"/>
+          <w:color w:val="0451A5"/>
+          <w:kern w:val="0"/>
+          <w:sz w:val="18"/>
+          <w:szCs w:val="18"/>
+          <w:shd w:val="clear" w:fill="FFFFFE"/>
+          <w:lang w:val="en-US" w:eastAsia="zh-CN" w:bidi="ar"/>
+        </w:rPr>
+        <w:t>""</w:t>
+      </w:r>
+      <w:r>
+        <w:rPr>
+          <w:rFonts w:hint="default" w:ascii="Consolas" w:hAnsi="Consolas" w:eastAsia="Consolas" w:cs="Consolas"/>
+          <w:b w:val="0"/>
+          <w:bCs w:val="0"/>
+          <w:color w:val="000000"/>
+          <w:kern w:val="0"/>
+          <w:sz w:val="18"/>
+          <w:szCs w:val="18"/>
+          <w:shd w:val="clear" w:fill="FFFFFE"/>
+          <w:lang w:val="en-US" w:eastAsia="zh-CN" w:bidi="ar"/>
+        </w:rPr>
+        <w:t>,</w:t>
+      </w:r>
+    </w:p>
+    <w:p>
+      <w:pPr>
+        <w:keepNext w:val="0"/>
+        <w:keepLines w:val="0"/>
+        <w:widowControl/>
+        <w:suppressLineNumbers w:val="0"/>
+        <w:shd w:val="clear" w:fill="FFFFFE"/>
+        <w:spacing w:line="270" w:lineRule="atLeast"/>
+        <w:jc w:val="left"/>
+        <w:rPr>
+          <w:rFonts w:hint="default" w:ascii="Consolas" w:hAnsi="Consolas" w:eastAsia="Consolas" w:cs="Consolas"/>
+          <w:b w:val="0"/>
+          <w:bCs w:val="0"/>
+          <w:color w:val="000000"/>
+          <w:sz w:val="18"/>
+          <w:szCs w:val="18"/>
+        </w:rPr>
+      </w:pPr>
+      <w:r>
+        <w:rPr>
+          <w:rFonts w:hint="default" w:ascii="Consolas" w:hAnsi="Consolas" w:eastAsia="Consolas" w:cs="Consolas"/>
+          <w:b w:val="0"/>
+          <w:bCs w:val="0"/>
+          <w:color w:val="000000"/>
+          <w:kern w:val="0"/>
+          <w:sz w:val="18"/>
+          <w:szCs w:val="18"/>
+          <w:shd w:val="clear" w:fill="FFFFFE"/>
+          <w:lang w:val="en-US" w:eastAsia="zh-CN" w:bidi="ar"/>
+        </w:rPr>
+        <w:t>                        </w:t>
+      </w:r>
+      <w:r>
+        <w:rPr>
+          <w:rFonts w:hint="default" w:ascii="Consolas" w:hAnsi="Consolas" w:eastAsia="Consolas" w:cs="Consolas"/>
+          <w:b w:val="0"/>
+          <w:bCs w:val="0"/>
+          <w:color w:val="A31515"/>
+          <w:kern w:val="0"/>
+          <w:sz w:val="18"/>
+          <w:szCs w:val="18"/>
+          <w:shd w:val="clear" w:fill="FFFFFE"/>
+          <w:lang w:val="en-US" w:eastAsia="zh-CN" w:bidi="ar"/>
+        </w:rPr>
+        <w:t>"isFinal"</w:t>
+      </w:r>
+      <w:r>
+        <w:rPr>
+          <w:rFonts w:hint="default" w:ascii="Consolas" w:hAnsi="Consolas" w:eastAsia="Consolas" w:cs="Consolas"/>
+          <w:b w:val="0"/>
+          <w:bCs w:val="0"/>
+          <w:color w:val="000000"/>
+          <w:kern w:val="0"/>
+          <w:sz w:val="18"/>
+          <w:szCs w:val="18"/>
+          <w:shd w:val="clear" w:fill="FFFFFE"/>
+          <w:lang w:val="en-US" w:eastAsia="zh-CN" w:bidi="ar"/>
+        </w:rPr>
+        <w:t>: </w:t>
+      </w:r>
+      <w:r>
+        <w:rPr>
+          <w:rFonts w:hint="default" w:ascii="Consolas" w:hAnsi="Consolas" w:eastAsia="Consolas" w:cs="Consolas"/>
+          <w:b w:val="0"/>
+          <w:bCs w:val="0"/>
+          <w:color w:val="0451A5"/>
+          <w:kern w:val="0"/>
+          <w:sz w:val="18"/>
+          <w:szCs w:val="18"/>
+          <w:shd w:val="clear" w:fill="FFFFFE"/>
+          <w:lang w:val="en-US" w:eastAsia="zh-CN" w:bidi="ar"/>
+        </w:rPr>
+        <w:t>""</w:t>
+      </w:r>
+    </w:p>
+    <w:p>
+      <w:pPr>
+        <w:keepNext w:val="0"/>
+        <w:keepLines w:val="0"/>
+        <w:widowControl/>
+        <w:suppressLineNumbers w:val="0"/>
+        <w:shd w:val="clear" w:fill="FFFFFE"/>
+        <w:spacing w:line="270" w:lineRule="atLeast"/>
+        <w:jc w:val="left"/>
+        <w:rPr>
+          <w:rFonts w:hint="default" w:ascii="Consolas" w:hAnsi="Consolas" w:eastAsia="Consolas" w:cs="Consolas"/>
+          <w:b w:val="0"/>
+          <w:bCs w:val="0"/>
+          <w:color w:val="000000"/>
+          <w:sz w:val="18"/>
+          <w:szCs w:val="18"/>
+        </w:rPr>
+      </w:pPr>
+      <w:r>
+        <w:rPr>
+          <w:rFonts w:hint="default" w:ascii="Consolas" w:hAnsi="Consolas" w:eastAsia="Consolas" w:cs="Consolas"/>
+          <w:b w:val="0"/>
+          <w:bCs w:val="0"/>
+          <w:color w:val="000000"/>
+          <w:kern w:val="0"/>
+          <w:sz w:val="18"/>
+          <w:szCs w:val="18"/>
+          <w:shd w:val="clear" w:fill="FFFFFE"/>
+          <w:lang w:val="en-US" w:eastAsia="zh-CN" w:bidi="ar"/>
+        </w:rPr>
+        <w:t>                    }</w:t>
+      </w:r>
+    </w:p>
+    <w:p>
+      <w:pPr>
+        <w:keepNext w:val="0"/>
+        <w:keepLines w:val="0"/>
+        <w:widowControl/>
+        <w:suppressLineNumbers w:val="0"/>
+        <w:shd w:val="clear" w:fill="FFFFFE"/>
+        <w:spacing w:line="270" w:lineRule="atLeast"/>
+        <w:jc w:val="left"/>
+        <w:rPr>
+          <w:rFonts w:hint="default" w:ascii="Consolas" w:hAnsi="Consolas" w:eastAsia="Consolas" w:cs="Consolas"/>
+          <w:b w:val="0"/>
+          <w:bCs w:val="0"/>
+          <w:color w:val="000000"/>
+          <w:sz w:val="18"/>
+          <w:szCs w:val="18"/>
+        </w:rPr>
+      </w:pPr>
+      <w:r>
+        <w:rPr>
+          <w:rFonts w:hint="default" w:ascii="Consolas" w:hAnsi="Consolas" w:eastAsia="Consolas" w:cs="Consolas"/>
+          <w:b w:val="0"/>
+          <w:bCs w:val="0"/>
+          <w:color w:val="000000"/>
+          <w:kern w:val="0"/>
+          <w:sz w:val="18"/>
+          <w:szCs w:val="18"/>
+          <w:shd w:val="clear" w:fill="FFFFFE"/>
+          <w:lang w:val="en-US" w:eastAsia="zh-CN" w:bidi="ar"/>
+        </w:rPr>
+        <w:t>                ]</w:t>
+      </w:r>
+    </w:p>
+    <w:p>
+      <w:pPr>
+        <w:keepNext w:val="0"/>
+        <w:keepLines w:val="0"/>
+        <w:widowControl/>
+        <w:suppressLineNumbers w:val="0"/>
+        <w:shd w:val="clear" w:fill="FFFFFE"/>
+        <w:spacing w:line="270" w:lineRule="atLeast"/>
+        <w:jc w:val="left"/>
+        <w:rPr>
+          <w:rFonts w:hint="default" w:ascii="Consolas" w:hAnsi="Consolas" w:eastAsia="Consolas" w:cs="Consolas"/>
+          <w:b w:val="0"/>
+          <w:bCs w:val="0"/>
+          <w:color w:val="000000"/>
+          <w:sz w:val="18"/>
+          <w:szCs w:val="18"/>
+        </w:rPr>
+      </w:pPr>
+      <w:r>
+        <w:rPr>
+          <w:rFonts w:hint="default" w:ascii="Consolas" w:hAnsi="Consolas" w:eastAsia="Consolas" w:cs="Consolas"/>
+          <w:b w:val="0"/>
+          <w:bCs w:val="0"/>
+          <w:color w:val="000000"/>
+          <w:kern w:val="0"/>
+          <w:sz w:val="18"/>
+          <w:szCs w:val="18"/>
+          <w:shd w:val="clear" w:fill="FFFFFE"/>
+          <w:lang w:val="en-US" w:eastAsia="zh-CN" w:bidi="ar"/>
+        </w:rPr>
+        <w:t>            }</w:t>
+      </w:r>
+    </w:p>
+    <w:p>
+      <w:pPr>
+        <w:keepNext w:val="0"/>
+        <w:keepLines w:val="0"/>
+        <w:widowControl/>
+        <w:suppressLineNumbers w:val="0"/>
+        <w:shd w:val="clear" w:fill="FFFFFE"/>
+        <w:spacing w:line="270" w:lineRule="atLeast"/>
+        <w:jc w:val="left"/>
+        <w:rPr>
+          <w:rFonts w:hint="default" w:ascii="Consolas" w:hAnsi="Consolas" w:eastAsia="Consolas" w:cs="Consolas"/>
+          <w:b w:val="0"/>
+          <w:bCs w:val="0"/>
+          <w:color w:val="000000"/>
+          <w:sz w:val="18"/>
+          <w:szCs w:val="18"/>
+        </w:rPr>
+      </w:pPr>
+      <w:r>
+        <w:rPr>
+          <w:rFonts w:hint="default" w:ascii="Consolas" w:hAnsi="Consolas" w:eastAsia="Consolas" w:cs="Consolas"/>
+          <w:b w:val="0"/>
+          <w:bCs w:val="0"/>
+          <w:color w:val="000000"/>
+          <w:kern w:val="0"/>
+          <w:sz w:val="18"/>
+          <w:szCs w:val="18"/>
+          <w:shd w:val="clear" w:fill="FFFFFE"/>
+          <w:lang w:val="en-US" w:eastAsia="zh-CN" w:bidi="ar"/>
+        </w:rPr>
+        <w:t>        ]</w:t>
+      </w:r>
+    </w:p>
+    <w:p>
+      <w:pPr>
+        <w:keepNext w:val="0"/>
+        <w:keepLines w:val="0"/>
+        <w:widowControl/>
+        <w:suppressLineNumbers w:val="0"/>
+        <w:shd w:val="clear" w:fill="FFFFFE"/>
+        <w:spacing w:line="270" w:lineRule="atLeast"/>
+        <w:jc w:val="left"/>
+        <w:rPr>
+          <w:rFonts w:hint="default" w:ascii="Consolas" w:hAnsi="Consolas" w:eastAsia="Consolas" w:cs="Consolas"/>
+          <w:b w:val="0"/>
+          <w:bCs w:val="0"/>
+          <w:color w:val="000000"/>
+          <w:sz w:val="18"/>
+          <w:szCs w:val="18"/>
+        </w:rPr>
+      </w:pPr>
+      <w:r>
+        <w:rPr>
+          <w:rFonts w:hint="default" w:ascii="Consolas" w:hAnsi="Consolas" w:eastAsia="Consolas" w:cs="Consolas"/>
+          <w:b w:val="0"/>
+          <w:bCs w:val="0"/>
+          <w:color w:val="000000"/>
+          <w:kern w:val="0"/>
+          <w:sz w:val="18"/>
+          <w:szCs w:val="18"/>
+          <w:shd w:val="clear" w:fill="FFFFFE"/>
+          <w:lang w:val="en-US" w:eastAsia="zh-CN" w:bidi="ar"/>
+        </w:rPr>
+        <w:t>    }</w:t>
+      </w:r>
+    </w:p>
+    <w:p>
+      <w:pPr>
+        <w:keepNext w:val="0"/>
+        <w:keepLines w:val="0"/>
+        <w:widowControl/>
+        <w:suppressLineNumbers w:val="0"/>
+        <w:shd w:val="clear" w:fill="FFFFFE"/>
+        <w:spacing w:line="270" w:lineRule="atLeast"/>
+        <w:jc w:val="left"/>
+        <w:rPr>
+          <w:rFonts w:hint="default" w:ascii="Consolas" w:hAnsi="Consolas" w:eastAsia="Consolas" w:cs="Consolas"/>
+          <w:b w:val="0"/>
+          <w:bCs w:val="0"/>
+          <w:color w:val="000000"/>
+          <w:sz w:val="18"/>
+          <w:szCs w:val="18"/>
+        </w:rPr>
+      </w:pPr>
+      <w:r>
+        <w:rPr>
+          <w:rFonts w:hint="default" w:ascii="Consolas" w:hAnsi="Consolas" w:eastAsia="Consolas" w:cs="Consolas"/>
+          <w:b w:val="0"/>
+          <w:bCs w:val="0"/>
+          <w:color w:val="000000"/>
+          <w:kern w:val="0"/>
+          <w:sz w:val="18"/>
+          <w:szCs w:val="18"/>
+          <w:shd w:val="clear" w:fill="FFFFFE"/>
+          <w:lang w:val="en-US" w:eastAsia="zh-CN" w:bidi="ar"/>
+        </w:rPr>
+        <w:t>}</w:t>
+      </w:r>
+    </w:p>
+    <w:p>
+      <w:pPr>
+        <w:keepNext w:val="0"/>
+        <w:keepLines w:val="0"/>
+        <w:widowControl/>
+        <w:suppressLineNumbers w:val="0"/>
+        <w:shd w:val="clear" w:fill="FFFFFE"/>
+        <w:spacing w:line="270" w:lineRule="atLeast"/>
+        <w:jc w:val="left"/>
+        <w:rPr>
+          <w:rFonts w:hint="default" w:ascii="Consolas" w:hAnsi="Consolas" w:eastAsia="Consolas" w:cs="Consolas"/>
+          <w:b w:val="0"/>
+          <w:bCs w:val="0"/>
+          <w:color w:val="000000"/>
+          <w:kern w:val="0"/>
+          <w:sz w:val="18"/>
+          <w:szCs w:val="18"/>
+          <w:shd w:val="clear" w:fill="FFFFFE"/>
+          <w:lang w:val="en-US" w:eastAsia="zh-CN" w:bidi="ar"/>
+        </w:rPr>
+      </w:pPr>
+      <w:bookmarkStart w:id="0" w:name="_GoBack"/>
+      <w:bookmarkEnd w:id="0"/>
     </w:p>
     <w:p>
       <w:pPr>
@@ -18940,7 +23689,7 @@
     <w:lsdException w:unhideWhenUsed="0" w:uiPriority="0" w:semiHidden="0" w:name="HTML Sample"/>
     <w:lsdException w:unhideWhenUsed="0" w:uiPriority="0" w:semiHidden="0" w:name="HTML Typewriter"/>
     <w:lsdException w:unhideWhenUsed="0" w:uiPriority="0" w:semiHidden="0" w:name="HTML Variable"/>
-    <w:lsdException w:unhideWhenUsed="0" w:uiPriority="0" w:name="Normal Table"/>
+    <w:lsdException w:qFormat="1" w:unhideWhenUsed="0" w:uiPriority="0" w:name="Normal Table"/>
     <w:lsdException w:unhideWhenUsed="0" w:uiPriority="0" w:semiHidden="0" w:name="annotation subject"/>
     <w:lsdException w:unhideWhenUsed="0" w:uiPriority="0" w:semiHidden="0" w:name="Table Simple 1"/>
     <w:lsdException w:unhideWhenUsed="0" w:uiPriority="0" w:semiHidden="0" w:name="Table Simple 2"/>
@@ -19111,6 +23860,7 @@
   <w:style w:type="table" w:default="1" w:styleId="5">
     <w:name w:val="Normal Table"/>
     <w:semiHidden/>
+    <w:qFormat/>
     <w:uiPriority w:val="0"/>
     <w:tblPr>
       <w:tblCellMar>

</xml_diff>